<commit_message>
Add some change to the world file
</commit_message>
<xml_diff>
--- a/NodeJs.docx
+++ b/NodeJs.docx
@@ -1,6 +1,6 @@
 
 <file path=word/document.xml><?xml version="1.0" encoding="utf-8"?>
-<w:document xmlns:wpc="http://schemas.microsoft.com/office/word/2010/wordprocessingCanvas" xmlns:cx="http://schemas.microsoft.com/office/drawing/2014/chartex" xmlns:cx1="http://schemas.microsoft.com/office/drawing/2015/9/8/chartex" xmlns:cx2="http://schemas.microsoft.com/office/drawing/2015/10/21/chartex" xmlns:cx3="http://schemas.microsoft.com/office/drawing/2016/5/9/chartex" xmlns:cx4="http://schemas.microsoft.com/office/drawing/2016/5/10/chartex" xmlns:cx5="http://schemas.microsoft.com/office/drawing/2016/5/11/chartex" xmlns:cx6="http://schemas.microsoft.com/office/drawing/2016/5/12/chartex" xmlns:cx7="http://schemas.microsoft.com/office/drawing/2016/5/13/chartex" xmlns:cx8="http://schemas.microsoft.com/office/drawing/2016/5/14/chartex" xmlns:mc="http://schemas.openxmlformats.org/markup-compatibility/2006" xmlns:aink="http://schemas.microsoft.com/office/drawing/2016/ink" xmlns:am3d="http://schemas.microsoft.com/office/drawing/2017/model3d" xmlns:o="urn:schemas-microsoft-com:office:office" xmlns:oel="http://schemas.microsoft.com/office/2019/extlst" xmlns:r="http://schemas.openxmlformats.org/officeDocument/2006/relationships" xmlns:m="http://schemas.openxmlformats.org/officeDocument/2006/math" xmlns:v="urn:schemas-microsoft-com:vml" xmlns:wp14="http://schemas.microsoft.com/office/word/2010/wordprocessingDrawing" xmlns:wp="http://schemas.openxmlformats.org/drawingml/2006/wordprocessingDrawing" xmlns:w10="urn:schemas-microsoft-com:office:word" xmlns:w="http://schemas.openxmlformats.org/wordprocessingml/2006/main" xmlns:w14="http://schemas.microsoft.com/office/word/2010/wordml" xmlns:w15="http://schemas.microsoft.com/office/word/2012/wordml" xmlns:w16cex="http://schemas.microsoft.com/office/word/2018/wordml/cex" xmlns:w16cid="http://schemas.microsoft.com/office/word/2016/wordml/cid" xmlns:w16="http://schemas.microsoft.com/office/word/2018/wordml" xmlns:w16sdtdh="http://schemas.microsoft.com/office/word/2020/wordml/sdtdatahash" xmlns:w16se="http://schemas.microsoft.com/office/word/2015/wordml/symex" xmlns:wpg="http://schemas.microsoft.com/office/word/2010/wordprocessingGroup" xmlns:wpi="http://schemas.microsoft.com/office/word/2010/wordprocessingInk" xmlns:wne="http://schemas.microsoft.com/office/word/2006/wordml" xmlns:wps="http://schemas.microsoft.com/office/word/2010/wordprocessingShape" mc:Ignorable="w14 w15 w16se w16cid w16 w16cex w16sdtdh wp14">
+<w:document xmlns:wpc="http://schemas.microsoft.com/office/word/2010/wordprocessingCanvas" xmlns:cx="http://schemas.microsoft.com/office/drawing/2014/chartex" xmlns:cx1="http://schemas.microsoft.com/office/drawing/2015/9/8/chartex" xmlns:cx2="http://schemas.microsoft.com/office/drawing/2015/10/21/chartex" xmlns:cx3="http://schemas.microsoft.com/office/drawing/2016/5/9/chartex" xmlns:cx4="http://schemas.microsoft.com/office/drawing/2016/5/10/chartex" xmlns:cx5="http://schemas.microsoft.com/office/drawing/2016/5/11/chartex" xmlns:cx6="http://schemas.microsoft.com/office/drawing/2016/5/12/chartex" xmlns:cx7="http://schemas.microsoft.com/office/drawing/2016/5/13/chartex" xmlns:cx8="http://schemas.microsoft.com/office/drawing/2016/5/14/chartex" xmlns:mc="http://schemas.openxmlformats.org/markup-compatibility/2006" xmlns:aink="http://schemas.microsoft.com/office/drawing/2016/ink" xmlns:am3d="http://schemas.microsoft.com/office/drawing/2017/model3d" xmlns:o="urn:schemas-microsoft-com:office:office" xmlns:oel="http://schemas.microsoft.com/office/2019/extlst" xmlns:r="http://schemas.openxmlformats.org/officeDocument/2006/relationships" xmlns:m="http://schemas.openxmlformats.org/officeDocument/2006/math" xmlns:v="urn:schemas-microsoft-com:vml" xmlns:wp14="http://schemas.microsoft.com/office/word/2010/wordprocessingDrawing" xmlns:wp="http://schemas.openxmlformats.org/drawingml/2006/wordprocessingDrawing" xmlns:w10="urn:schemas-microsoft-com:office:word" xmlns:w="http://schemas.openxmlformats.org/wordprocessingml/2006/main" xmlns:w14="http://schemas.microsoft.com/office/word/2010/wordml" xmlns:w15="http://schemas.microsoft.com/office/word/2012/wordml" xmlns:w16cex="http://schemas.microsoft.com/office/word/2018/wordml/cex" xmlns:w16cid="http://schemas.microsoft.com/office/word/2016/wordml/cid" xmlns:w16="http://schemas.microsoft.com/office/word/2018/wordml" xmlns:w16du="http://schemas.microsoft.com/office/word/2023/wordml/word16du" xmlns:w16sdtdh="http://schemas.microsoft.com/office/word/2020/wordml/sdtdatahash" xmlns:w16se="http://schemas.microsoft.com/office/word/2015/wordml/symex" xmlns:wpg="http://schemas.microsoft.com/office/word/2010/wordprocessingGroup" xmlns:wpi="http://schemas.microsoft.com/office/word/2010/wordprocessingInk" xmlns:wne="http://schemas.microsoft.com/office/word/2006/wordml" xmlns:wps="http://schemas.microsoft.com/office/word/2010/wordprocessingShape" mc:Ignorable="w14 w15 w16se w16cid w16 w16cex w16sdtdh wp14">
   <w:body>
     <w:p>
       <w:pPr>
@@ -41,6 +41,26 @@
           <w:lang w:val="en-US"/>
         </w:rPr>
         <w:t>Tutrorial</w:t>
+      </w:r>
+      <w:proofErr w:type="spellEnd"/>
+      <w:r>
+        <w:rPr>
+          <w:color w:val="FF0000"/>
+          <w:sz w:val="72"/>
+          <w:szCs w:val="72"/>
+          <w:lang w:val="en-US"/>
+        </w:rPr>
+        <w:t xml:space="preserve"> The </w:t>
+      </w:r>
+      <w:proofErr w:type="spellStart"/>
+      <w:r>
+        <w:rPr>
+          <w:color w:val="FF0000"/>
+          <w:sz w:val="72"/>
+          <w:szCs w:val="72"/>
+          <w:lang w:val="en-US"/>
+        </w:rPr>
+        <w:t>NetNinja</w:t>
       </w:r>
       <w:proofErr w:type="spellEnd"/>
     </w:p>
@@ -70,19 +90,296 @@
     </w:p>
     <w:p>
       <w:pPr>
-        <w:rPr>
-          <w:rFonts w:ascii="Segoe UI" w:hAnsi="Segoe UI" w:cs="Segoe UI"/>
-          <w:color w:val="000000" w:themeColor="text1"/>
-          <w:shd w:val="clear" w:color="auto" w:fill="F7F7F8"/>
-        </w:rPr>
-      </w:pPr>
-      <w:r>
-        <w:rPr>
-          <w:rFonts w:ascii="Segoe UI" w:hAnsi="Segoe UI" w:cs="Segoe UI"/>
-          <w:color w:val="000000" w:themeColor="text1"/>
-          <w:shd w:val="clear" w:color="auto" w:fill="F7F7F8"/>
-        </w:rPr>
-        <w:t>Node.js est une plateforme logicielle open-source basée sur le moteur JavaScript V8 de Google. Elle permet l'exécution de code JavaScript côté serveur, permettant ainsi de développer des applications web et des services réseau performants et évolutifs.</w:t>
+        <w:pStyle w:val="Paragraphedeliste"/>
+        <w:numPr>
+          <w:ilvl w:val="1"/>
+          <w:numId w:val="1"/>
+        </w:numPr>
+        <w:ind w:left="1080" w:hanging="720"/>
+        <w:rPr>
+          <w:color w:val="70AD47" w:themeColor="accent6"/>
+          <w:sz w:val="32"/>
+          <w:szCs w:val="32"/>
+          <w:lang w:val="en-US"/>
+        </w:rPr>
+      </w:pPr>
+      <w:r>
+        <w:rPr>
+          <w:color w:val="70AD47" w:themeColor="accent6"/>
+          <w:sz w:val="32"/>
+          <w:szCs w:val="32"/>
+          <w:lang w:val="en-US"/>
+        </w:rPr>
+        <w:t>Introduction</w:t>
+      </w:r>
+    </w:p>
+    <w:p>
+      <w:pPr>
+        <w:rPr>
+          <w:rFonts w:ascii="Segoe UI" w:hAnsi="Segoe UI" w:cs="Segoe UI"/>
+          <w:color w:val="000000" w:themeColor="text1"/>
+          <w:shd w:val="clear" w:color="auto" w:fill="F7F7F8"/>
+        </w:rPr>
+      </w:pPr>
+      <w:r>
+        <w:rPr>
+          <w:rFonts w:ascii="Segoe UI" w:hAnsi="Segoe UI" w:cs="Segoe UI"/>
+          <w:color w:val="000000" w:themeColor="text1"/>
+          <w:shd w:val="clear" w:color="auto" w:fill="F7F7F8"/>
+        </w:rPr>
+        <w:t xml:space="preserve">Node.js est une plateforme logicielle open-source basée sur le moteur JavaScript V8 de </w:t>
+      </w:r>
+      <w:proofErr w:type="gramStart"/>
+      <w:r>
+        <w:rPr>
+          <w:rFonts w:ascii="Segoe UI" w:hAnsi="Segoe UI" w:cs="Segoe UI"/>
+          <w:color w:val="000000" w:themeColor="text1"/>
+          <w:shd w:val="clear" w:color="auto" w:fill="F7F7F8"/>
+        </w:rPr>
+        <w:t>Google</w:t>
+      </w:r>
+      <w:r>
+        <w:rPr>
+          <w:rFonts w:ascii="Segoe UI" w:hAnsi="Segoe UI" w:cs="Segoe UI"/>
+          <w:color w:val="000000" w:themeColor="text1"/>
+          <w:shd w:val="clear" w:color="auto" w:fill="F7F7F8"/>
+        </w:rPr>
+        <w:t>(</w:t>
+      </w:r>
+      <w:proofErr w:type="gramEnd"/>
+      <w:r>
+        <w:rPr>
+          <w:rFonts w:ascii="Segoe UI" w:hAnsi="Segoe UI" w:cs="Segoe UI"/>
+          <w:b/>
+          <w:bCs/>
+          <w:color w:val="70AD47" w:themeColor="accent6"/>
+          <w:highlight w:val="yellow"/>
+          <w:shd w:val="clear" w:color="auto" w:fill="F7F7F8"/>
+        </w:rPr>
+        <w:t xml:space="preserve">V8 aussi nous aide </w:t>
+      </w:r>
+      <w:proofErr w:type="spellStart"/>
+      <w:r>
+        <w:rPr>
+          <w:rFonts w:ascii="Segoe UI" w:hAnsi="Segoe UI" w:cs="Segoe UI"/>
+          <w:b/>
+          <w:bCs/>
+          <w:color w:val="70AD47" w:themeColor="accent6"/>
+          <w:highlight w:val="yellow"/>
+          <w:shd w:val="clear" w:color="auto" w:fill="F7F7F8"/>
+        </w:rPr>
+        <w:t>a</w:t>
+      </w:r>
+      <w:proofErr w:type="spellEnd"/>
+      <w:r>
+        <w:rPr>
+          <w:rFonts w:ascii="Segoe UI" w:hAnsi="Segoe UI" w:cs="Segoe UI"/>
+          <w:b/>
+          <w:bCs/>
+          <w:color w:val="70AD47" w:themeColor="accent6"/>
+          <w:highlight w:val="yellow"/>
+          <w:shd w:val="clear" w:color="auto" w:fill="F7F7F8"/>
+        </w:rPr>
+        <w:t xml:space="preserve"> compiler le code </w:t>
+      </w:r>
+      <w:proofErr w:type="spellStart"/>
+      <w:r>
+        <w:rPr>
+          <w:rFonts w:ascii="Segoe UI" w:hAnsi="Segoe UI" w:cs="Segoe UI"/>
+          <w:b/>
+          <w:bCs/>
+          <w:color w:val="70AD47" w:themeColor="accent6"/>
+          <w:highlight w:val="yellow"/>
+          <w:shd w:val="clear" w:color="auto" w:fill="F7F7F8"/>
+        </w:rPr>
+        <w:t>Js</w:t>
+      </w:r>
+      <w:proofErr w:type="spellEnd"/>
+      <w:r>
+        <w:rPr>
+          <w:rFonts w:ascii="Segoe UI" w:hAnsi="Segoe UI" w:cs="Segoe UI"/>
+          <w:b/>
+          <w:bCs/>
+          <w:color w:val="70AD47" w:themeColor="accent6"/>
+          <w:highlight w:val="yellow"/>
+          <w:shd w:val="clear" w:color="auto" w:fill="F7F7F8"/>
+        </w:rPr>
+        <w:t xml:space="preserve"> sur le navigateur</w:t>
+      </w:r>
+      <w:r>
+        <w:rPr>
+          <w:rFonts w:ascii="Segoe UI" w:hAnsi="Segoe UI" w:cs="Segoe UI"/>
+          <w:color w:val="000000" w:themeColor="text1"/>
+          <w:shd w:val="clear" w:color="auto" w:fill="F7F7F8"/>
+        </w:rPr>
+        <w:t>)</w:t>
+      </w:r>
+      <w:r>
+        <w:rPr>
+          <w:rFonts w:ascii="Segoe UI" w:hAnsi="Segoe UI" w:cs="Segoe UI"/>
+          <w:color w:val="000000" w:themeColor="text1"/>
+          <w:shd w:val="clear" w:color="auto" w:fill="F7F7F8"/>
+        </w:rPr>
+        <w:t>. Elle permet l'exécution de code JavaScript côté serveur, permettant ainsi de développer des applications web et des services réseau performants et évolutifs.</w:t>
+      </w:r>
+    </w:p>
+    <w:p>
+      <w:pPr>
+        <w:rPr>
+          <w:rFonts w:ascii="Segoe UI" w:hAnsi="Segoe UI" w:cs="Segoe UI"/>
+          <w:color w:val="000000" w:themeColor="text1"/>
+          <w:shd w:val="clear" w:color="auto" w:fill="F7F7F8"/>
+        </w:rPr>
+      </w:pPr>
+      <w:r>
+        <w:rPr>
+          <w:rFonts w:ascii="Segoe UI" w:hAnsi="Segoe UI" w:cs="Segoe UI"/>
+          <w:noProof/>
+          <w:color w:val="000000" w:themeColor="text1"/>
+          <w:shd w:val="clear" w:color="auto" w:fill="F7F7F8"/>
+        </w:rPr>
+        <w:drawing>
+          <wp:inline distT="0" distB="0" distL="0" distR="0" wp14:anchorId="0FA202FB" wp14:editId="5559130D">
+            <wp:extent cx="5760720" cy="2249170"/>
+            <wp:effectExtent l="0" t="0" r="0" b="0"/>
+            <wp:docPr id="1" name="Image 1" descr="Une image contenant diagramme&#10;&#10;Description générée automatiquement"/>
+            <wp:cNvGraphicFramePr>
+              <a:graphicFrameLocks xmlns:a="http://schemas.openxmlformats.org/drawingml/2006/main" noChangeAspect="1"/>
+            </wp:cNvGraphicFramePr>
+            <a:graphic xmlns:a="http://schemas.openxmlformats.org/drawingml/2006/main">
+              <a:graphicData uri="http://schemas.openxmlformats.org/drawingml/2006/picture">
+                <pic:pic xmlns:pic="http://schemas.openxmlformats.org/drawingml/2006/picture">
+                  <pic:nvPicPr>
+                    <pic:cNvPr id="1" name="Image 1" descr="Une image contenant diagramme&#10;&#10;Description générée automatiquement"/>
+                    <pic:cNvPicPr/>
+                  </pic:nvPicPr>
+                  <pic:blipFill>
+                    <a:blip r:embed="rId5"/>
+                    <a:stretch>
+                      <a:fillRect/>
+                    </a:stretch>
+                  </pic:blipFill>
+                  <pic:spPr>
+                    <a:xfrm>
+                      <a:off x="0" y="0"/>
+                      <a:ext cx="5760720" cy="2249170"/>
+                    </a:xfrm>
+                    <a:prstGeom prst="rect">
+                      <a:avLst/>
+                    </a:prstGeom>
+                  </pic:spPr>
+                </pic:pic>
+              </a:graphicData>
+            </a:graphic>
+          </wp:inline>
+        </w:drawing>
+      </w:r>
+    </w:p>
+    <w:p>
+      <w:pPr>
+        <w:rPr>
+          <w:rFonts w:ascii="Segoe UI" w:hAnsi="Segoe UI" w:cs="Segoe UI"/>
+          <w:color w:val="000000" w:themeColor="text1"/>
+          <w:shd w:val="clear" w:color="auto" w:fill="F7F7F8"/>
+        </w:rPr>
+      </w:pPr>
+      <w:r>
+        <w:rPr>
+          <w:rFonts w:ascii="Segoe UI" w:hAnsi="Segoe UI" w:cs="Segoe UI"/>
+          <w:color w:val="000000" w:themeColor="text1"/>
+          <w:shd w:val="clear" w:color="auto" w:fill="F7F7F8"/>
+        </w:rPr>
+        <w:t xml:space="preserve">V8 nous aide </w:t>
+      </w:r>
+      <w:proofErr w:type="spellStart"/>
+      <w:proofErr w:type="gramStart"/>
+      <w:r>
+        <w:rPr>
+          <w:rFonts w:ascii="Segoe UI" w:hAnsi="Segoe UI" w:cs="Segoe UI"/>
+          <w:color w:val="000000" w:themeColor="text1"/>
+          <w:shd w:val="clear" w:color="auto" w:fill="F7F7F8"/>
+        </w:rPr>
+        <w:t>a</w:t>
+      </w:r>
+      <w:proofErr w:type="spellEnd"/>
+      <w:proofErr w:type="gramEnd"/>
+      <w:r>
+        <w:rPr>
+          <w:rFonts w:ascii="Segoe UI" w:hAnsi="Segoe UI" w:cs="Segoe UI"/>
+          <w:color w:val="000000" w:themeColor="text1"/>
+          <w:shd w:val="clear" w:color="auto" w:fill="F7F7F8"/>
+        </w:rPr>
+        <w:t xml:space="preserve"> run le code </w:t>
+      </w:r>
+      <w:proofErr w:type="spellStart"/>
+      <w:r>
+        <w:rPr>
+          <w:rFonts w:ascii="Segoe UI" w:hAnsi="Segoe UI" w:cs="Segoe UI"/>
+          <w:color w:val="000000" w:themeColor="text1"/>
+          <w:shd w:val="clear" w:color="auto" w:fill="F7F7F8"/>
+        </w:rPr>
+        <w:t>Js</w:t>
+      </w:r>
+      <w:proofErr w:type="spellEnd"/>
+      <w:r>
+        <w:rPr>
+          <w:rFonts w:ascii="Segoe UI" w:hAnsi="Segoe UI" w:cs="Segoe UI"/>
+          <w:color w:val="000000" w:themeColor="text1"/>
+          <w:shd w:val="clear" w:color="auto" w:fill="F7F7F8"/>
+        </w:rPr>
+        <w:t xml:space="preserve"> sur notre serveur ou notre computer </w:t>
+      </w:r>
+    </w:p>
+    <w:p>
+      <w:pPr>
+        <w:rPr>
+          <w:rFonts w:ascii="Segoe UI" w:hAnsi="Segoe UI" w:cs="Segoe UI"/>
+          <w:color w:val="000000" w:themeColor="text1"/>
+          <w:shd w:val="clear" w:color="auto" w:fill="F7F7F8"/>
+        </w:rPr>
+      </w:pPr>
+      <w:r>
+        <w:rPr>
+          <w:rFonts w:ascii="Segoe UI" w:hAnsi="Segoe UI" w:cs="Segoe UI"/>
+          <w:noProof/>
+          <w:color w:val="000000" w:themeColor="text1"/>
+          <w:shd w:val="clear" w:color="auto" w:fill="F7F7F8"/>
+        </w:rPr>
+        <w:drawing>
+          <wp:inline distT="0" distB="0" distL="0" distR="0" wp14:anchorId="553CB895" wp14:editId="15820453">
+            <wp:extent cx="5760720" cy="2539365"/>
+            <wp:effectExtent l="0" t="0" r="0" b="0"/>
+            <wp:docPr id="2" name="Image 2"/>
+            <wp:cNvGraphicFramePr>
+              <a:graphicFrameLocks xmlns:a="http://schemas.openxmlformats.org/drawingml/2006/main" noChangeAspect="1"/>
+            </wp:cNvGraphicFramePr>
+            <a:graphic xmlns:a="http://schemas.openxmlformats.org/drawingml/2006/main">
+              <a:graphicData uri="http://schemas.openxmlformats.org/drawingml/2006/picture">
+                <pic:pic xmlns:pic="http://schemas.openxmlformats.org/drawingml/2006/picture">
+                  <pic:nvPicPr>
+                    <pic:cNvPr id="1" name=""/>
+                    <pic:cNvPicPr/>
+                  </pic:nvPicPr>
+                  <pic:blipFill>
+                    <a:blip r:embed="rId6"/>
+                    <a:stretch>
+                      <a:fillRect/>
+                    </a:stretch>
+                  </pic:blipFill>
+                  <pic:spPr>
+                    <a:xfrm>
+                      <a:off x="0" y="0"/>
+                      <a:ext cx="5760720" cy="2539365"/>
+                    </a:xfrm>
+                    <a:prstGeom prst="rect">
+                      <a:avLst/>
+                    </a:prstGeom>
+                  </pic:spPr>
+                </pic:pic>
+              </a:graphicData>
+            </a:graphic>
+          </wp:inline>
+        </w:drawing>
       </w:r>
     </w:p>
     <w:p>
@@ -139,7 +436,7 @@
           <w:sz w:val="22"/>
           <w:szCs w:val="22"/>
         </w:rPr>
-        <w:t xml:space="preserve"> peuvent être utilisées sans problème, car vous n'avez pas besoin d'attendre que tous vos utilisateurs mettent à jour leurs navigateurs - vous </w:t>
+        <w:t xml:space="preserve"> peuvent être utilisées sans problème, car vous n'avez pas besoin d'attendre que tous vos utilisateurs mettent à jour leurs </w:t>
       </w:r>
       <w:r>
         <w:rPr>
@@ -148,8 +445,10 @@
           <w:sz w:val="22"/>
           <w:szCs w:val="22"/>
         </w:rPr>
-        <w:t>avez la charge</w:t>
-      </w:r>
+        <w:lastRenderedPageBreak/>
+        <w:t xml:space="preserve">navigateurs - vous avez la charge de décider quelle version </w:t>
+      </w:r>
+      <w:proofErr w:type="spellStart"/>
       <w:r>
         <w:rPr>
           <w:rFonts w:ascii="Open Sans" w:hAnsi="Open Sans" w:cs="Open Sans"/>
@@ -157,9 +456,9 @@
           <w:sz w:val="22"/>
           <w:szCs w:val="22"/>
         </w:rPr>
-        <w:t xml:space="preserve"> de décider quelle version </w:t>
-      </w:r>
-      <w:proofErr w:type="spellStart"/>
+        <w:t>ECMAScript</w:t>
+      </w:r>
+      <w:proofErr w:type="spellEnd"/>
       <w:r>
         <w:rPr>
           <w:rFonts w:ascii="Open Sans" w:hAnsi="Open Sans" w:cs="Open Sans"/>
@@ -167,18 +466,363 @@
           <w:sz w:val="22"/>
           <w:szCs w:val="22"/>
         </w:rPr>
-        <w:t>ECMAScript</w:t>
+        <w:t xml:space="preserve"> utiliser en changeant la version de Node.js, et vous pouvez également activer des fonctionnalités expérimentales spécifiques en exécutant Node.js avec des drapeaux</w:t>
+      </w:r>
+    </w:p>
+    <w:p>
+      <w:pPr>
+        <w:pStyle w:val="NormalWeb"/>
+        <w:numPr>
+          <w:ilvl w:val="1"/>
+          <w:numId w:val="1"/>
+        </w:numPr>
+        <w:shd w:val="clear" w:color="auto" w:fill="FFFFFF"/>
+        <w:ind w:left="1080" w:hanging="720"/>
+        <w:rPr>
+          <w:rFonts w:ascii="Open Sans" w:hAnsi="Open Sans" w:cs="Open Sans"/>
+          <w:color w:val="70AD47" w:themeColor="accent6"/>
+          <w:sz w:val="32"/>
+          <w:szCs w:val="32"/>
+        </w:rPr>
+      </w:pPr>
+      <w:r>
+        <w:rPr>
+          <w:rFonts w:ascii="Open Sans" w:hAnsi="Open Sans" w:cs="Open Sans"/>
+          <w:color w:val="70AD47" w:themeColor="accent6"/>
+          <w:sz w:val="32"/>
+          <w:szCs w:val="32"/>
+        </w:rPr>
+        <w:t>Setup</w:t>
+      </w:r>
+    </w:p>
+    <w:p>
+      <w:pPr>
+        <w:pStyle w:val="NormalWeb"/>
+        <w:numPr>
+          <w:ilvl w:val="2"/>
+          <w:numId w:val="1"/>
+        </w:numPr>
+        <w:shd w:val="clear" w:color="auto" w:fill="FFFFFF"/>
+        <w:ind w:left="1440" w:hanging="1080"/>
+        <w:rPr>
+          <w:rFonts w:ascii="Open Sans" w:hAnsi="Open Sans" w:cs="Open Sans"/>
+          <w:color w:val="70AD47" w:themeColor="accent6"/>
+          <w:sz w:val="28"/>
+          <w:szCs w:val="28"/>
+        </w:rPr>
+      </w:pPr>
+      <w:r>
+        <w:rPr>
+          <w:rFonts w:ascii="Open Sans" w:hAnsi="Open Sans" w:cs="Open Sans"/>
+          <w:color w:val="70AD47" w:themeColor="accent6"/>
+          <w:sz w:val="28"/>
+          <w:szCs w:val="28"/>
+        </w:rPr>
+        <w:t xml:space="preserve">Pourquoi </w:t>
+      </w:r>
+      <w:proofErr w:type="spellStart"/>
+      <w:r>
+        <w:rPr>
+          <w:rFonts w:ascii="Open Sans" w:hAnsi="Open Sans" w:cs="Open Sans"/>
+          <w:color w:val="70AD47" w:themeColor="accent6"/>
+          <w:sz w:val="28"/>
+          <w:szCs w:val="28"/>
+        </w:rPr>
+        <w:t>NodeJs</w:t>
       </w:r>
       <w:proofErr w:type="spellEnd"/>
-      <w:r>
+    </w:p>
+    <w:p>
+      <w:pPr>
+        <w:pStyle w:val="NormalWeb"/>
+        <w:shd w:val="clear" w:color="auto" w:fill="FFFFFF"/>
         <w:rPr>
           <w:rFonts w:ascii="Open Sans" w:hAnsi="Open Sans" w:cs="Open Sans"/>
           <w:color w:val="000000" w:themeColor="text1"/>
           <w:sz w:val="22"/>
           <w:szCs w:val="22"/>
         </w:rPr>
-        <w:t xml:space="preserve"> utiliser en changeant la version de Node.js, et vous pouvez également activer des fonctionnalités expérimentales spécifiques en exécutant Node.js avec des drapeaux</w:t>
-      </w:r>
+      </w:pPr>
+      <w:r>
+        <w:rPr>
+          <w:rFonts w:ascii="Open Sans" w:hAnsi="Open Sans" w:cs="Open Sans"/>
+          <w:color w:val="000000" w:themeColor="text1"/>
+          <w:sz w:val="22"/>
+          <w:szCs w:val="22"/>
+        </w:rPr>
+        <w:t xml:space="preserve"> </w:t>
+      </w:r>
+      <w:r>
+        <w:rPr>
+          <w:rFonts w:ascii="Open Sans" w:hAnsi="Open Sans" w:cs="Open Sans"/>
+          <w:noProof/>
+          <w:color w:val="000000" w:themeColor="text1"/>
+          <w:sz w:val="22"/>
+          <w:szCs w:val="22"/>
+        </w:rPr>
+        <w:drawing>
+          <wp:inline distT="0" distB="0" distL="0" distR="0" wp14:anchorId="37EC8F9D" wp14:editId="094E3B00">
+            <wp:extent cx="5760720" cy="2517775"/>
+            <wp:effectExtent l="0" t="0" r="0" b="0"/>
+            <wp:docPr id="3" name="Image 3" descr="Une image contenant texte&#10;&#10;Description générée automatiquement"/>
+            <wp:cNvGraphicFramePr>
+              <a:graphicFrameLocks xmlns:a="http://schemas.openxmlformats.org/drawingml/2006/main" noChangeAspect="1"/>
+            </wp:cNvGraphicFramePr>
+            <a:graphic xmlns:a="http://schemas.openxmlformats.org/drawingml/2006/main">
+              <a:graphicData uri="http://schemas.openxmlformats.org/drawingml/2006/picture">
+                <pic:pic xmlns:pic="http://schemas.openxmlformats.org/drawingml/2006/picture">
+                  <pic:nvPicPr>
+                    <pic:cNvPr id="3" name="Image 3" descr="Une image contenant texte&#10;&#10;Description générée automatiquement"/>
+                    <pic:cNvPicPr/>
+                  </pic:nvPicPr>
+                  <pic:blipFill>
+                    <a:blip r:embed="rId7"/>
+                    <a:stretch>
+                      <a:fillRect/>
+                    </a:stretch>
+                  </pic:blipFill>
+                  <pic:spPr>
+                    <a:xfrm>
+                      <a:off x="0" y="0"/>
+                      <a:ext cx="5760720" cy="2517775"/>
+                    </a:xfrm>
+                    <a:prstGeom prst="rect">
+                      <a:avLst/>
+                    </a:prstGeom>
+                  </pic:spPr>
+                </pic:pic>
+              </a:graphicData>
+            </a:graphic>
+          </wp:inline>
+        </w:drawing>
+      </w:r>
+    </w:p>
+    <w:p>
+      <w:pPr>
+        <w:pStyle w:val="NormalWeb"/>
+        <w:numPr>
+          <w:ilvl w:val="2"/>
+          <w:numId w:val="1"/>
+        </w:numPr>
+        <w:shd w:val="clear" w:color="auto" w:fill="FFFFFF"/>
+        <w:ind w:left="1440" w:hanging="1080"/>
+        <w:rPr>
+          <w:rFonts w:ascii="Open Sans" w:hAnsi="Open Sans" w:cs="Open Sans"/>
+          <w:color w:val="70AD47" w:themeColor="accent6"/>
+          <w:sz w:val="28"/>
+          <w:szCs w:val="28"/>
+        </w:rPr>
+      </w:pPr>
+      <w:r>
+        <w:rPr>
+          <w:rFonts w:ascii="Open Sans" w:hAnsi="Open Sans" w:cs="Open Sans"/>
+          <w:color w:val="70AD47" w:themeColor="accent6"/>
+          <w:sz w:val="28"/>
+          <w:szCs w:val="28"/>
+        </w:rPr>
+        <w:t xml:space="preserve">In </w:t>
+      </w:r>
+      <w:proofErr w:type="spellStart"/>
+      <w:r>
+        <w:rPr>
+          <w:rFonts w:ascii="Open Sans" w:hAnsi="Open Sans" w:cs="Open Sans"/>
+          <w:color w:val="70AD47" w:themeColor="accent6"/>
+          <w:sz w:val="28"/>
+          <w:szCs w:val="28"/>
+        </w:rPr>
+        <w:t>this</w:t>
+      </w:r>
+      <w:proofErr w:type="spellEnd"/>
+      <w:r>
+        <w:rPr>
+          <w:rFonts w:ascii="Open Sans" w:hAnsi="Open Sans" w:cs="Open Sans"/>
+          <w:color w:val="70AD47" w:themeColor="accent6"/>
+          <w:sz w:val="28"/>
+          <w:szCs w:val="28"/>
+        </w:rPr>
+        <w:t xml:space="preserve"> Course</w:t>
+      </w:r>
+    </w:p>
+    <w:p>
+      <w:pPr>
+        <w:pStyle w:val="NormalWeb"/>
+        <w:shd w:val="clear" w:color="auto" w:fill="FFFFFF"/>
+        <w:rPr>
+          <w:rFonts w:ascii="Open Sans" w:hAnsi="Open Sans" w:cs="Open Sans"/>
+          <w:color w:val="000000" w:themeColor="text1"/>
+          <w:sz w:val="22"/>
+          <w:szCs w:val="22"/>
+        </w:rPr>
+      </w:pPr>
+      <w:r>
+        <w:rPr>
+          <w:rFonts w:ascii="Open Sans" w:hAnsi="Open Sans" w:cs="Open Sans"/>
+          <w:noProof/>
+          <w:color w:val="000000" w:themeColor="text1"/>
+          <w:sz w:val="22"/>
+          <w:szCs w:val="22"/>
+        </w:rPr>
+        <w:drawing>
+          <wp:inline distT="0" distB="0" distL="0" distR="0" wp14:anchorId="193A34FC" wp14:editId="690F740C">
+            <wp:extent cx="5760720" cy="2314575"/>
+            <wp:effectExtent l="0" t="0" r="0" b="9525"/>
+            <wp:docPr id="4" name="Image 4" descr="Une image contenant texte&#10;&#10;Description générée automatiquement"/>
+            <wp:cNvGraphicFramePr>
+              <a:graphicFrameLocks xmlns:a="http://schemas.openxmlformats.org/drawingml/2006/main" noChangeAspect="1"/>
+            </wp:cNvGraphicFramePr>
+            <a:graphic xmlns:a="http://schemas.openxmlformats.org/drawingml/2006/main">
+              <a:graphicData uri="http://schemas.openxmlformats.org/drawingml/2006/picture">
+                <pic:pic xmlns:pic="http://schemas.openxmlformats.org/drawingml/2006/picture">
+                  <pic:nvPicPr>
+                    <pic:cNvPr id="4" name="Image 4" descr="Une image contenant texte&#10;&#10;Description générée automatiquement"/>
+                    <pic:cNvPicPr/>
+                  </pic:nvPicPr>
+                  <pic:blipFill>
+                    <a:blip r:embed="rId8"/>
+                    <a:stretch>
+                      <a:fillRect/>
+                    </a:stretch>
+                  </pic:blipFill>
+                  <pic:spPr>
+                    <a:xfrm>
+                      <a:off x="0" y="0"/>
+                      <a:ext cx="5760720" cy="2314575"/>
+                    </a:xfrm>
+                    <a:prstGeom prst="rect">
+                      <a:avLst/>
+                    </a:prstGeom>
+                  </pic:spPr>
+                </pic:pic>
+              </a:graphicData>
+            </a:graphic>
+          </wp:inline>
+        </w:drawing>
+      </w:r>
+    </w:p>
+    <w:p>
+      <w:pPr>
+        <w:pStyle w:val="NormalWeb"/>
+        <w:numPr>
+          <w:ilvl w:val="2"/>
+          <w:numId w:val="1"/>
+        </w:numPr>
+        <w:shd w:val="clear" w:color="auto" w:fill="FFFFFF"/>
+        <w:ind w:left="1440" w:hanging="1080"/>
+        <w:rPr>
+          <w:rFonts w:ascii="Open Sans" w:hAnsi="Open Sans" w:cs="Open Sans"/>
+          <w:color w:val="70AD47" w:themeColor="accent6"/>
+          <w:sz w:val="28"/>
+          <w:szCs w:val="28"/>
+        </w:rPr>
+      </w:pPr>
+      <w:proofErr w:type="spellStart"/>
+      <w:r>
+        <w:rPr>
+          <w:rFonts w:ascii="Open Sans" w:hAnsi="Open Sans" w:cs="Open Sans"/>
+          <w:color w:val="70AD47" w:themeColor="accent6"/>
+          <w:sz w:val="28"/>
+          <w:szCs w:val="28"/>
+        </w:rPr>
+        <w:t>Before</w:t>
+      </w:r>
+      <w:proofErr w:type="spellEnd"/>
+      <w:r>
+        <w:rPr>
+          <w:rFonts w:ascii="Open Sans" w:hAnsi="Open Sans" w:cs="Open Sans"/>
+          <w:color w:val="70AD47" w:themeColor="accent6"/>
+          <w:sz w:val="28"/>
+          <w:szCs w:val="28"/>
+        </w:rPr>
+        <w:t xml:space="preserve"> </w:t>
+      </w:r>
+      <w:proofErr w:type="spellStart"/>
+      <w:r>
+        <w:rPr>
+          <w:rFonts w:ascii="Open Sans" w:hAnsi="Open Sans" w:cs="Open Sans"/>
+          <w:color w:val="70AD47" w:themeColor="accent6"/>
+          <w:sz w:val="28"/>
+          <w:szCs w:val="28"/>
+        </w:rPr>
+        <w:t>you</w:t>
+      </w:r>
+      <w:proofErr w:type="spellEnd"/>
+      <w:r>
+        <w:rPr>
+          <w:rFonts w:ascii="Open Sans" w:hAnsi="Open Sans" w:cs="Open Sans"/>
+          <w:color w:val="70AD47" w:themeColor="accent6"/>
+          <w:sz w:val="28"/>
+          <w:szCs w:val="28"/>
+        </w:rPr>
+        <w:t xml:space="preserve"> start</w:t>
+      </w:r>
+    </w:p>
+    <w:p>
+      <w:pPr>
+        <w:pStyle w:val="NormalWeb"/>
+        <w:shd w:val="clear" w:color="auto" w:fill="FFFFFF"/>
+        <w:rPr>
+          <w:rFonts w:ascii="Open Sans" w:hAnsi="Open Sans" w:cs="Open Sans"/>
+          <w:color w:val="000000" w:themeColor="text1"/>
+          <w:sz w:val="22"/>
+          <w:szCs w:val="22"/>
+        </w:rPr>
+      </w:pPr>
+      <w:r>
+        <w:rPr>
+          <w:rFonts w:ascii="Open Sans" w:hAnsi="Open Sans" w:cs="Open Sans"/>
+          <w:noProof/>
+          <w:color w:val="000000" w:themeColor="text1"/>
+          <w:sz w:val="22"/>
+          <w:szCs w:val="22"/>
+        </w:rPr>
+        <w:drawing>
+          <wp:inline distT="0" distB="0" distL="0" distR="0" wp14:anchorId="10E3DBA9" wp14:editId="106E9A12">
+            <wp:extent cx="5760720" cy="1092200"/>
+            <wp:effectExtent l="0" t="0" r="0" b="0"/>
+            <wp:docPr id="5" name="Image 5" descr="Une image contenant texte&#10;&#10;Description générée automatiquement"/>
+            <wp:cNvGraphicFramePr>
+              <a:graphicFrameLocks xmlns:a="http://schemas.openxmlformats.org/drawingml/2006/main" noChangeAspect="1"/>
+            </wp:cNvGraphicFramePr>
+            <a:graphic xmlns:a="http://schemas.openxmlformats.org/drawingml/2006/main">
+              <a:graphicData uri="http://schemas.openxmlformats.org/drawingml/2006/picture">
+                <pic:pic xmlns:pic="http://schemas.openxmlformats.org/drawingml/2006/picture">
+                  <pic:nvPicPr>
+                    <pic:cNvPr id="5" name="Image 5" descr="Une image contenant texte&#10;&#10;Description générée automatiquement"/>
+                    <pic:cNvPicPr/>
+                  </pic:nvPicPr>
+                  <pic:blipFill>
+                    <a:blip r:embed="rId9"/>
+                    <a:stretch>
+                      <a:fillRect/>
+                    </a:stretch>
+                  </pic:blipFill>
+                  <pic:spPr>
+                    <a:xfrm>
+                      <a:off x="0" y="0"/>
+                      <a:ext cx="5760720" cy="1092200"/>
+                    </a:xfrm>
+                    <a:prstGeom prst="rect">
+                      <a:avLst/>
+                    </a:prstGeom>
+                  </pic:spPr>
+                </pic:pic>
+              </a:graphicData>
+            </a:graphic>
+          </wp:inline>
+        </w:drawing>
+      </w:r>
+    </w:p>
+    <w:p>
+      <w:pPr>
+        <w:pStyle w:val="NormalWeb"/>
+        <w:shd w:val="clear" w:color="auto" w:fill="FFFFFF"/>
+        <w:rPr>
+          <w:rFonts w:ascii="Open Sans" w:hAnsi="Open Sans" w:cs="Open Sans"/>
+          <w:color w:val="000000" w:themeColor="text1"/>
+          <w:sz w:val="22"/>
+          <w:szCs w:val="22"/>
+        </w:rPr>
+      </w:pPr>
     </w:p>
     <w:p>
       <w:pPr>
@@ -189,6 +833,7 @@
         </w:rPr>
       </w:pPr>
     </w:p>
+    <w:p/>
     <w:sectPr>
       <w:pgSz w:w="11906" w:h="16838"/>
       <w:pgMar w:top="1417" w:right="1417" w:bottom="1417" w:left="1417" w:header="708" w:footer="708" w:gutter="0"/>
@@ -200,7 +845,7 @@
 </file>
 
 <file path=word/numbering.xml><?xml version="1.0" encoding="utf-8"?>
-<w:numbering xmlns:wpc="http://schemas.microsoft.com/office/word/2010/wordprocessingCanvas" xmlns:cx="http://schemas.microsoft.com/office/drawing/2014/chartex" xmlns:cx1="http://schemas.microsoft.com/office/drawing/2015/9/8/chartex" xmlns:cx2="http://schemas.microsoft.com/office/drawing/2015/10/21/chartex" xmlns:cx3="http://schemas.microsoft.com/office/drawing/2016/5/9/chartex" xmlns:cx4="http://schemas.microsoft.com/office/drawing/2016/5/10/chartex" xmlns:cx5="http://schemas.microsoft.com/office/drawing/2016/5/11/chartex" xmlns:cx6="http://schemas.microsoft.com/office/drawing/2016/5/12/chartex" xmlns:cx7="http://schemas.microsoft.com/office/drawing/2016/5/13/chartex" xmlns:cx8="http://schemas.microsoft.com/office/drawing/2016/5/14/chartex" xmlns:mc="http://schemas.openxmlformats.org/markup-compatibility/2006" xmlns:aink="http://schemas.microsoft.com/office/drawing/2016/ink" xmlns:am3d="http://schemas.microsoft.com/office/drawing/2017/model3d" xmlns:o="urn:schemas-microsoft-com:office:office" xmlns:oel="http://schemas.microsoft.com/office/2019/extlst" xmlns:r="http://schemas.openxmlformats.org/officeDocument/2006/relationships" xmlns:m="http://schemas.openxmlformats.org/officeDocument/2006/math" xmlns:v="urn:schemas-microsoft-com:vml" xmlns:wp14="http://schemas.microsoft.com/office/word/2010/wordprocessingDrawing" xmlns:wp="http://schemas.openxmlformats.org/drawingml/2006/wordprocessingDrawing" xmlns:w10="urn:schemas-microsoft-com:office:word" xmlns:w="http://schemas.openxmlformats.org/wordprocessingml/2006/main" xmlns:w14="http://schemas.microsoft.com/office/word/2010/wordml" xmlns:w15="http://schemas.microsoft.com/office/word/2012/wordml" xmlns:w16cex="http://schemas.microsoft.com/office/word/2018/wordml/cex" xmlns:w16cid="http://schemas.microsoft.com/office/word/2016/wordml/cid" xmlns:w16="http://schemas.microsoft.com/office/word/2018/wordml" xmlns:w16sdtdh="http://schemas.microsoft.com/office/word/2020/wordml/sdtdatahash" xmlns:w16se="http://schemas.microsoft.com/office/word/2015/wordml/symex" xmlns:wpg="http://schemas.microsoft.com/office/word/2010/wordprocessingGroup" xmlns:wpi="http://schemas.microsoft.com/office/word/2010/wordprocessingInk" xmlns:wne="http://schemas.microsoft.com/office/word/2006/wordml" xmlns:wps="http://schemas.microsoft.com/office/word/2010/wordprocessingShape" mc:Ignorable="w14 w15 w16se w16cid w16 w16cex w16sdtdh wp14">
+<w:numbering xmlns:wpc="http://schemas.microsoft.com/office/word/2010/wordprocessingCanvas" xmlns:cx="http://schemas.microsoft.com/office/drawing/2014/chartex" xmlns:cx1="http://schemas.microsoft.com/office/drawing/2015/9/8/chartex" xmlns:cx2="http://schemas.microsoft.com/office/drawing/2015/10/21/chartex" xmlns:cx3="http://schemas.microsoft.com/office/drawing/2016/5/9/chartex" xmlns:cx4="http://schemas.microsoft.com/office/drawing/2016/5/10/chartex" xmlns:cx5="http://schemas.microsoft.com/office/drawing/2016/5/11/chartex" xmlns:cx6="http://schemas.microsoft.com/office/drawing/2016/5/12/chartex" xmlns:cx7="http://schemas.microsoft.com/office/drawing/2016/5/13/chartex" xmlns:cx8="http://schemas.microsoft.com/office/drawing/2016/5/14/chartex" xmlns:mc="http://schemas.openxmlformats.org/markup-compatibility/2006" xmlns:aink="http://schemas.microsoft.com/office/drawing/2016/ink" xmlns:am3d="http://schemas.microsoft.com/office/drawing/2017/model3d" xmlns:o="urn:schemas-microsoft-com:office:office" xmlns:oel="http://schemas.microsoft.com/office/2019/extlst" xmlns:r="http://schemas.openxmlformats.org/officeDocument/2006/relationships" xmlns:m="http://schemas.openxmlformats.org/officeDocument/2006/math" xmlns:v="urn:schemas-microsoft-com:vml" xmlns:wp14="http://schemas.microsoft.com/office/word/2010/wordprocessingDrawing" xmlns:wp="http://schemas.openxmlformats.org/drawingml/2006/wordprocessingDrawing" xmlns:w10="urn:schemas-microsoft-com:office:word" xmlns:w="http://schemas.openxmlformats.org/wordprocessingml/2006/main" xmlns:w14="http://schemas.microsoft.com/office/word/2010/wordml" xmlns:w15="http://schemas.microsoft.com/office/word/2012/wordml" xmlns:w16cex="http://schemas.microsoft.com/office/word/2018/wordml/cex" xmlns:w16cid="http://schemas.microsoft.com/office/word/2016/wordml/cid" xmlns:w16="http://schemas.microsoft.com/office/word/2018/wordml" xmlns:w16du="http://schemas.microsoft.com/office/word/2023/wordml/word16du" xmlns:w16sdtdh="http://schemas.microsoft.com/office/word/2020/wordml/sdtdatahash" xmlns:w16se="http://schemas.microsoft.com/office/word/2015/wordml/symex" xmlns:wpg="http://schemas.microsoft.com/office/word/2010/wordprocessingGroup" xmlns:wpi="http://schemas.microsoft.com/office/word/2010/wordprocessingInk" xmlns:wne="http://schemas.microsoft.com/office/word/2006/wordml" xmlns:wps="http://schemas.microsoft.com/office/word/2010/wordprocessingShape" mc:Ignorable="w14 w15 w16se w16cid w16 w16cex w16sdtdh wp14">
   <w:abstractNum w:abstractNumId="0" w15:restartNumberingAfterBreak="0">
     <w:nsid w:val="3E504B07"/>
     <w:multiLevelType w:val="hybridMultilevel"/>
@@ -214,7 +859,7 @@
         <w:ind w:left="720" w:hanging="360"/>
       </w:pPr>
     </w:lvl>
-    <w:lvl w:ilvl="1" w:tplc="040C0019" w:tentative="1">
+    <w:lvl w:ilvl="1" w:tplc="040C0019">
       <w:start w:val="1"/>
       <w:numFmt w:val="lowerLetter"/>
       <w:lvlText w:val="%2."/>
@@ -223,7 +868,7 @@
         <w:ind w:left="1440" w:hanging="360"/>
       </w:pPr>
     </w:lvl>
-    <w:lvl w:ilvl="2" w:tplc="040C001B" w:tentative="1">
+    <w:lvl w:ilvl="2" w:tplc="040C001B">
       <w:start w:val="1"/>
       <w:numFmt w:val="lowerRoman"/>
       <w:lvlText w:val="%3."/>
@@ -691,10 +1336,12 @@
   <w:style w:type="paragraph" w:default="1" w:styleId="Normal">
     <w:name w:val="Normal"/>
     <w:qFormat/>
+    <w:rsid w:val="00FC7DF8"/>
   </w:style>
   <w:style w:type="character" w:default="1" w:styleId="Policepardfaut">
     <w:name w:val="Default Paragraph Font"/>
     <w:uiPriority w:val="1"/>
+    <w:semiHidden/>
     <w:unhideWhenUsed/>
   </w:style>
   <w:style w:type="table" w:default="1" w:styleId="TableauNormal">

</xml_diff>

<commit_message>
Add lesson 5 npm
</commit_message>
<xml_diff>
--- a/NodeJs.docx
+++ b/NodeJs.docx
@@ -254,7 +254,7 @@
                     <pic:cNvPicPr/>
                   </pic:nvPicPr>
                   <pic:blipFill>
-                    <a:blip r:embed="rId5"/>
+                    <a:blip r:embed="rId7"/>
                     <a:stretch>
                       <a:fillRect/>
                     </a:stretch>
@@ -361,7 +361,7 @@
                     <pic:cNvPicPr/>
                   </pic:nvPicPr>
                   <pic:blipFill>
-                    <a:blip r:embed="rId6"/>
+                    <a:blip r:embed="rId8"/>
                     <a:stretch>
                       <a:fillRect/>
                     </a:stretch>
@@ -576,7 +576,7 @@
                     <pic:cNvPicPr/>
                   </pic:nvPicPr>
                   <pic:blipFill>
-                    <a:blip r:embed="rId7"/>
+                    <a:blip r:embed="rId9"/>
                     <a:stretch>
                       <a:fillRect/>
                     </a:stretch>
@@ -678,7 +678,7 @@
                     <pic:cNvPicPr/>
                   </pic:nvPicPr>
                   <pic:blipFill>
-                    <a:blip r:embed="rId8"/>
+                    <a:blip r:embed="rId10"/>
                     <a:stretch>
                       <a:fillRect/>
                     </a:stretch>
@@ -791,7 +791,7 @@
                     <pic:cNvPicPr/>
                   </pic:nvPicPr>
                   <pic:blipFill>
-                    <a:blip r:embed="rId9"/>
+                    <a:blip r:embed="rId11"/>
                     <a:stretch>
                       <a:fillRect/>
                     </a:stretch>
@@ -2268,7 +2268,7 @@
                     <pic:cNvPicPr/>
                   </pic:nvPicPr>
                   <pic:blipFill>
-                    <a:blip r:embed="rId10"/>
+                    <a:blip r:embed="rId12"/>
                     <a:stretch>
                       <a:fillRect/>
                     </a:stretch>
@@ -3355,7 +3355,7 @@
                     <pic:cNvPicPr/>
                   </pic:nvPicPr>
                   <pic:blipFill>
-                    <a:blip r:embed="rId11"/>
+                    <a:blip r:embed="rId13"/>
                     <a:stretch>
                       <a:fillRect/>
                     </a:stretch>
@@ -9812,7 +9812,7 @@
                     <pic:cNvPicPr/>
                   </pic:nvPicPr>
                   <pic:blipFill>
-                    <a:blip r:embed="rId12"/>
+                    <a:blip r:embed="rId14"/>
                     <a:stretch>
                       <a:fillRect/>
                     </a:stretch>
@@ -9890,7 +9890,7 @@
                     <pic:cNvPicPr/>
                   </pic:nvPicPr>
                   <pic:blipFill>
-                    <a:blip r:embed="rId13"/>
+                    <a:blip r:embed="rId15"/>
                     <a:stretch>
                       <a:fillRect/>
                     </a:stretch>
@@ -12258,7 +12258,7 @@
                     <pic:cNvPicPr/>
                   </pic:nvPicPr>
                   <pic:blipFill>
-                    <a:blip r:embed="rId14"/>
+                    <a:blip r:embed="rId16"/>
                     <a:stretch>
                       <a:fillRect/>
                     </a:stretch>
@@ -19678,6 +19678,7 @@
         </w:rPr>
         <w:t xml:space="preserve">      </w:t>
       </w:r>
+      <w:proofErr w:type="spellStart"/>
       <w:proofErr w:type="gramStart"/>
       <w:r>
         <w:rPr>
@@ -19709,6 +19710,7 @@
         </w:rPr>
         <w:t>statusCode</w:t>
       </w:r>
+      <w:proofErr w:type="spellEnd"/>
       <w:proofErr w:type="gramEnd"/>
       <w:r>
         <w:rPr>
@@ -19936,6 +19938,7 @@
         </w:rPr>
         <w:t xml:space="preserve">      </w:t>
       </w:r>
+      <w:proofErr w:type="spellStart"/>
       <w:proofErr w:type="gramStart"/>
       <w:r>
         <w:rPr>
@@ -19967,6 +19970,7 @@
         </w:rPr>
         <w:t>statusCode</w:t>
       </w:r>
+      <w:proofErr w:type="spellEnd"/>
       <w:proofErr w:type="gramEnd"/>
       <w:r>
         <w:rPr>
@@ -20119,6 +20123,7 @@
         </w:rPr>
         <w:t xml:space="preserve">      </w:t>
       </w:r>
+      <w:proofErr w:type="spellStart"/>
       <w:proofErr w:type="gramStart"/>
       <w:r>
         <w:rPr>
@@ -20150,6 +20155,7 @@
         </w:rPr>
         <w:t>statusCode</w:t>
       </w:r>
+      <w:proofErr w:type="spellEnd"/>
       <w:proofErr w:type="gramEnd"/>
       <w:r>
         <w:rPr>
@@ -20194,6 +20200,7 @@
         </w:rPr>
         <w:t xml:space="preserve">      </w:t>
       </w:r>
+      <w:proofErr w:type="spellStart"/>
       <w:proofErr w:type="gramStart"/>
       <w:r>
         <w:rPr>
@@ -20225,6 +20232,7 @@
         </w:rPr>
         <w:t>setHeader</w:t>
       </w:r>
+      <w:proofErr w:type="spellEnd"/>
       <w:proofErr w:type="gramEnd"/>
       <w:r>
         <w:rPr>
@@ -20299,6 +20307,7 @@
         </w:rPr>
         <w:t xml:space="preserve">      </w:t>
       </w:r>
+      <w:proofErr w:type="spellStart"/>
       <w:proofErr w:type="gramStart"/>
       <w:r>
         <w:rPr>
@@ -20330,6 +20339,7 @@
         </w:rPr>
         <w:t>end</w:t>
       </w:r>
+      <w:proofErr w:type="spellEnd"/>
       <w:r>
         <w:rPr>
           <w:rFonts w:ascii="Consolas" w:eastAsia="Times New Roman" w:hAnsi="Consolas" w:cs="Times New Roman"/>
@@ -20493,6 +20503,8 @@
         </w:rPr>
         <w:t xml:space="preserve">      </w:t>
       </w:r>
+      <w:proofErr w:type="spellStart"/>
+      <w:proofErr w:type="gramStart"/>
       <w:r>
         <w:rPr>
           <w:rFonts w:ascii="Consolas" w:eastAsia="Times New Roman" w:hAnsi="Consolas" w:cs="Times New Roman"/>
@@ -20523,6 +20535,8 @@
         </w:rPr>
         <w:t>statusCode</w:t>
       </w:r>
+      <w:proofErr w:type="spellEnd"/>
+      <w:proofErr w:type="gramEnd"/>
       <w:r>
         <w:rPr>
           <w:rFonts w:ascii="Consolas" w:eastAsia="Times New Roman" w:hAnsi="Consolas" w:cs="Times New Roman"/>
@@ -20566,6 +20580,7 @@
         </w:rPr>
         <w:t xml:space="preserve">      </w:t>
       </w:r>
+      <w:proofErr w:type="gramStart"/>
       <w:r>
         <w:rPr>
           <w:rFonts w:ascii="Consolas" w:eastAsia="Times New Roman" w:hAnsi="Consolas" w:cs="Times New Roman"/>
@@ -20586,6 +20601,7 @@
         </w:rPr>
         <w:t>;</w:t>
       </w:r>
+      <w:proofErr w:type="gramEnd"/>
     </w:p>
     <w:p>
       <w:pPr>
@@ -20632,6 +20648,8 @@
         </w:rPr>
         <w:t xml:space="preserve">  </w:t>
       </w:r>
+      <w:proofErr w:type="spellStart"/>
+      <w:proofErr w:type="gramStart"/>
       <w:r>
         <w:rPr>
           <w:rFonts w:ascii="Consolas" w:eastAsia="Times New Roman" w:hAnsi="Consolas" w:cs="Times New Roman"/>
@@ -20662,6 +20680,8 @@
         </w:rPr>
         <w:t>readFile</w:t>
       </w:r>
+      <w:proofErr w:type="spellEnd"/>
+      <w:proofErr w:type="gramEnd"/>
       <w:r>
         <w:rPr>
           <w:rFonts w:ascii="Consolas" w:eastAsia="Times New Roman" w:hAnsi="Consolas" w:cs="Times New Roman"/>
@@ -20888,6 +20908,7 @@
         </w:rPr>
         <w:t>err</w:t>
       </w:r>
+      <w:proofErr w:type="gramStart"/>
       <w:r>
         <w:rPr>
           <w:rFonts w:ascii="Consolas" w:eastAsia="Times New Roman" w:hAnsi="Consolas" w:cs="Times New Roman"/>
@@ -20898,6 +20919,7 @@
         </w:rPr>
         <w:t>);</w:t>
       </w:r>
+      <w:proofErr w:type="gramEnd"/>
     </w:p>
     <w:p>
       <w:pPr>
@@ -20921,6 +20943,8 @@
         </w:rPr>
         <w:t xml:space="preserve">      </w:t>
       </w:r>
+      <w:proofErr w:type="spellStart"/>
+      <w:proofErr w:type="gramStart"/>
       <w:r>
         <w:rPr>
           <w:rFonts w:ascii="Consolas" w:eastAsia="Times New Roman" w:hAnsi="Consolas" w:cs="Times New Roman"/>
@@ -20951,15 +20975,27 @@
         </w:rPr>
         <w:t>end</w:t>
       </w:r>
-      <w:r>
-        <w:rPr>
-          <w:rFonts w:ascii="Consolas" w:eastAsia="Times New Roman" w:hAnsi="Consolas" w:cs="Times New Roman"/>
-          <w:color w:val="D4D4D4"/>
-          <w:sz w:val="21"/>
-          <w:szCs w:val="21"/>
-          <w:lang w:val="en-US" w:eastAsia="fr-FR"/>
-        </w:rPr>
-        <w:t>();</w:t>
+      <w:proofErr w:type="spellEnd"/>
+      <w:r>
+        <w:rPr>
+          <w:rFonts w:ascii="Consolas" w:eastAsia="Times New Roman" w:hAnsi="Consolas" w:cs="Times New Roman"/>
+          <w:color w:val="D4D4D4"/>
+          <w:sz w:val="21"/>
+          <w:szCs w:val="21"/>
+          <w:lang w:val="en-US" w:eastAsia="fr-FR"/>
+        </w:rPr>
+        <w:t>(</w:t>
+      </w:r>
+      <w:proofErr w:type="gramEnd"/>
+      <w:r>
+        <w:rPr>
+          <w:rFonts w:ascii="Consolas" w:eastAsia="Times New Roman" w:hAnsi="Consolas" w:cs="Times New Roman"/>
+          <w:color w:val="D4D4D4"/>
+          <w:sz w:val="21"/>
+          <w:szCs w:val="21"/>
+          <w:lang w:val="en-US" w:eastAsia="fr-FR"/>
+        </w:rPr>
+        <w:t>);</w:t>
       </w:r>
     </w:p>
     <w:p>
@@ -21027,6 +21063,8 @@
         </w:rPr>
         <w:t xml:space="preserve">      </w:t>
       </w:r>
+      <w:proofErr w:type="spellStart"/>
+      <w:proofErr w:type="gramStart"/>
       <w:r>
         <w:rPr>
           <w:rFonts w:ascii="Consolas" w:eastAsia="Times New Roman" w:hAnsi="Consolas" w:cs="Times New Roman"/>
@@ -21057,6 +21095,8 @@
         </w:rPr>
         <w:t>write</w:t>
       </w:r>
+      <w:proofErr w:type="spellEnd"/>
+      <w:proofErr w:type="gramEnd"/>
       <w:r>
         <w:rPr>
           <w:rFonts w:ascii="Consolas" w:eastAsia="Times New Roman" w:hAnsi="Consolas" w:cs="Times New Roman"/>
@@ -21523,6 +21563,1242 @@
           <w:sz w:val="28"/>
           <w:szCs w:val="28"/>
           <w:lang w:val="en-US"/>
+        </w:rPr>
+      </w:pPr>
+    </w:p>
+    <w:p>
+      <w:pPr>
+        <w:pStyle w:val="Paragraphedeliste"/>
+        <w:numPr>
+          <w:ilvl w:val="0"/>
+          <w:numId w:val="25"/>
+        </w:numPr>
+        <w:rPr>
+          <w:color w:val="FF0000"/>
+          <w:sz w:val="40"/>
+          <w:szCs w:val="40"/>
+          <w:lang w:val="en-US"/>
+        </w:rPr>
+      </w:pPr>
+      <w:proofErr w:type="spellStart"/>
+      <w:r>
+        <w:rPr>
+          <w:color w:val="FF0000"/>
+          <w:sz w:val="40"/>
+          <w:szCs w:val="40"/>
+          <w:lang w:val="en-US"/>
+        </w:rPr>
+        <w:t>Npm</w:t>
+      </w:r>
+      <w:proofErr w:type="spellEnd"/>
+    </w:p>
+    <w:p>
+      <w:pPr>
+        <w:pStyle w:val="Paragraphedeliste"/>
+        <w:numPr>
+          <w:ilvl w:val="0"/>
+          <w:numId w:val="26"/>
+        </w:numPr>
+        <w:rPr>
+          <w:color w:val="00B050"/>
+          <w:sz w:val="40"/>
+          <w:szCs w:val="40"/>
+          <w:lang w:val="en-US"/>
+        </w:rPr>
+      </w:pPr>
+      <w:r>
+        <w:rPr>
+          <w:color w:val="00B050"/>
+          <w:sz w:val="40"/>
+          <w:szCs w:val="40"/>
+          <w:lang w:val="en-US"/>
+        </w:rPr>
+        <w:t xml:space="preserve">Introduction to </w:t>
+      </w:r>
+      <w:proofErr w:type="spellStart"/>
+      <w:r>
+        <w:rPr>
+          <w:color w:val="00B050"/>
+          <w:sz w:val="40"/>
+          <w:szCs w:val="40"/>
+          <w:lang w:val="en-US"/>
+        </w:rPr>
+        <w:t>nodeJs</w:t>
+      </w:r>
+      <w:proofErr w:type="spellEnd"/>
+      <w:r>
+        <w:rPr>
+          <w:color w:val="00B050"/>
+          <w:sz w:val="40"/>
+          <w:szCs w:val="40"/>
+          <w:lang w:val="en-US"/>
+        </w:rPr>
+        <w:t xml:space="preserve"> and global package</w:t>
+      </w:r>
+    </w:p>
+    <w:p>
+      <w:pPr>
+        <w:pStyle w:val="NormalWeb"/>
+        <w:pBdr>
+          <w:top w:val="single" w:sz="2" w:space="0" w:color="D9D9E3"/>
+          <w:left w:val="single" w:sz="2" w:space="0" w:color="D9D9E3"/>
+          <w:bottom w:val="single" w:sz="2" w:space="0" w:color="D9D9E3"/>
+          <w:right w:val="single" w:sz="2" w:space="0" w:color="D9D9E3"/>
+        </w:pBdr>
+        <w:shd w:val="clear" w:color="auto" w:fill="F7F7F8"/>
+        <w:spacing w:before="0" w:beforeAutospacing="0" w:after="300" w:afterAutospacing="0"/>
+        <w:rPr>
+          <w:rFonts w:ascii="Segoe UI" w:hAnsi="Segoe UI" w:cs="Segoe UI"/>
+          <w:color w:val="374151"/>
+        </w:rPr>
+      </w:pPr>
+      <w:r>
+        <w:rPr>
+          <w:rFonts w:ascii="Segoe UI" w:hAnsi="Segoe UI" w:cs="Segoe UI"/>
+          <w:color w:val="374151"/>
+        </w:rPr>
+        <w:t>NPM (Node Package Manager) est un gestionnaire de packages open source pour le langage de programmation JavaScript. Il est le gestionnaire de paquets par défaut pour l'environnement d'exécution JavaScript Node.js. NPM permet aux développeurs d'installer, de partager et de gérer les bibliothèques et les modules de code JavaScript qui sont nécessaires pour construire des applications Node.js et d'autres applications JavaScript côté serveur et côté client.</w:t>
+      </w:r>
+    </w:p>
+    <w:p>
+      <w:pPr>
+        <w:pStyle w:val="NormalWeb"/>
+        <w:pBdr>
+          <w:top w:val="single" w:sz="2" w:space="0" w:color="D9D9E3"/>
+          <w:left w:val="single" w:sz="2" w:space="0" w:color="D9D9E3"/>
+          <w:bottom w:val="single" w:sz="2" w:space="0" w:color="D9D9E3"/>
+          <w:right w:val="single" w:sz="2" w:space="0" w:color="D9D9E3"/>
+        </w:pBdr>
+        <w:shd w:val="clear" w:color="auto" w:fill="F7F7F8"/>
+        <w:spacing w:before="300" w:beforeAutospacing="0" w:after="300" w:afterAutospacing="0"/>
+        <w:rPr>
+          <w:rFonts w:ascii="Segoe UI" w:hAnsi="Segoe UI" w:cs="Segoe UI"/>
+          <w:color w:val="374151"/>
+        </w:rPr>
+      </w:pPr>
+      <w:r>
+        <w:rPr>
+          <w:rFonts w:ascii="Segoe UI" w:hAnsi="Segoe UI" w:cs="Segoe UI"/>
+          <w:color w:val="374151"/>
+        </w:rPr>
+        <w:t>Les packages NPM sont publiés dans un registre public en ligne, qui permet aux développeurs de partager et de télécharger des packages gratuitement ou moyennant des frais. Les développeurs peuvent également créer et publier leurs propres packages NPM pour partager leur code avec d'autres développeurs.</w:t>
+      </w:r>
+    </w:p>
+    <w:p>
+      <w:pPr>
+        <w:pStyle w:val="NormalWeb"/>
+        <w:pBdr>
+          <w:top w:val="single" w:sz="2" w:space="0" w:color="D9D9E3"/>
+          <w:left w:val="single" w:sz="2" w:space="0" w:color="D9D9E3"/>
+          <w:bottom w:val="single" w:sz="2" w:space="0" w:color="D9D9E3"/>
+          <w:right w:val="single" w:sz="2" w:space="0" w:color="D9D9E3"/>
+        </w:pBdr>
+        <w:shd w:val="clear" w:color="auto" w:fill="F7F7F8"/>
+        <w:spacing w:before="300" w:beforeAutospacing="0" w:after="0" w:afterAutospacing="0"/>
+        <w:rPr>
+          <w:rFonts w:ascii="Segoe UI" w:hAnsi="Segoe UI" w:cs="Segoe UI"/>
+          <w:color w:val="374151"/>
+        </w:rPr>
+      </w:pPr>
+      <w:r>
+        <w:rPr>
+          <w:rFonts w:ascii="Segoe UI" w:hAnsi="Segoe UI" w:cs="Segoe UI"/>
+          <w:color w:val="374151"/>
+        </w:rPr>
+        <w:t>NPM est utilisé par de nombreux développeurs JavaScript pour accélérer et faciliter le processus de développement en permettant aux développeurs de réutiliser du code existant et de résoudre les dépendances entre les différents packages utilisés dans une application.</w:t>
+      </w:r>
+    </w:p>
+    <w:p>
+      <w:pPr>
+        <w:rPr>
+          <w:color w:val="FF0000"/>
+          <w:sz w:val="40"/>
+          <w:szCs w:val="40"/>
+        </w:rPr>
+      </w:pPr>
+    </w:p>
+    <w:p>
+      <w:pPr>
+        <w:rPr>
+          <w:b/>
+          <w:bCs/>
+          <w:color w:val="000000" w:themeColor="text1"/>
+          <w:sz w:val="32"/>
+          <w:szCs w:val="32"/>
+          <w:lang w:val="en-US"/>
+        </w:rPr>
+      </w:pPr>
+      <w:r>
+        <w:rPr>
+          <w:b/>
+          <w:bCs/>
+          <w:color w:val="000000" w:themeColor="text1"/>
+          <w:sz w:val="32"/>
+          <w:szCs w:val="32"/>
+          <w:lang w:val="en-US"/>
+        </w:rPr>
+        <w:t xml:space="preserve">In this example we will install </w:t>
+      </w:r>
+      <w:proofErr w:type="spellStart"/>
+      <w:r>
+        <w:rPr>
+          <w:b/>
+          <w:bCs/>
+          <w:color w:val="000000" w:themeColor="text1"/>
+          <w:sz w:val="32"/>
+          <w:szCs w:val="32"/>
+          <w:lang w:val="en-US"/>
+        </w:rPr>
+        <w:t>nodeMon</w:t>
+      </w:r>
+      <w:proofErr w:type="spellEnd"/>
+    </w:p>
+    <w:p>
+      <w:pPr>
+        <w:pStyle w:val="Paragraphedeliste"/>
+        <w:numPr>
+          <w:ilvl w:val="0"/>
+          <w:numId w:val="26"/>
+        </w:numPr>
+        <w:rPr>
+          <w:color w:val="00B050"/>
+          <w:sz w:val="40"/>
+          <w:szCs w:val="40"/>
+          <w:lang w:val="en-US"/>
+        </w:rPr>
+      </w:pPr>
+      <w:proofErr w:type="spellStart"/>
+      <w:r>
+        <w:rPr>
+          <w:color w:val="00B050"/>
+          <w:sz w:val="40"/>
+          <w:szCs w:val="40"/>
+          <w:lang w:val="en-US"/>
+        </w:rPr>
+        <w:t>Package.json</w:t>
+      </w:r>
+      <w:proofErr w:type="spellEnd"/>
+      <w:r>
+        <w:rPr>
+          <w:color w:val="00B050"/>
+          <w:sz w:val="40"/>
+          <w:szCs w:val="40"/>
+          <w:lang w:val="en-US"/>
+        </w:rPr>
+        <w:t xml:space="preserve"> File</w:t>
+      </w:r>
+    </w:p>
+    <w:p>
+      <w:pPr>
+        <w:rPr>
+          <w:b/>
+          <w:bCs/>
+          <w:color w:val="000000" w:themeColor="text1"/>
+          <w:sz w:val="32"/>
+          <w:szCs w:val="32"/>
+        </w:rPr>
+      </w:pPr>
+      <w:r>
+        <w:rPr>
+          <w:b/>
+          <w:bCs/>
+          <w:color w:val="000000" w:themeColor="text1"/>
+          <w:sz w:val="32"/>
+          <w:szCs w:val="32"/>
+        </w:rPr>
+        <w:lastRenderedPageBreak/>
+        <w:t xml:space="preserve"> </w:t>
+      </w:r>
+    </w:p>
+    <w:p>
+      <w:pPr>
+        <w:rPr>
+          <w:rFonts w:ascii="Segoe UI" w:hAnsi="Segoe UI" w:cs="Segoe UI"/>
+          <w:color w:val="374151"/>
+          <w:shd w:val="clear" w:color="auto" w:fill="F7F7F8"/>
+        </w:rPr>
+      </w:pPr>
+      <w:proofErr w:type="spellStart"/>
+      <w:r>
+        <w:rPr>
+          <w:rFonts w:ascii="Segoe UI" w:hAnsi="Segoe UI" w:cs="Segoe UI"/>
+          <w:color w:val="374151"/>
+          <w:shd w:val="clear" w:color="auto" w:fill="F7F7F8"/>
+        </w:rPr>
+        <w:t>Nodemon</w:t>
+      </w:r>
+      <w:proofErr w:type="spellEnd"/>
+      <w:r>
+        <w:rPr>
+          <w:rFonts w:ascii="Segoe UI" w:hAnsi="Segoe UI" w:cs="Segoe UI"/>
+          <w:color w:val="374151"/>
+          <w:shd w:val="clear" w:color="auto" w:fill="F7F7F8"/>
+        </w:rPr>
+        <w:t xml:space="preserve"> est un outil très utile en développement Node.js car il permet de redémarrer automatiquement l'application Node.js à chaque fois qu'un changement est détecté dans le code source. Cela permet d'éviter aux développeurs de devoir redémarrer manuellement l'application à chaque modification, ce qui peut être fastidieux et chronophage.</w:t>
+      </w:r>
+    </w:p>
+    <w:p>
+      <w:pPr>
+        <w:rPr>
+          <w:rFonts w:ascii="Segoe UI" w:hAnsi="Segoe UI" w:cs="Segoe UI"/>
+          <w:color w:val="374151"/>
+          <w:shd w:val="clear" w:color="auto" w:fill="F7F7F8"/>
+        </w:rPr>
+      </w:pPr>
+    </w:p>
+    <w:p>
+      <w:pPr>
+        <w:rPr>
+          <w:rFonts w:ascii="Segoe UI" w:hAnsi="Segoe UI" w:cs="Segoe UI"/>
+          <w:b/>
+          <w:bCs/>
+          <w:color w:val="374151"/>
+          <w:sz w:val="28"/>
+          <w:szCs w:val="28"/>
+          <w:shd w:val="clear" w:color="auto" w:fill="F7F7F8"/>
+          <w:lang w:val="en-US"/>
+        </w:rPr>
+      </w:pPr>
+      <w:r>
+        <w:rPr>
+          <w:rFonts w:ascii="Segoe UI" w:hAnsi="Segoe UI" w:cs="Segoe UI"/>
+          <w:color w:val="374151"/>
+          <w:sz w:val="28"/>
+          <w:szCs w:val="28"/>
+          <w:shd w:val="clear" w:color="auto" w:fill="F7F7F8"/>
+          <w:lang w:val="en-US"/>
+        </w:rPr>
+        <w:t xml:space="preserve">For installing </w:t>
+      </w:r>
+      <w:proofErr w:type="spellStart"/>
+      <w:r>
+        <w:rPr>
+          <w:rFonts w:ascii="Segoe UI" w:hAnsi="Segoe UI" w:cs="Segoe UI"/>
+          <w:color w:val="374151"/>
+          <w:sz w:val="28"/>
+          <w:szCs w:val="28"/>
+          <w:shd w:val="clear" w:color="auto" w:fill="F7F7F8"/>
+          <w:lang w:val="en-US"/>
+        </w:rPr>
+        <w:t>nodemon</w:t>
+      </w:r>
+      <w:proofErr w:type="spellEnd"/>
+      <w:r>
+        <w:rPr>
+          <w:rFonts w:ascii="Segoe UI" w:hAnsi="Segoe UI" w:cs="Segoe UI"/>
+          <w:color w:val="374151"/>
+          <w:sz w:val="28"/>
+          <w:szCs w:val="28"/>
+          <w:shd w:val="clear" w:color="auto" w:fill="F7F7F8"/>
+          <w:lang w:val="en-US"/>
+        </w:rPr>
+        <w:t xml:space="preserve"> </w:t>
+      </w:r>
+      <w:proofErr w:type="spellStart"/>
+      <w:r>
+        <w:rPr>
+          <w:rFonts w:ascii="Segoe UI" w:hAnsi="Segoe UI" w:cs="Segoe UI"/>
+          <w:color w:val="374151"/>
+          <w:sz w:val="28"/>
+          <w:szCs w:val="28"/>
+          <w:shd w:val="clear" w:color="auto" w:fill="F7F7F8"/>
+          <w:lang w:val="en-US"/>
+        </w:rPr>
+        <w:t>globaly</w:t>
+      </w:r>
+      <w:proofErr w:type="spellEnd"/>
+      <w:r>
+        <w:rPr>
+          <w:rFonts w:ascii="Segoe UI" w:hAnsi="Segoe UI" w:cs="Segoe UI"/>
+          <w:color w:val="374151"/>
+          <w:sz w:val="28"/>
+          <w:szCs w:val="28"/>
+          <w:shd w:val="clear" w:color="auto" w:fill="F7F7F8"/>
+          <w:lang w:val="en-US"/>
+        </w:rPr>
+        <w:t xml:space="preserve"> in our computer we will run </w:t>
+      </w:r>
+      <w:proofErr w:type="spellStart"/>
+      <w:r>
+        <w:rPr>
+          <w:rFonts w:ascii="Segoe UI" w:hAnsi="Segoe UI" w:cs="Segoe UI"/>
+          <w:b/>
+          <w:bCs/>
+          <w:color w:val="374151"/>
+          <w:sz w:val="28"/>
+          <w:szCs w:val="28"/>
+          <w:shd w:val="clear" w:color="auto" w:fill="F7F7F8"/>
+          <w:lang w:val="en-US"/>
+        </w:rPr>
+        <w:t>npm</w:t>
+      </w:r>
+      <w:proofErr w:type="spellEnd"/>
+      <w:r>
+        <w:rPr>
+          <w:rFonts w:ascii="Segoe UI" w:hAnsi="Segoe UI" w:cs="Segoe UI"/>
+          <w:b/>
+          <w:bCs/>
+          <w:color w:val="374151"/>
+          <w:sz w:val="28"/>
+          <w:szCs w:val="28"/>
+          <w:shd w:val="clear" w:color="auto" w:fill="F7F7F8"/>
+          <w:lang w:val="en-US"/>
+        </w:rPr>
+        <w:t xml:space="preserve"> </w:t>
+      </w:r>
+      <w:proofErr w:type="spellStart"/>
+      <w:r>
+        <w:rPr>
+          <w:rFonts w:ascii="Segoe UI" w:hAnsi="Segoe UI" w:cs="Segoe UI"/>
+          <w:b/>
+          <w:bCs/>
+          <w:color w:val="374151"/>
+          <w:sz w:val="28"/>
+          <w:szCs w:val="28"/>
+          <w:shd w:val="clear" w:color="auto" w:fill="F7F7F8"/>
+          <w:lang w:val="en-US"/>
+        </w:rPr>
+        <w:t>i</w:t>
+      </w:r>
+      <w:proofErr w:type="spellEnd"/>
+      <w:r>
+        <w:rPr>
+          <w:rFonts w:ascii="Segoe UI" w:hAnsi="Segoe UI" w:cs="Segoe UI"/>
+          <w:b/>
+          <w:bCs/>
+          <w:color w:val="374151"/>
+          <w:sz w:val="28"/>
+          <w:szCs w:val="28"/>
+          <w:shd w:val="clear" w:color="auto" w:fill="F7F7F8"/>
+          <w:lang w:val="en-US"/>
+        </w:rPr>
+        <w:t xml:space="preserve"> -g </w:t>
+      </w:r>
+      <w:proofErr w:type="spellStart"/>
+      <w:r>
+        <w:rPr>
+          <w:rFonts w:ascii="Segoe UI" w:hAnsi="Segoe UI" w:cs="Segoe UI"/>
+          <w:b/>
+          <w:bCs/>
+          <w:color w:val="374151"/>
+          <w:sz w:val="28"/>
+          <w:szCs w:val="28"/>
+          <w:shd w:val="clear" w:color="auto" w:fill="F7F7F8"/>
+          <w:lang w:val="en-US"/>
+        </w:rPr>
+        <w:t>nodemon</w:t>
+      </w:r>
+      <w:proofErr w:type="spellEnd"/>
+    </w:p>
+    <w:p>
+      <w:pPr>
+        <w:rPr>
+          <w:rFonts w:ascii="Segoe UI" w:hAnsi="Segoe UI" w:cs="Segoe UI"/>
+          <w:color w:val="374151"/>
+          <w:sz w:val="28"/>
+          <w:szCs w:val="28"/>
+          <w:shd w:val="clear" w:color="auto" w:fill="F7F7F8"/>
+          <w:lang w:val="en-US"/>
+        </w:rPr>
+      </w:pPr>
+      <w:proofErr w:type="spellStart"/>
+      <w:r>
+        <w:rPr>
+          <w:rFonts w:ascii="Segoe UI" w:hAnsi="Segoe UI" w:cs="Segoe UI"/>
+          <w:b/>
+          <w:bCs/>
+          <w:color w:val="374151"/>
+          <w:sz w:val="28"/>
+          <w:szCs w:val="28"/>
+          <w:shd w:val="clear" w:color="auto" w:fill="F7F7F8"/>
+          <w:lang w:val="en-US"/>
+        </w:rPr>
+        <w:t>npx</w:t>
+      </w:r>
+      <w:proofErr w:type="spellEnd"/>
+      <w:r>
+        <w:rPr>
+          <w:rFonts w:ascii="Segoe UI" w:hAnsi="Segoe UI" w:cs="Segoe UI"/>
+          <w:b/>
+          <w:bCs/>
+          <w:color w:val="374151"/>
+          <w:sz w:val="28"/>
+          <w:szCs w:val="28"/>
+          <w:shd w:val="clear" w:color="auto" w:fill="F7F7F8"/>
+          <w:lang w:val="en-US"/>
+        </w:rPr>
+        <w:t xml:space="preserve"> </w:t>
+      </w:r>
+      <w:proofErr w:type="spellStart"/>
+      <w:r>
+        <w:rPr>
+          <w:rFonts w:ascii="Segoe UI" w:hAnsi="Segoe UI" w:cs="Segoe UI"/>
+          <w:b/>
+          <w:bCs/>
+          <w:color w:val="374151"/>
+          <w:sz w:val="28"/>
+          <w:szCs w:val="28"/>
+          <w:shd w:val="clear" w:color="auto" w:fill="F7F7F8"/>
+          <w:lang w:val="en-US"/>
+        </w:rPr>
+        <w:t>nodemon</w:t>
+      </w:r>
+      <w:proofErr w:type="spellEnd"/>
+      <w:r>
+        <w:rPr>
+          <w:rFonts w:ascii="Segoe UI" w:hAnsi="Segoe UI" w:cs="Segoe UI"/>
+          <w:b/>
+          <w:bCs/>
+          <w:color w:val="374151"/>
+          <w:sz w:val="28"/>
+          <w:szCs w:val="28"/>
+          <w:shd w:val="clear" w:color="auto" w:fill="F7F7F8"/>
+          <w:lang w:val="en-US"/>
+        </w:rPr>
+        <w:t xml:space="preserve"> server</w:t>
+      </w:r>
+      <w:r>
+        <w:rPr>
+          <w:rFonts w:ascii="Segoe UI" w:hAnsi="Segoe UI" w:cs="Segoe UI"/>
+          <w:b/>
+          <w:bCs/>
+          <w:color w:val="374151"/>
+          <w:sz w:val="28"/>
+          <w:szCs w:val="28"/>
+          <w:shd w:val="clear" w:color="auto" w:fill="F7F7F8"/>
+          <w:lang w:val="en-US"/>
+        </w:rPr>
+        <w:t xml:space="preserve"> </w:t>
+      </w:r>
+      <w:r>
+        <w:rPr>
+          <w:rFonts w:ascii="Segoe UI" w:hAnsi="Segoe UI" w:cs="Segoe UI"/>
+          <w:b/>
+          <w:bCs/>
+          <w:color w:val="374151"/>
+          <w:sz w:val="28"/>
+          <w:szCs w:val="28"/>
+          <w:shd w:val="clear" w:color="auto" w:fill="F7F7F8"/>
+          <w:lang w:val="en-US"/>
+        </w:rPr>
+        <w:sym w:font="Wingdings" w:char="F0E8"/>
+      </w:r>
+      <w:r>
+        <w:rPr>
+          <w:rFonts w:ascii="Segoe UI" w:hAnsi="Segoe UI" w:cs="Segoe UI"/>
+          <w:b/>
+          <w:bCs/>
+          <w:color w:val="374151"/>
+          <w:sz w:val="28"/>
+          <w:szCs w:val="28"/>
+          <w:shd w:val="clear" w:color="auto" w:fill="F7F7F8"/>
+          <w:lang w:val="en-US"/>
+        </w:rPr>
+        <w:t xml:space="preserve"> </w:t>
+      </w:r>
+      <w:r>
+        <w:rPr>
+          <w:rFonts w:ascii="Segoe UI" w:hAnsi="Segoe UI" w:cs="Segoe UI"/>
+          <w:color w:val="374151"/>
+          <w:sz w:val="28"/>
+          <w:szCs w:val="28"/>
+          <w:shd w:val="clear" w:color="auto" w:fill="F7F7F8"/>
+          <w:lang w:val="en-US"/>
+        </w:rPr>
+        <w:t xml:space="preserve">This </w:t>
+      </w:r>
+      <w:proofErr w:type="spellStart"/>
+      <w:r>
+        <w:rPr>
+          <w:rFonts w:ascii="Segoe UI" w:hAnsi="Segoe UI" w:cs="Segoe UI"/>
+          <w:color w:val="374151"/>
+          <w:sz w:val="28"/>
+          <w:szCs w:val="28"/>
+          <w:shd w:val="clear" w:color="auto" w:fill="F7F7F8"/>
+          <w:lang w:val="en-US"/>
+        </w:rPr>
+        <w:t>cmd</w:t>
+      </w:r>
+      <w:proofErr w:type="spellEnd"/>
+      <w:r>
+        <w:rPr>
+          <w:rFonts w:ascii="Segoe UI" w:hAnsi="Segoe UI" w:cs="Segoe UI"/>
+          <w:color w:val="374151"/>
+          <w:sz w:val="28"/>
+          <w:szCs w:val="28"/>
+          <w:shd w:val="clear" w:color="auto" w:fill="F7F7F8"/>
+          <w:lang w:val="en-US"/>
+        </w:rPr>
+        <w:t xml:space="preserve"> will start and restart the </w:t>
+      </w:r>
+      <w:proofErr w:type="gramStart"/>
+      <w:r>
+        <w:rPr>
+          <w:rFonts w:ascii="Segoe UI" w:hAnsi="Segoe UI" w:cs="Segoe UI"/>
+          <w:color w:val="374151"/>
+          <w:sz w:val="28"/>
+          <w:szCs w:val="28"/>
+          <w:shd w:val="clear" w:color="auto" w:fill="F7F7F8"/>
+          <w:lang w:val="en-US"/>
+        </w:rPr>
+        <w:t>server</w:t>
+      </w:r>
+      <w:proofErr w:type="gramEnd"/>
+    </w:p>
+    <w:p>
+      <w:pPr>
+        <w:rPr>
+          <w:rFonts w:ascii="Segoe UI" w:hAnsi="Segoe UI" w:cs="Segoe UI"/>
+          <w:color w:val="374151"/>
+          <w:sz w:val="28"/>
+          <w:szCs w:val="28"/>
+          <w:shd w:val="clear" w:color="auto" w:fill="F7F7F8"/>
+          <w:lang w:val="en-US"/>
+        </w:rPr>
+      </w:pPr>
+    </w:p>
+    <w:p>
+      <w:pPr>
+        <w:pStyle w:val="NormalWeb"/>
+        <w:pBdr>
+          <w:top w:val="single" w:sz="2" w:space="0" w:color="D9D9E3"/>
+          <w:left w:val="single" w:sz="2" w:space="0" w:color="D9D9E3"/>
+          <w:bottom w:val="single" w:sz="2" w:space="0" w:color="D9D9E3"/>
+          <w:right w:val="single" w:sz="2" w:space="0" w:color="D9D9E3"/>
+        </w:pBdr>
+        <w:shd w:val="clear" w:color="auto" w:fill="F7F7F8"/>
+        <w:spacing w:before="0" w:beforeAutospacing="0" w:after="300" w:afterAutospacing="0"/>
+        <w:rPr>
+          <w:rFonts w:ascii="Segoe UI" w:hAnsi="Segoe UI" w:cs="Segoe UI"/>
+          <w:color w:val="374151"/>
+        </w:rPr>
+      </w:pPr>
+      <w:r>
+        <w:rPr>
+          <w:rFonts w:ascii="Segoe UI" w:hAnsi="Segoe UI" w:cs="Segoe UI"/>
+          <w:color w:val="374151"/>
+        </w:rPr>
+        <w:t>On utilise la commande "</w:t>
+      </w:r>
+      <w:proofErr w:type="spellStart"/>
+      <w:r>
+        <w:rPr>
+          <w:rFonts w:ascii="Segoe UI" w:hAnsi="Segoe UI" w:cs="Segoe UI"/>
+          <w:color w:val="374151"/>
+        </w:rPr>
+        <w:t>npm</w:t>
+      </w:r>
+      <w:proofErr w:type="spellEnd"/>
+      <w:r>
+        <w:rPr>
+          <w:rFonts w:ascii="Segoe UI" w:hAnsi="Segoe UI" w:cs="Segoe UI"/>
+          <w:color w:val="374151"/>
+        </w:rPr>
+        <w:t xml:space="preserve"> init" pour initialiser un nouveau projet Node.js et créer un fichier "</w:t>
+      </w:r>
+      <w:proofErr w:type="spellStart"/>
+      <w:proofErr w:type="gramStart"/>
+      <w:r>
+        <w:rPr>
+          <w:rFonts w:ascii="Segoe UI" w:hAnsi="Segoe UI" w:cs="Segoe UI"/>
+          <w:color w:val="374151"/>
+        </w:rPr>
+        <w:t>package.json</w:t>
+      </w:r>
+      <w:proofErr w:type="spellEnd"/>
+      <w:proofErr w:type="gramEnd"/>
+      <w:r>
+        <w:rPr>
+          <w:rFonts w:ascii="Segoe UI" w:hAnsi="Segoe UI" w:cs="Segoe UI"/>
+          <w:color w:val="374151"/>
+        </w:rPr>
+        <w:t>" qui décrit les détails du projet et les dépendances nécessaires pour le faire fonctionner.</w:t>
+      </w:r>
+    </w:p>
+    <w:p>
+      <w:pPr>
+        <w:pStyle w:val="NormalWeb"/>
+        <w:pBdr>
+          <w:top w:val="single" w:sz="2" w:space="0" w:color="D9D9E3"/>
+          <w:left w:val="single" w:sz="2" w:space="0" w:color="D9D9E3"/>
+          <w:bottom w:val="single" w:sz="2" w:space="0" w:color="D9D9E3"/>
+          <w:right w:val="single" w:sz="2" w:space="0" w:color="D9D9E3"/>
+        </w:pBdr>
+        <w:shd w:val="clear" w:color="auto" w:fill="F7F7F8"/>
+        <w:spacing w:before="300" w:beforeAutospacing="0" w:after="300" w:afterAutospacing="0"/>
+        <w:rPr>
+          <w:rFonts w:ascii="Segoe UI" w:hAnsi="Segoe UI" w:cs="Segoe UI"/>
+          <w:color w:val="374151"/>
+        </w:rPr>
+      </w:pPr>
+      <w:r>
+        <w:rPr>
+          <w:rFonts w:ascii="Segoe UI" w:hAnsi="Segoe UI" w:cs="Segoe UI"/>
+          <w:color w:val="374151"/>
+        </w:rPr>
+        <w:t>Le fichier "</w:t>
+      </w:r>
+      <w:proofErr w:type="spellStart"/>
+      <w:proofErr w:type="gramStart"/>
+      <w:r>
+        <w:rPr>
+          <w:rFonts w:ascii="Segoe UI" w:hAnsi="Segoe UI" w:cs="Segoe UI"/>
+          <w:color w:val="374151"/>
+        </w:rPr>
+        <w:t>package.json</w:t>
+      </w:r>
+      <w:proofErr w:type="spellEnd"/>
+      <w:proofErr w:type="gramEnd"/>
+      <w:r>
+        <w:rPr>
+          <w:rFonts w:ascii="Segoe UI" w:hAnsi="Segoe UI" w:cs="Segoe UI"/>
+          <w:color w:val="374151"/>
+        </w:rPr>
+        <w:t xml:space="preserve">" est un fichier clé pour tout projet Node.js, car il contient des informations sur le projet, telles que le nom du projet, la version, l'auteur, la description, les scripts, les dépendances, les </w:t>
+      </w:r>
+      <w:proofErr w:type="spellStart"/>
+      <w:r>
+        <w:rPr>
+          <w:rFonts w:ascii="Segoe UI" w:hAnsi="Segoe UI" w:cs="Segoe UI"/>
+          <w:color w:val="374151"/>
+        </w:rPr>
+        <w:t>devDependencies</w:t>
+      </w:r>
+      <w:proofErr w:type="spellEnd"/>
+      <w:r>
+        <w:rPr>
+          <w:rFonts w:ascii="Segoe UI" w:hAnsi="Segoe UI" w:cs="Segoe UI"/>
+          <w:color w:val="374151"/>
+        </w:rPr>
+        <w:t>, etc. Ce fichier est utilisé par NPM pour installer et gérer les dépendances de l'application, ce qui facilite la configuration et la distribution de l'application.</w:t>
+      </w:r>
+    </w:p>
+    <w:p>
+      <w:pPr>
+        <w:pStyle w:val="NormalWeb"/>
+        <w:pBdr>
+          <w:top w:val="single" w:sz="2" w:space="0" w:color="D9D9E3"/>
+          <w:left w:val="single" w:sz="2" w:space="0" w:color="D9D9E3"/>
+          <w:bottom w:val="single" w:sz="2" w:space="0" w:color="D9D9E3"/>
+          <w:right w:val="single" w:sz="2" w:space="0" w:color="D9D9E3"/>
+        </w:pBdr>
+        <w:shd w:val="clear" w:color="auto" w:fill="F7F7F8"/>
+        <w:spacing w:before="300" w:beforeAutospacing="0" w:after="300" w:afterAutospacing="0"/>
+        <w:rPr>
+          <w:rFonts w:ascii="Segoe UI" w:hAnsi="Segoe UI" w:cs="Segoe UI"/>
+          <w:color w:val="374151"/>
+        </w:rPr>
+      </w:pPr>
+      <w:r>
+        <w:rPr>
+          <w:rFonts w:ascii="Segoe UI" w:hAnsi="Segoe UI" w:cs="Segoe UI"/>
+          <w:color w:val="374151"/>
+        </w:rPr>
+        <w:t>La commande "</w:t>
+      </w:r>
+      <w:proofErr w:type="spellStart"/>
+      <w:r>
+        <w:rPr>
+          <w:rFonts w:ascii="Segoe UI" w:hAnsi="Segoe UI" w:cs="Segoe UI"/>
+          <w:color w:val="374151"/>
+        </w:rPr>
+        <w:t>npm</w:t>
+      </w:r>
+      <w:proofErr w:type="spellEnd"/>
+      <w:r>
+        <w:rPr>
+          <w:rFonts w:ascii="Segoe UI" w:hAnsi="Segoe UI" w:cs="Segoe UI"/>
+          <w:color w:val="374151"/>
+        </w:rPr>
+        <w:t xml:space="preserve"> init" permet aux développeurs de spécifier les détails du projet tels que le nom, la version, la description, l'auteur, les scripts, les dépendances, etc. et génère automatiquement un fichier "</w:t>
+      </w:r>
+      <w:proofErr w:type="spellStart"/>
+      <w:proofErr w:type="gramStart"/>
+      <w:r>
+        <w:rPr>
+          <w:rFonts w:ascii="Segoe UI" w:hAnsi="Segoe UI" w:cs="Segoe UI"/>
+          <w:color w:val="374151"/>
+        </w:rPr>
+        <w:t>package.json</w:t>
+      </w:r>
+      <w:proofErr w:type="spellEnd"/>
+      <w:proofErr w:type="gramEnd"/>
+      <w:r>
+        <w:rPr>
+          <w:rFonts w:ascii="Segoe UI" w:hAnsi="Segoe UI" w:cs="Segoe UI"/>
+          <w:color w:val="374151"/>
+        </w:rPr>
+        <w:t>" avec ces informations. Cette commande est utile car elle permet de gagner du temps et d'éviter les erreurs lors de la création manuelle d'un fichier "</w:t>
+      </w:r>
+      <w:proofErr w:type="spellStart"/>
+      <w:proofErr w:type="gramStart"/>
+      <w:r>
+        <w:rPr>
+          <w:rFonts w:ascii="Segoe UI" w:hAnsi="Segoe UI" w:cs="Segoe UI"/>
+          <w:color w:val="374151"/>
+        </w:rPr>
+        <w:t>package.json</w:t>
+      </w:r>
+      <w:proofErr w:type="spellEnd"/>
+      <w:proofErr w:type="gramEnd"/>
+      <w:r>
+        <w:rPr>
+          <w:rFonts w:ascii="Segoe UI" w:hAnsi="Segoe UI" w:cs="Segoe UI"/>
+          <w:color w:val="374151"/>
+        </w:rPr>
+        <w:t>".</w:t>
+      </w:r>
+    </w:p>
+    <w:p>
+      <w:pPr>
+        <w:pStyle w:val="NormalWeb"/>
+        <w:pBdr>
+          <w:top w:val="single" w:sz="2" w:space="0" w:color="D9D9E3"/>
+          <w:left w:val="single" w:sz="2" w:space="0" w:color="D9D9E3"/>
+          <w:bottom w:val="single" w:sz="2" w:space="0" w:color="D9D9E3"/>
+          <w:right w:val="single" w:sz="2" w:space="0" w:color="D9D9E3"/>
+        </w:pBdr>
+        <w:shd w:val="clear" w:color="auto" w:fill="F7F7F8"/>
+        <w:spacing w:before="300" w:beforeAutospacing="0" w:after="0" w:afterAutospacing="0"/>
+        <w:rPr>
+          <w:rFonts w:ascii="Segoe UI" w:hAnsi="Segoe UI" w:cs="Segoe UI"/>
+          <w:color w:val="374151"/>
+        </w:rPr>
+      </w:pPr>
+      <w:r>
+        <w:rPr>
+          <w:rFonts w:ascii="Segoe UI" w:hAnsi="Segoe UI" w:cs="Segoe UI"/>
+          <w:color w:val="374151"/>
+        </w:rPr>
+        <w:t>En somme, la commande "</w:t>
+      </w:r>
+      <w:proofErr w:type="spellStart"/>
+      <w:r>
+        <w:rPr>
+          <w:rFonts w:ascii="Segoe UI" w:hAnsi="Segoe UI" w:cs="Segoe UI"/>
+          <w:color w:val="374151"/>
+        </w:rPr>
+        <w:t>npm</w:t>
+      </w:r>
+      <w:proofErr w:type="spellEnd"/>
+      <w:r>
+        <w:rPr>
+          <w:rFonts w:ascii="Segoe UI" w:hAnsi="Segoe UI" w:cs="Segoe UI"/>
+          <w:color w:val="374151"/>
+        </w:rPr>
+        <w:t xml:space="preserve"> init" est un outil important pour créer rapidement un nouveau projet Node.js et configurer son environnement de développement. Elle permet également de faciliter la gestion des dépendances du projet et la collaboration entre développeurs.</w:t>
+      </w:r>
+    </w:p>
+    <w:p>
+      <w:pPr>
+        <w:rPr>
+          <w:color w:val="000000" w:themeColor="text1"/>
+          <w:sz w:val="32"/>
+          <w:szCs w:val="32"/>
+        </w:rPr>
+      </w:pPr>
+    </w:p>
+    <w:p>
+      <w:pPr>
+        <w:pStyle w:val="Paragraphedeliste"/>
+        <w:numPr>
+          <w:ilvl w:val="0"/>
+          <w:numId w:val="26"/>
+        </w:numPr>
+        <w:rPr>
+          <w:color w:val="00B050"/>
+          <w:sz w:val="40"/>
+          <w:szCs w:val="40"/>
+        </w:rPr>
+      </w:pPr>
+      <w:r>
+        <w:rPr>
+          <w:color w:val="00B050"/>
+          <w:sz w:val="40"/>
+          <w:szCs w:val="40"/>
+          <w:lang w:val="en-US"/>
+        </w:rPr>
+        <w:t>Installing packages locally</w:t>
+      </w:r>
+    </w:p>
+    <w:p>
+      <w:pPr>
+        <w:rPr>
+          <w:color w:val="FF0000"/>
+          <w:sz w:val="40"/>
+          <w:szCs w:val="40"/>
+        </w:rPr>
+      </w:pPr>
+    </w:p>
+    <w:p>
+      <w:pPr>
+        <w:rPr>
+          <w:b/>
+          <w:bCs/>
+          <w:sz w:val="40"/>
+          <w:szCs w:val="40"/>
+        </w:rPr>
+      </w:pPr>
+      <w:proofErr w:type="spellStart"/>
+      <w:proofErr w:type="gramStart"/>
+      <w:r>
+        <w:rPr>
+          <w:b/>
+          <w:bCs/>
+          <w:sz w:val="40"/>
+          <w:szCs w:val="40"/>
+        </w:rPr>
+        <w:t>npm</w:t>
+      </w:r>
+      <w:proofErr w:type="spellEnd"/>
+      <w:proofErr w:type="gramEnd"/>
+      <w:r>
+        <w:rPr>
+          <w:b/>
+          <w:bCs/>
+          <w:sz w:val="40"/>
+          <w:szCs w:val="40"/>
+        </w:rPr>
+        <w:t xml:space="preserve"> i </w:t>
+      </w:r>
+      <w:proofErr w:type="spellStart"/>
+      <w:r>
+        <w:rPr>
+          <w:b/>
+          <w:bCs/>
+          <w:sz w:val="40"/>
+          <w:szCs w:val="40"/>
+        </w:rPr>
+        <w:t>packageName</w:t>
+      </w:r>
+      <w:proofErr w:type="spellEnd"/>
+    </w:p>
+    <w:p>
+      <w:pPr>
+        <w:pStyle w:val="Paragraphedeliste"/>
+        <w:numPr>
+          <w:ilvl w:val="0"/>
+          <w:numId w:val="26"/>
+        </w:numPr>
+        <w:rPr>
+          <w:b/>
+          <w:bCs/>
+          <w:color w:val="00B050"/>
+          <w:sz w:val="40"/>
+          <w:szCs w:val="40"/>
+        </w:rPr>
+      </w:pPr>
+      <w:r>
+        <w:rPr>
+          <w:color w:val="00B050"/>
+          <w:sz w:val="40"/>
+          <w:szCs w:val="40"/>
+          <w:lang w:val="en-US"/>
+        </w:rPr>
+        <w:lastRenderedPageBreak/>
+        <w:t>Dependencies</w:t>
+      </w:r>
+    </w:p>
+    <w:p>
+      <w:pPr>
+        <w:pStyle w:val="NormalWeb"/>
+        <w:pBdr>
+          <w:top w:val="single" w:sz="2" w:space="0" w:color="D9D9E3"/>
+          <w:left w:val="single" w:sz="2" w:space="0" w:color="D9D9E3"/>
+          <w:bottom w:val="single" w:sz="2" w:space="0" w:color="D9D9E3"/>
+          <w:right w:val="single" w:sz="2" w:space="0" w:color="D9D9E3"/>
+        </w:pBdr>
+        <w:shd w:val="clear" w:color="auto" w:fill="F7F7F8"/>
+        <w:spacing w:before="0" w:beforeAutospacing="0" w:after="300" w:afterAutospacing="0"/>
+        <w:rPr>
+          <w:rFonts w:ascii="Segoe UI" w:hAnsi="Segoe UI" w:cs="Segoe UI"/>
+          <w:color w:val="374151"/>
+        </w:rPr>
+      </w:pPr>
+      <w:r>
+        <w:rPr>
+          <w:rFonts w:ascii="Segoe UI" w:hAnsi="Segoe UI" w:cs="Segoe UI"/>
+          <w:color w:val="374151"/>
+        </w:rPr>
+        <w:t>En Node.js, les dépendances (ou "</w:t>
+      </w:r>
+      <w:proofErr w:type="spellStart"/>
+      <w:r>
+        <w:rPr>
+          <w:rFonts w:ascii="Segoe UI" w:hAnsi="Segoe UI" w:cs="Segoe UI"/>
+          <w:color w:val="374151"/>
+        </w:rPr>
+        <w:t>dependencies</w:t>
+      </w:r>
+      <w:proofErr w:type="spellEnd"/>
+      <w:r>
+        <w:rPr>
+          <w:rFonts w:ascii="Segoe UI" w:hAnsi="Segoe UI" w:cs="Segoe UI"/>
+          <w:color w:val="374151"/>
+        </w:rPr>
+        <w:t>" en anglais) sont des modules ou des bibliothèques externes qui sont nécessaires au bon fonctionnement d'une application Node.js. Ces dépendances peuvent être des modules de base de Node.js ou des modules tiers qui sont installés via le gestionnaire de packages de Node.js (NPM).</w:t>
+      </w:r>
+    </w:p>
+    <w:p>
+      <w:pPr>
+        <w:pStyle w:val="NormalWeb"/>
+        <w:pBdr>
+          <w:top w:val="single" w:sz="2" w:space="0" w:color="D9D9E3"/>
+          <w:left w:val="single" w:sz="2" w:space="0" w:color="D9D9E3"/>
+          <w:bottom w:val="single" w:sz="2" w:space="0" w:color="D9D9E3"/>
+          <w:right w:val="single" w:sz="2" w:space="0" w:color="D9D9E3"/>
+        </w:pBdr>
+        <w:shd w:val="clear" w:color="auto" w:fill="F7F7F8"/>
+        <w:spacing w:before="300" w:beforeAutospacing="0" w:after="300" w:afterAutospacing="0"/>
+        <w:rPr>
+          <w:rFonts w:ascii="Segoe UI" w:hAnsi="Segoe UI" w:cs="Segoe UI"/>
+          <w:color w:val="374151"/>
+        </w:rPr>
+      </w:pPr>
+      <w:r>
+        <w:rPr>
+          <w:rFonts w:ascii="Segoe UI" w:hAnsi="Segoe UI" w:cs="Segoe UI"/>
+          <w:color w:val="374151"/>
+        </w:rPr>
+        <w:t>Pour utiliser un module tiers dans une application Node.js, les développeurs doivent ajouter le module en tant que dépendance dans le fichier "</w:t>
+      </w:r>
+      <w:proofErr w:type="spellStart"/>
+      <w:proofErr w:type="gramStart"/>
+      <w:r>
+        <w:rPr>
+          <w:rFonts w:ascii="Segoe UI" w:hAnsi="Segoe UI" w:cs="Segoe UI"/>
+          <w:color w:val="374151"/>
+        </w:rPr>
+        <w:t>package.json</w:t>
+      </w:r>
+      <w:proofErr w:type="spellEnd"/>
+      <w:proofErr w:type="gramEnd"/>
+      <w:r>
+        <w:rPr>
+          <w:rFonts w:ascii="Segoe UI" w:hAnsi="Segoe UI" w:cs="Segoe UI"/>
+          <w:color w:val="374151"/>
+        </w:rPr>
+        <w:t>" de l'application. Cela peut être fait manuellement en éditant le fichier, ou en utilisant la commande "</w:t>
+      </w:r>
+      <w:proofErr w:type="spellStart"/>
+      <w:r>
+        <w:rPr>
+          <w:rFonts w:ascii="Segoe UI" w:hAnsi="Segoe UI" w:cs="Segoe UI"/>
+          <w:color w:val="374151"/>
+        </w:rPr>
+        <w:t>npm</w:t>
+      </w:r>
+      <w:proofErr w:type="spellEnd"/>
+      <w:r>
+        <w:rPr>
+          <w:rFonts w:ascii="Segoe UI" w:hAnsi="Segoe UI" w:cs="Segoe UI"/>
+          <w:color w:val="374151"/>
+        </w:rPr>
+        <w:t xml:space="preserve"> </w:t>
+      </w:r>
+      <w:proofErr w:type="spellStart"/>
+      <w:r>
+        <w:rPr>
+          <w:rFonts w:ascii="Segoe UI" w:hAnsi="Segoe UI" w:cs="Segoe UI"/>
+          <w:color w:val="374151"/>
+        </w:rPr>
+        <w:t>install</w:t>
+      </w:r>
+      <w:proofErr w:type="spellEnd"/>
+      <w:r>
+        <w:rPr>
+          <w:rFonts w:ascii="Segoe UI" w:hAnsi="Segoe UI" w:cs="Segoe UI"/>
+          <w:color w:val="374151"/>
+        </w:rPr>
+        <w:t>" suivie du nom du module. NPM ajoutera automatiquement le module en tant que dépendance dans le fichier "</w:t>
+      </w:r>
+      <w:proofErr w:type="spellStart"/>
+      <w:proofErr w:type="gramStart"/>
+      <w:r>
+        <w:rPr>
+          <w:rFonts w:ascii="Segoe UI" w:hAnsi="Segoe UI" w:cs="Segoe UI"/>
+          <w:color w:val="374151"/>
+        </w:rPr>
+        <w:t>package.json</w:t>
+      </w:r>
+      <w:proofErr w:type="spellEnd"/>
+      <w:proofErr w:type="gramEnd"/>
+      <w:r>
+        <w:rPr>
+          <w:rFonts w:ascii="Segoe UI" w:hAnsi="Segoe UI" w:cs="Segoe UI"/>
+          <w:color w:val="374151"/>
+        </w:rPr>
+        <w:t>" et l'installera dans le dossier "</w:t>
+      </w:r>
+      <w:proofErr w:type="spellStart"/>
+      <w:r>
+        <w:rPr>
+          <w:rFonts w:ascii="Segoe UI" w:hAnsi="Segoe UI" w:cs="Segoe UI"/>
+          <w:color w:val="374151"/>
+        </w:rPr>
+        <w:t>node_modules</w:t>
+      </w:r>
+      <w:proofErr w:type="spellEnd"/>
+      <w:r>
+        <w:rPr>
+          <w:rFonts w:ascii="Segoe UI" w:hAnsi="Segoe UI" w:cs="Segoe UI"/>
+          <w:color w:val="374151"/>
+        </w:rPr>
+        <w:t>" de l'application.</w:t>
+      </w:r>
+    </w:p>
+    <w:p>
+      <w:pPr>
+        <w:pStyle w:val="NormalWeb"/>
+        <w:pBdr>
+          <w:top w:val="single" w:sz="2" w:space="0" w:color="D9D9E3"/>
+          <w:left w:val="single" w:sz="2" w:space="0" w:color="D9D9E3"/>
+          <w:bottom w:val="single" w:sz="2" w:space="0" w:color="D9D9E3"/>
+          <w:right w:val="single" w:sz="2" w:space="0" w:color="D9D9E3"/>
+        </w:pBdr>
+        <w:shd w:val="clear" w:color="auto" w:fill="F7F7F8"/>
+        <w:spacing w:before="300" w:beforeAutospacing="0" w:after="300" w:afterAutospacing="0"/>
+        <w:rPr>
+          <w:rFonts w:ascii="Segoe UI" w:hAnsi="Segoe UI" w:cs="Segoe UI"/>
+          <w:color w:val="374151"/>
+        </w:rPr>
+      </w:pPr>
+      <w:r>
+        <w:rPr>
+          <w:rFonts w:ascii="Segoe UI" w:hAnsi="Segoe UI" w:cs="Segoe UI"/>
+          <w:color w:val="374151"/>
+        </w:rPr>
+        <w:t>Une fois qu'une dépendance est installée, elle peut être utilisée dans l'application Node.js en l'exigeant dans le code à l'aide de la fonction "</w:t>
+      </w:r>
+      <w:proofErr w:type="spellStart"/>
+      <w:r>
+        <w:rPr>
+          <w:rFonts w:ascii="Segoe UI" w:hAnsi="Segoe UI" w:cs="Segoe UI"/>
+          <w:color w:val="374151"/>
+        </w:rPr>
+        <w:t>require</w:t>
+      </w:r>
+      <w:proofErr w:type="spellEnd"/>
+      <w:r>
+        <w:rPr>
+          <w:rFonts w:ascii="Segoe UI" w:hAnsi="Segoe UI" w:cs="Segoe UI"/>
+          <w:color w:val="374151"/>
+        </w:rPr>
+        <w:t xml:space="preserve">". Par exemple, pour utiliser le populaire </w:t>
+      </w:r>
+      <w:proofErr w:type="spellStart"/>
+      <w:r>
+        <w:rPr>
+          <w:rFonts w:ascii="Segoe UI" w:hAnsi="Segoe UI" w:cs="Segoe UI"/>
+          <w:color w:val="374151"/>
+        </w:rPr>
+        <w:t>framework</w:t>
+      </w:r>
+      <w:proofErr w:type="spellEnd"/>
+      <w:r>
+        <w:rPr>
+          <w:rFonts w:ascii="Segoe UI" w:hAnsi="Segoe UI" w:cs="Segoe UI"/>
+          <w:color w:val="374151"/>
+        </w:rPr>
+        <w:t xml:space="preserve"> web "Express" dans une application Node.js, les développeurs devraient l'installer en utilisant "</w:t>
+      </w:r>
+      <w:proofErr w:type="spellStart"/>
+      <w:r>
+        <w:rPr>
+          <w:rFonts w:ascii="Segoe UI" w:hAnsi="Segoe UI" w:cs="Segoe UI"/>
+          <w:color w:val="374151"/>
+        </w:rPr>
+        <w:t>npm</w:t>
+      </w:r>
+      <w:proofErr w:type="spellEnd"/>
+      <w:r>
+        <w:rPr>
+          <w:rFonts w:ascii="Segoe UI" w:hAnsi="Segoe UI" w:cs="Segoe UI"/>
+          <w:color w:val="374151"/>
+        </w:rPr>
+        <w:t xml:space="preserve"> </w:t>
+      </w:r>
+      <w:proofErr w:type="spellStart"/>
+      <w:r>
+        <w:rPr>
+          <w:rFonts w:ascii="Segoe UI" w:hAnsi="Segoe UI" w:cs="Segoe UI"/>
+          <w:color w:val="374151"/>
+        </w:rPr>
+        <w:t>install</w:t>
+      </w:r>
+      <w:proofErr w:type="spellEnd"/>
+      <w:r>
+        <w:rPr>
+          <w:rFonts w:ascii="Segoe UI" w:hAnsi="Segoe UI" w:cs="Segoe UI"/>
+          <w:color w:val="374151"/>
+        </w:rPr>
+        <w:t xml:space="preserve"> express" et ensuite l'exiger dans leur code en utilisant "</w:t>
+      </w:r>
+      <w:proofErr w:type="spellStart"/>
+      <w:r>
+        <w:rPr>
+          <w:rFonts w:ascii="Segoe UI" w:hAnsi="Segoe UI" w:cs="Segoe UI"/>
+          <w:color w:val="374151"/>
+        </w:rPr>
+        <w:t>const</w:t>
+      </w:r>
+      <w:proofErr w:type="spellEnd"/>
+      <w:r>
+        <w:rPr>
+          <w:rFonts w:ascii="Segoe UI" w:hAnsi="Segoe UI" w:cs="Segoe UI"/>
+          <w:color w:val="374151"/>
+        </w:rPr>
+        <w:t xml:space="preserve"> express = </w:t>
+      </w:r>
+      <w:proofErr w:type="spellStart"/>
+      <w:r>
+        <w:rPr>
+          <w:rFonts w:ascii="Segoe UI" w:hAnsi="Segoe UI" w:cs="Segoe UI"/>
+          <w:color w:val="374151"/>
+        </w:rPr>
+        <w:t>require</w:t>
+      </w:r>
+      <w:proofErr w:type="spellEnd"/>
+      <w:r>
+        <w:rPr>
+          <w:rFonts w:ascii="Segoe UI" w:hAnsi="Segoe UI" w:cs="Segoe UI"/>
+          <w:color w:val="374151"/>
+        </w:rPr>
+        <w:t>('express')".</w:t>
+      </w:r>
+    </w:p>
+    <w:p>
+      <w:pPr>
+        <w:pStyle w:val="NormalWeb"/>
+        <w:pBdr>
+          <w:top w:val="single" w:sz="2" w:space="0" w:color="D9D9E3"/>
+          <w:left w:val="single" w:sz="2" w:space="0" w:color="D9D9E3"/>
+          <w:bottom w:val="single" w:sz="2" w:space="0" w:color="D9D9E3"/>
+          <w:right w:val="single" w:sz="2" w:space="0" w:color="D9D9E3"/>
+        </w:pBdr>
+        <w:shd w:val="clear" w:color="auto" w:fill="F7F7F8"/>
+        <w:spacing w:before="300" w:beforeAutospacing="0" w:after="0" w:afterAutospacing="0"/>
+        <w:rPr>
+          <w:rFonts w:ascii="Segoe UI" w:hAnsi="Segoe UI" w:cs="Segoe UI"/>
+          <w:color w:val="374151"/>
+        </w:rPr>
+      </w:pPr>
+      <w:r>
+        <w:rPr>
+          <w:rFonts w:ascii="Segoe UI" w:hAnsi="Segoe UI" w:cs="Segoe UI"/>
+          <w:color w:val="374151"/>
+        </w:rPr>
+        <w:t>Les dépendances sont importantes en Node.js car elles permettent aux développeurs de réutiliser du code et d'éviter de réinventer la roue pour des fonctionnalités communes. En utilisant des bibliothèques et des modules existants, les développeurs peuvent gagner du temps et se concentrer sur les aspects uniques de leur application.</w:t>
+      </w:r>
+    </w:p>
+    <w:p>
+      <w:pPr>
+        <w:rPr>
+          <w:b/>
+          <w:bCs/>
+          <w:color w:val="00B050"/>
+          <w:sz w:val="40"/>
+          <w:szCs w:val="40"/>
         </w:rPr>
       </w:pPr>
     </w:p>
@@ -21534,6 +22810,56 @@
     </w:sectPr>
   </w:body>
 </w:document>
+</file>
+
+<file path=word/endnotes.xml><?xml version="1.0" encoding="utf-8"?>
+<w:endnotes xmlns:wpc="http://schemas.microsoft.com/office/word/2010/wordprocessingCanvas" xmlns:cx="http://schemas.microsoft.com/office/drawing/2014/chartex" xmlns:cx1="http://schemas.microsoft.com/office/drawing/2015/9/8/chartex" xmlns:cx2="http://schemas.microsoft.com/office/drawing/2015/10/21/chartex" xmlns:cx3="http://schemas.microsoft.com/office/drawing/2016/5/9/chartex" xmlns:cx4="http://schemas.microsoft.com/office/drawing/2016/5/10/chartex" xmlns:cx5="http://schemas.microsoft.com/office/drawing/2016/5/11/chartex" xmlns:cx6="http://schemas.microsoft.com/office/drawing/2016/5/12/chartex" xmlns:cx7="http://schemas.microsoft.com/office/drawing/2016/5/13/chartex" xmlns:cx8="http://schemas.microsoft.com/office/drawing/2016/5/14/chartex" xmlns:mc="http://schemas.openxmlformats.org/markup-compatibility/2006" xmlns:aink="http://schemas.microsoft.com/office/drawing/2016/ink" xmlns:am3d="http://schemas.microsoft.com/office/drawing/2017/model3d" xmlns:o="urn:schemas-microsoft-com:office:office" xmlns:oel="http://schemas.microsoft.com/office/2019/extlst" xmlns:r="http://schemas.openxmlformats.org/officeDocument/2006/relationships" xmlns:m="http://schemas.openxmlformats.org/officeDocument/2006/math" xmlns:v="urn:schemas-microsoft-com:vml" xmlns:wp14="http://schemas.microsoft.com/office/word/2010/wordprocessingDrawing" xmlns:wp="http://schemas.openxmlformats.org/drawingml/2006/wordprocessingDrawing" xmlns:w10="urn:schemas-microsoft-com:office:word" xmlns:w="http://schemas.openxmlformats.org/wordprocessingml/2006/main" xmlns:w14="http://schemas.microsoft.com/office/word/2010/wordml" xmlns:w15="http://schemas.microsoft.com/office/word/2012/wordml" xmlns:w16cex="http://schemas.microsoft.com/office/word/2018/wordml/cex" xmlns:w16cid="http://schemas.microsoft.com/office/word/2016/wordml/cid" xmlns:w16="http://schemas.microsoft.com/office/word/2018/wordml" xmlns:w16du="http://schemas.microsoft.com/office/word/2023/wordml/word16du" xmlns:w16sdtdh="http://schemas.microsoft.com/office/word/2020/wordml/sdtdatahash" xmlns:w16se="http://schemas.microsoft.com/office/word/2015/wordml/symex" xmlns:wpg="http://schemas.microsoft.com/office/word/2010/wordprocessingGroup" xmlns:wpi="http://schemas.microsoft.com/office/word/2010/wordprocessingInk" xmlns:wne="http://schemas.microsoft.com/office/word/2006/wordml" xmlns:wps="http://schemas.microsoft.com/office/word/2010/wordprocessingShape" mc:Ignorable="w14 w15 w16se w16cid w16 w16cex w16sdtdh wp14">
+  <w:endnote w:type="separator" w:id="-1">
+    <w:p>
+      <w:pPr>
+        <w:spacing w:after="0" w:line="240" w:lineRule="auto"/>
+      </w:pPr>
+      <w:r>
+        <w:separator/>
+      </w:r>
+    </w:p>
+  </w:endnote>
+  <w:endnote w:type="continuationSeparator" w:id="0">
+    <w:p>
+      <w:pPr>
+        <w:spacing w:after="0" w:line="240" w:lineRule="auto"/>
+      </w:pPr>
+      <w:r>
+        <w:continuationSeparator/>
+      </w:r>
+    </w:p>
+  </w:endnote>
+</w:endnotes>
+</file>
+
+<file path=word/footnotes.xml><?xml version="1.0" encoding="utf-8"?>
+<w:footnotes xmlns:wpc="http://schemas.microsoft.com/office/word/2010/wordprocessingCanvas" xmlns:cx="http://schemas.microsoft.com/office/drawing/2014/chartex" xmlns:cx1="http://schemas.microsoft.com/office/drawing/2015/9/8/chartex" xmlns:cx2="http://schemas.microsoft.com/office/drawing/2015/10/21/chartex" xmlns:cx3="http://schemas.microsoft.com/office/drawing/2016/5/9/chartex" xmlns:cx4="http://schemas.microsoft.com/office/drawing/2016/5/10/chartex" xmlns:cx5="http://schemas.microsoft.com/office/drawing/2016/5/11/chartex" xmlns:cx6="http://schemas.microsoft.com/office/drawing/2016/5/12/chartex" xmlns:cx7="http://schemas.microsoft.com/office/drawing/2016/5/13/chartex" xmlns:cx8="http://schemas.microsoft.com/office/drawing/2016/5/14/chartex" xmlns:mc="http://schemas.openxmlformats.org/markup-compatibility/2006" xmlns:aink="http://schemas.microsoft.com/office/drawing/2016/ink" xmlns:am3d="http://schemas.microsoft.com/office/drawing/2017/model3d" xmlns:o="urn:schemas-microsoft-com:office:office" xmlns:oel="http://schemas.microsoft.com/office/2019/extlst" xmlns:r="http://schemas.openxmlformats.org/officeDocument/2006/relationships" xmlns:m="http://schemas.openxmlformats.org/officeDocument/2006/math" xmlns:v="urn:schemas-microsoft-com:vml" xmlns:wp14="http://schemas.microsoft.com/office/word/2010/wordprocessingDrawing" xmlns:wp="http://schemas.openxmlformats.org/drawingml/2006/wordprocessingDrawing" xmlns:w10="urn:schemas-microsoft-com:office:word" xmlns:w="http://schemas.openxmlformats.org/wordprocessingml/2006/main" xmlns:w14="http://schemas.microsoft.com/office/word/2010/wordml" xmlns:w15="http://schemas.microsoft.com/office/word/2012/wordml" xmlns:w16cex="http://schemas.microsoft.com/office/word/2018/wordml/cex" xmlns:w16cid="http://schemas.microsoft.com/office/word/2016/wordml/cid" xmlns:w16="http://schemas.microsoft.com/office/word/2018/wordml" xmlns:w16du="http://schemas.microsoft.com/office/word/2023/wordml/word16du" xmlns:w16sdtdh="http://schemas.microsoft.com/office/word/2020/wordml/sdtdatahash" xmlns:w16se="http://schemas.microsoft.com/office/word/2015/wordml/symex" xmlns:wpg="http://schemas.microsoft.com/office/word/2010/wordprocessingGroup" xmlns:wpi="http://schemas.microsoft.com/office/word/2010/wordprocessingInk" xmlns:wne="http://schemas.microsoft.com/office/word/2006/wordml" xmlns:wps="http://schemas.microsoft.com/office/word/2010/wordprocessingShape" mc:Ignorable="w14 w15 w16se w16cid w16 w16cex w16sdtdh wp14">
+  <w:footnote w:type="separator" w:id="-1">
+    <w:p>
+      <w:pPr>
+        <w:spacing w:after="0" w:line="240" w:lineRule="auto"/>
+      </w:pPr>
+      <w:r>
+        <w:separator/>
+      </w:r>
+    </w:p>
+  </w:footnote>
+  <w:footnote w:type="continuationSeparator" w:id="0">
+    <w:p>
+      <w:pPr>
+        <w:spacing w:after="0" w:line="240" w:lineRule="auto"/>
+      </w:pPr>
+      <w:r>
+        <w:continuationSeparator/>
+      </w:r>
+    </w:p>
+  </w:footnote>
+</w:footnotes>
 </file>
 
 <file path=word/numbering.xml><?xml version="1.0" encoding="utf-8"?>
@@ -21652,6 +22978,119 @@
     </w:lvl>
   </w:abstractNum>
   <w:abstractNum w:abstractNumId="1" w15:restartNumberingAfterBreak="0">
+    <w:nsid w:val="01EB4F59"/>
+    <w:multiLevelType w:val="multilevel"/>
+    <w:tmpl w:val="0F7C74F0"/>
+    <w:lvl w:ilvl="0">
+      <w:start w:val="5"/>
+      <w:numFmt w:val="upperRoman"/>
+      <w:lvlText w:val="%1."/>
+      <w:lvlJc w:val="right"/>
+      <w:pPr>
+        <w:ind w:left="360" w:hanging="360"/>
+      </w:pPr>
+      <w:rPr>
+        <w:rFonts w:hint="default"/>
+      </w:rPr>
+    </w:lvl>
+    <w:lvl w:ilvl="1">
+      <w:start w:val="1"/>
+      <w:numFmt w:val="decimal"/>
+      <w:lvlText w:val="%1.%2."/>
+      <w:lvlJc w:val="left"/>
+      <w:pPr>
+        <w:ind w:left="792" w:hanging="432"/>
+      </w:pPr>
+      <w:rPr>
+        <w:rFonts w:hint="default"/>
+      </w:rPr>
+    </w:lvl>
+    <w:lvl w:ilvl="2">
+      <w:start w:val="1"/>
+      <w:numFmt w:val="decimal"/>
+      <w:lvlText w:val="%1.%2.%3."/>
+      <w:lvlJc w:val="left"/>
+      <w:pPr>
+        <w:ind w:left="1224" w:hanging="504"/>
+      </w:pPr>
+      <w:rPr>
+        <w:rFonts w:hint="default"/>
+      </w:rPr>
+    </w:lvl>
+    <w:lvl w:ilvl="3">
+      <w:start w:val="1"/>
+      <w:numFmt w:val="decimal"/>
+      <w:lvlText w:val="%1.%2.%3.%4."/>
+      <w:lvlJc w:val="left"/>
+      <w:pPr>
+        <w:ind w:left="1728" w:hanging="648"/>
+      </w:pPr>
+      <w:rPr>
+        <w:rFonts w:hint="default"/>
+      </w:rPr>
+    </w:lvl>
+    <w:lvl w:ilvl="4">
+      <w:start w:val="1"/>
+      <w:numFmt w:val="decimal"/>
+      <w:lvlText w:val="%1.%2.%3.%4.%5."/>
+      <w:lvlJc w:val="left"/>
+      <w:pPr>
+        <w:ind w:left="2232" w:hanging="792"/>
+      </w:pPr>
+      <w:rPr>
+        <w:rFonts w:hint="default"/>
+      </w:rPr>
+    </w:lvl>
+    <w:lvl w:ilvl="5">
+      <w:start w:val="1"/>
+      <w:numFmt w:val="decimal"/>
+      <w:lvlText w:val="%1.%2.%3.%4.%5.%6."/>
+      <w:lvlJc w:val="left"/>
+      <w:pPr>
+        <w:ind w:left="2736" w:hanging="936"/>
+      </w:pPr>
+      <w:rPr>
+        <w:rFonts w:hint="default"/>
+      </w:rPr>
+    </w:lvl>
+    <w:lvl w:ilvl="6">
+      <w:start w:val="1"/>
+      <w:numFmt w:val="decimal"/>
+      <w:lvlText w:val="%1.%2.%3.%4.%5.%6.%7."/>
+      <w:lvlJc w:val="left"/>
+      <w:pPr>
+        <w:ind w:left="3240" w:hanging="1080"/>
+      </w:pPr>
+      <w:rPr>
+        <w:rFonts w:hint="default"/>
+      </w:rPr>
+    </w:lvl>
+    <w:lvl w:ilvl="7">
+      <w:start w:val="1"/>
+      <w:numFmt w:val="decimal"/>
+      <w:lvlText w:val="%1.%2.%3.%4.%5.%6.%7.%8."/>
+      <w:lvlJc w:val="left"/>
+      <w:pPr>
+        <w:ind w:left="3744" w:hanging="1224"/>
+      </w:pPr>
+      <w:rPr>
+        <w:rFonts w:hint="default"/>
+      </w:rPr>
+    </w:lvl>
+    <w:lvl w:ilvl="8">
+      <w:start w:val="1"/>
+      <w:numFmt w:val="decimal"/>
+      <w:lvlText w:val="%1.%2.%3.%4.%5.%6.%7.%8.%9."/>
+      <w:lvlJc w:val="left"/>
+      <w:pPr>
+        <w:ind w:left="4320" w:hanging="1440"/>
+      </w:pPr>
+      <w:rPr>
+        <w:rFonts w:hint="default"/>
+      </w:rPr>
+    </w:lvl>
+  </w:abstractNum>
+  <w:abstractNum w:abstractNumId="2" w15:restartNumberingAfterBreak="0">
     <w:nsid w:val="10CC127F"/>
     <w:multiLevelType w:val="multilevel"/>
     <w:tmpl w:val="84505656"/>
@@ -21769,7 +23208,7 @@
       </w:rPr>
     </w:lvl>
   </w:abstractNum>
-  <w:abstractNum w:abstractNumId="2" w15:restartNumberingAfterBreak="0">
+  <w:abstractNum w:abstractNumId="3" w15:restartNumberingAfterBreak="0">
     <w:nsid w:val="1CE07A6F"/>
     <w:multiLevelType w:val="multilevel"/>
     <w:tmpl w:val="93DCC224"/>
@@ -21918,7 +23357,7 @@
       </w:rPr>
     </w:lvl>
   </w:abstractNum>
-  <w:abstractNum w:abstractNumId="3" w15:restartNumberingAfterBreak="0">
+  <w:abstractNum w:abstractNumId="4" w15:restartNumberingAfterBreak="0">
     <w:nsid w:val="1E3A4F79"/>
     <w:multiLevelType w:val="multilevel"/>
     <w:tmpl w:val="2110B746"/>
@@ -22031,7 +23470,7 @@
       </w:pPr>
     </w:lvl>
   </w:abstractNum>
-  <w:abstractNum w:abstractNumId="4" w15:restartNumberingAfterBreak="0">
+  <w:abstractNum w:abstractNumId="5" w15:restartNumberingAfterBreak="0">
     <w:nsid w:val="2092482B"/>
     <w:multiLevelType w:val="multilevel"/>
     <w:tmpl w:val="040C001F"/>
@@ -22117,7 +23556,7 @@
       </w:pPr>
     </w:lvl>
   </w:abstractNum>
-  <w:abstractNum w:abstractNumId="5" w15:restartNumberingAfterBreak="0">
+  <w:abstractNum w:abstractNumId="6" w15:restartNumberingAfterBreak="0">
     <w:nsid w:val="28585FEA"/>
     <w:multiLevelType w:val="hybridMultilevel"/>
     <w:tmpl w:val="4262F6A6"/>
@@ -22203,7 +23642,7 @@
       </w:pPr>
     </w:lvl>
   </w:abstractNum>
-  <w:abstractNum w:abstractNumId="6" w15:restartNumberingAfterBreak="0">
+  <w:abstractNum w:abstractNumId="7" w15:restartNumberingAfterBreak="0">
     <w:nsid w:val="2A7919BF"/>
     <w:multiLevelType w:val="hybridMultilevel"/>
     <w:tmpl w:val="CBF621AE"/>
@@ -22289,7 +23728,96 @@
       </w:pPr>
     </w:lvl>
   </w:abstractNum>
-  <w:abstractNum w:abstractNumId="7" w15:restartNumberingAfterBreak="0">
+  <w:abstractNum w:abstractNumId="8" w15:restartNumberingAfterBreak="0">
+    <w:nsid w:val="3CD20AA9"/>
+    <w:multiLevelType w:val="hybridMultilevel"/>
+    <w:tmpl w:val="689A4A10"/>
+    <w:lvl w:ilvl="0" w:tplc="B0B812E2">
+      <w:start w:val="1"/>
+      <w:numFmt w:val="decimal"/>
+      <w:lvlText w:val="%1."/>
+      <w:lvlJc w:val="left"/>
+      <w:pPr>
+        <w:ind w:left="720" w:hanging="360"/>
+      </w:pPr>
+      <w:rPr>
+        <w:rFonts w:hint="default"/>
+      </w:rPr>
+    </w:lvl>
+    <w:lvl w:ilvl="1" w:tplc="040C0019" w:tentative="1">
+      <w:start w:val="1"/>
+      <w:numFmt w:val="lowerLetter"/>
+      <w:lvlText w:val="%2."/>
+      <w:lvlJc w:val="left"/>
+      <w:pPr>
+        <w:ind w:left="1440" w:hanging="360"/>
+      </w:pPr>
+    </w:lvl>
+    <w:lvl w:ilvl="2" w:tplc="040C001B" w:tentative="1">
+      <w:start w:val="1"/>
+      <w:numFmt w:val="lowerRoman"/>
+      <w:lvlText w:val="%3."/>
+      <w:lvlJc w:val="right"/>
+      <w:pPr>
+        <w:ind w:left="2160" w:hanging="180"/>
+      </w:pPr>
+    </w:lvl>
+    <w:lvl w:ilvl="3" w:tplc="040C000F" w:tentative="1">
+      <w:start w:val="1"/>
+      <w:numFmt w:val="decimal"/>
+      <w:lvlText w:val="%4."/>
+      <w:lvlJc w:val="left"/>
+      <w:pPr>
+        <w:ind w:left="2880" w:hanging="360"/>
+      </w:pPr>
+    </w:lvl>
+    <w:lvl w:ilvl="4" w:tplc="040C0019" w:tentative="1">
+      <w:start w:val="1"/>
+      <w:numFmt w:val="lowerLetter"/>
+      <w:lvlText w:val="%5."/>
+      <w:lvlJc w:val="left"/>
+      <w:pPr>
+        <w:ind w:left="3600" w:hanging="360"/>
+      </w:pPr>
+    </w:lvl>
+    <w:lvl w:ilvl="5" w:tplc="040C001B" w:tentative="1">
+      <w:start w:val="1"/>
+      <w:numFmt w:val="lowerRoman"/>
+      <w:lvlText w:val="%6."/>
+      <w:lvlJc w:val="right"/>
+      <w:pPr>
+        <w:ind w:left="4320" w:hanging="180"/>
+      </w:pPr>
+    </w:lvl>
+    <w:lvl w:ilvl="6" w:tplc="040C000F" w:tentative="1">
+      <w:start w:val="1"/>
+      <w:numFmt w:val="decimal"/>
+      <w:lvlText w:val="%7."/>
+      <w:lvlJc w:val="left"/>
+      <w:pPr>
+        <w:ind w:left="5040" w:hanging="360"/>
+      </w:pPr>
+    </w:lvl>
+    <w:lvl w:ilvl="7" w:tplc="040C0019" w:tentative="1">
+      <w:start w:val="1"/>
+      <w:numFmt w:val="lowerLetter"/>
+      <w:lvlText w:val="%8."/>
+      <w:lvlJc w:val="left"/>
+      <w:pPr>
+        <w:ind w:left="5760" w:hanging="360"/>
+      </w:pPr>
+    </w:lvl>
+    <w:lvl w:ilvl="8" w:tplc="040C001B" w:tentative="1">
+      <w:start w:val="1"/>
+      <w:numFmt w:val="lowerRoman"/>
+      <w:lvlText w:val="%9."/>
+      <w:lvlJc w:val="right"/>
+      <w:pPr>
+        <w:ind w:left="6480" w:hanging="180"/>
+      </w:pPr>
+    </w:lvl>
+  </w:abstractNum>
+  <w:abstractNum w:abstractNumId="9" w15:restartNumberingAfterBreak="0">
     <w:nsid w:val="3E504B07"/>
     <w:multiLevelType w:val="hybridMultilevel"/>
     <w:tmpl w:val="820A3FCE"/>
@@ -22375,7 +23903,7 @@
       </w:pPr>
     </w:lvl>
   </w:abstractNum>
-  <w:abstractNum w:abstractNumId="8" w15:restartNumberingAfterBreak="0">
+  <w:abstractNum w:abstractNumId="10" w15:restartNumberingAfterBreak="0">
     <w:nsid w:val="453F38DF"/>
     <w:multiLevelType w:val="multilevel"/>
     <w:tmpl w:val="1B2CC3FE"/>
@@ -22488,7 +24016,7 @@
       </w:pPr>
     </w:lvl>
   </w:abstractNum>
-  <w:abstractNum w:abstractNumId="9" w15:restartNumberingAfterBreak="0">
+  <w:abstractNum w:abstractNumId="11" w15:restartNumberingAfterBreak="0">
     <w:nsid w:val="475421C5"/>
     <w:multiLevelType w:val="multilevel"/>
     <w:tmpl w:val="040C001F"/>
@@ -22574,7 +24102,7 @@
       </w:pPr>
     </w:lvl>
   </w:abstractNum>
-  <w:abstractNum w:abstractNumId="10" w15:restartNumberingAfterBreak="0">
+  <w:abstractNum w:abstractNumId="12" w15:restartNumberingAfterBreak="0">
     <w:nsid w:val="47F07D79"/>
     <w:multiLevelType w:val="multilevel"/>
     <w:tmpl w:val="A328A456"/>
@@ -22687,7 +24215,93 @@
       </w:pPr>
     </w:lvl>
   </w:abstractNum>
-  <w:abstractNum w:abstractNumId="11" w15:restartNumberingAfterBreak="0">
+  <w:abstractNum w:abstractNumId="13" w15:restartNumberingAfterBreak="0">
+    <w:nsid w:val="519F1349"/>
+    <w:multiLevelType w:val="hybridMultilevel"/>
+    <w:tmpl w:val="820A3FCE"/>
+    <w:lvl w:ilvl="0" w:tplc="FFFFFFFF">
+      <w:start w:val="1"/>
+      <w:numFmt w:val="upperRoman"/>
+      <w:lvlText w:val="%1."/>
+      <w:lvlJc w:val="right"/>
+      <w:pPr>
+        <w:ind w:left="720" w:hanging="360"/>
+      </w:pPr>
+    </w:lvl>
+    <w:lvl w:ilvl="1" w:tplc="FFFFFFFF">
+      <w:start w:val="1"/>
+      <w:numFmt w:val="lowerLetter"/>
+      <w:lvlText w:val="%2."/>
+      <w:lvlJc w:val="left"/>
+      <w:pPr>
+        <w:ind w:left="1440" w:hanging="360"/>
+      </w:pPr>
+    </w:lvl>
+    <w:lvl w:ilvl="2" w:tplc="FFFFFFFF">
+      <w:start w:val="1"/>
+      <w:numFmt w:val="lowerRoman"/>
+      <w:lvlText w:val="%3."/>
+      <w:lvlJc w:val="right"/>
+      <w:pPr>
+        <w:ind w:left="2160" w:hanging="180"/>
+      </w:pPr>
+    </w:lvl>
+    <w:lvl w:ilvl="3" w:tplc="FFFFFFFF" w:tentative="1">
+      <w:start w:val="1"/>
+      <w:numFmt w:val="decimal"/>
+      <w:lvlText w:val="%4."/>
+      <w:lvlJc w:val="left"/>
+      <w:pPr>
+        <w:ind w:left="2880" w:hanging="360"/>
+      </w:pPr>
+    </w:lvl>
+    <w:lvl w:ilvl="4" w:tplc="FFFFFFFF" w:tentative="1">
+      <w:start w:val="1"/>
+      <w:numFmt w:val="lowerLetter"/>
+      <w:lvlText w:val="%5."/>
+      <w:lvlJc w:val="left"/>
+      <w:pPr>
+        <w:ind w:left="3600" w:hanging="360"/>
+      </w:pPr>
+    </w:lvl>
+    <w:lvl w:ilvl="5" w:tplc="FFFFFFFF" w:tentative="1">
+      <w:start w:val="1"/>
+      <w:numFmt w:val="lowerRoman"/>
+      <w:lvlText w:val="%6."/>
+      <w:lvlJc w:val="right"/>
+      <w:pPr>
+        <w:ind w:left="4320" w:hanging="180"/>
+      </w:pPr>
+    </w:lvl>
+    <w:lvl w:ilvl="6" w:tplc="FFFFFFFF" w:tentative="1">
+      <w:start w:val="1"/>
+      <w:numFmt w:val="decimal"/>
+      <w:lvlText w:val="%7."/>
+      <w:lvlJc w:val="left"/>
+      <w:pPr>
+        <w:ind w:left="5040" w:hanging="360"/>
+      </w:pPr>
+    </w:lvl>
+    <w:lvl w:ilvl="7" w:tplc="FFFFFFFF" w:tentative="1">
+      <w:start w:val="1"/>
+      <w:numFmt w:val="lowerLetter"/>
+      <w:lvlText w:val="%8."/>
+      <w:lvlJc w:val="left"/>
+      <w:pPr>
+        <w:ind w:left="5760" w:hanging="360"/>
+      </w:pPr>
+    </w:lvl>
+    <w:lvl w:ilvl="8" w:tplc="FFFFFFFF" w:tentative="1">
+      <w:start w:val="1"/>
+      <w:numFmt w:val="lowerRoman"/>
+      <w:lvlText w:val="%9."/>
+      <w:lvlJc w:val="right"/>
+      <w:pPr>
+        <w:ind w:left="6480" w:hanging="180"/>
+      </w:pPr>
+    </w:lvl>
+  </w:abstractNum>
+  <w:abstractNum w:abstractNumId="14" w15:restartNumberingAfterBreak="0">
     <w:nsid w:val="51D17F84"/>
     <w:multiLevelType w:val="hybridMultilevel"/>
     <w:tmpl w:val="C382F57A"/>
@@ -22773,7 +24387,7 @@
       </w:pPr>
     </w:lvl>
   </w:abstractNum>
-  <w:abstractNum w:abstractNumId="12" w15:restartNumberingAfterBreak="0">
+  <w:abstractNum w:abstractNumId="15" w15:restartNumberingAfterBreak="0">
     <w:nsid w:val="54575215"/>
     <w:multiLevelType w:val="multilevel"/>
     <w:tmpl w:val="F816F3C6"/>
@@ -22886,7 +24500,7 @@
       </w:pPr>
     </w:lvl>
   </w:abstractNum>
-  <w:abstractNum w:abstractNumId="13" w15:restartNumberingAfterBreak="0">
+  <w:abstractNum w:abstractNumId="16" w15:restartNumberingAfterBreak="0">
     <w:nsid w:val="574D5FC3"/>
     <w:multiLevelType w:val="hybridMultilevel"/>
     <w:tmpl w:val="003C43DA"/>
@@ -22972,7 +24586,7 @@
       </w:pPr>
     </w:lvl>
   </w:abstractNum>
-  <w:abstractNum w:abstractNumId="14" w15:restartNumberingAfterBreak="0">
+  <w:abstractNum w:abstractNumId="17" w15:restartNumberingAfterBreak="0">
     <w:nsid w:val="5A5F30FE"/>
     <w:multiLevelType w:val="hybridMultilevel"/>
     <w:tmpl w:val="598E2970"/>
@@ -23085,7 +24699,7 @@
       </w:rPr>
     </w:lvl>
   </w:abstractNum>
-  <w:abstractNum w:abstractNumId="15" w15:restartNumberingAfterBreak="0">
+  <w:abstractNum w:abstractNumId="18" w15:restartNumberingAfterBreak="0">
     <w:nsid w:val="5B7F60EA"/>
     <w:multiLevelType w:val="multilevel"/>
     <w:tmpl w:val="60B8FF24"/>
@@ -23198,7 +24812,7 @@
       </w:pPr>
     </w:lvl>
   </w:abstractNum>
-  <w:abstractNum w:abstractNumId="16" w15:restartNumberingAfterBreak="0">
+  <w:abstractNum w:abstractNumId="19" w15:restartNumberingAfterBreak="0">
     <w:nsid w:val="5B84265E"/>
     <w:multiLevelType w:val="multilevel"/>
     <w:tmpl w:val="35705F0C"/>
@@ -23347,7 +24961,96 @@
       </w:rPr>
     </w:lvl>
   </w:abstractNum>
-  <w:abstractNum w:abstractNumId="17" w15:restartNumberingAfterBreak="0">
+  <w:abstractNum w:abstractNumId="20" w15:restartNumberingAfterBreak="0">
+    <w:nsid w:val="5F3B184F"/>
+    <w:multiLevelType w:val="hybridMultilevel"/>
+    <w:tmpl w:val="42D6974C"/>
+    <w:lvl w:ilvl="0" w:tplc="B928D0F6">
+      <w:start w:val="1"/>
+      <w:numFmt w:val="upperRoman"/>
+      <w:lvlText w:val="%1"/>
+      <w:lvlJc w:val="right"/>
+      <w:pPr>
+        <w:ind w:left="720" w:hanging="360"/>
+      </w:pPr>
+      <w:rPr>
+        <w:rFonts w:hint="default"/>
+      </w:rPr>
+    </w:lvl>
+    <w:lvl w:ilvl="1" w:tplc="FFFFFFFF">
+      <w:start w:val="1"/>
+      <w:numFmt w:val="lowerLetter"/>
+      <w:lvlText w:val="%2."/>
+      <w:lvlJc w:val="left"/>
+      <w:pPr>
+        <w:ind w:left="1440" w:hanging="360"/>
+      </w:pPr>
+    </w:lvl>
+    <w:lvl w:ilvl="2" w:tplc="FFFFFFFF">
+      <w:start w:val="1"/>
+      <w:numFmt w:val="lowerRoman"/>
+      <w:lvlText w:val="%3."/>
+      <w:lvlJc w:val="right"/>
+      <w:pPr>
+        <w:ind w:left="2160" w:hanging="180"/>
+      </w:pPr>
+    </w:lvl>
+    <w:lvl w:ilvl="3" w:tplc="FFFFFFFF" w:tentative="1">
+      <w:start w:val="1"/>
+      <w:numFmt w:val="decimal"/>
+      <w:lvlText w:val="%4."/>
+      <w:lvlJc w:val="left"/>
+      <w:pPr>
+        <w:ind w:left="2880" w:hanging="360"/>
+      </w:pPr>
+    </w:lvl>
+    <w:lvl w:ilvl="4" w:tplc="FFFFFFFF" w:tentative="1">
+      <w:start w:val="1"/>
+      <w:numFmt w:val="lowerLetter"/>
+      <w:lvlText w:val="%5."/>
+      <w:lvlJc w:val="left"/>
+      <w:pPr>
+        <w:ind w:left="3600" w:hanging="360"/>
+      </w:pPr>
+    </w:lvl>
+    <w:lvl w:ilvl="5" w:tplc="FFFFFFFF" w:tentative="1">
+      <w:start w:val="1"/>
+      <w:numFmt w:val="lowerRoman"/>
+      <w:lvlText w:val="%6."/>
+      <w:lvlJc w:val="right"/>
+      <w:pPr>
+        <w:ind w:left="4320" w:hanging="180"/>
+      </w:pPr>
+    </w:lvl>
+    <w:lvl w:ilvl="6" w:tplc="FFFFFFFF" w:tentative="1">
+      <w:start w:val="1"/>
+      <w:numFmt w:val="decimal"/>
+      <w:lvlText w:val="%7."/>
+      <w:lvlJc w:val="left"/>
+      <w:pPr>
+        <w:ind w:left="5040" w:hanging="360"/>
+      </w:pPr>
+    </w:lvl>
+    <w:lvl w:ilvl="7" w:tplc="FFFFFFFF" w:tentative="1">
+      <w:start w:val="1"/>
+      <w:numFmt w:val="lowerLetter"/>
+      <w:lvlText w:val="%8."/>
+      <w:lvlJc w:val="left"/>
+      <w:pPr>
+        <w:ind w:left="5760" w:hanging="360"/>
+      </w:pPr>
+    </w:lvl>
+    <w:lvl w:ilvl="8" w:tplc="FFFFFFFF" w:tentative="1">
+      <w:start w:val="1"/>
+      <w:numFmt w:val="lowerRoman"/>
+      <w:lvlText w:val="%9."/>
+      <w:lvlJc w:val="right"/>
+      <w:pPr>
+        <w:ind w:left="6480" w:hanging="180"/>
+      </w:pPr>
+    </w:lvl>
+  </w:abstractNum>
+  <w:abstractNum w:abstractNumId="21" w15:restartNumberingAfterBreak="0">
     <w:nsid w:val="5F655FCF"/>
     <w:multiLevelType w:val="hybridMultilevel"/>
     <w:tmpl w:val="FD3C6C84"/>
@@ -23433,7 +25136,96 @@
       </w:pPr>
     </w:lvl>
   </w:abstractNum>
-  <w:abstractNum w:abstractNumId="18" w15:restartNumberingAfterBreak="0">
+  <w:abstractNum w:abstractNumId="22" w15:restartNumberingAfterBreak="0">
+    <w:nsid w:val="688743C1"/>
+    <w:multiLevelType w:val="hybridMultilevel"/>
+    <w:tmpl w:val="D44AA946"/>
+    <w:lvl w:ilvl="0" w:tplc="FFFFFFFF">
+      <w:start w:val="1"/>
+      <w:numFmt w:val="decimal"/>
+      <w:lvlText w:val="%1."/>
+      <w:lvlJc w:val="left"/>
+      <w:pPr>
+        <w:ind w:left="720" w:hanging="360"/>
+      </w:pPr>
+      <w:rPr>
+        <w:rFonts w:hint="default"/>
+      </w:rPr>
+    </w:lvl>
+    <w:lvl w:ilvl="1" w:tplc="FFFFFFFF" w:tentative="1">
+      <w:start w:val="1"/>
+      <w:numFmt w:val="lowerLetter"/>
+      <w:lvlText w:val="%2."/>
+      <w:lvlJc w:val="left"/>
+      <w:pPr>
+        <w:ind w:left="1440" w:hanging="360"/>
+      </w:pPr>
+    </w:lvl>
+    <w:lvl w:ilvl="2" w:tplc="FFFFFFFF" w:tentative="1">
+      <w:start w:val="1"/>
+      <w:numFmt w:val="lowerRoman"/>
+      <w:lvlText w:val="%3."/>
+      <w:lvlJc w:val="right"/>
+      <w:pPr>
+        <w:ind w:left="2160" w:hanging="180"/>
+      </w:pPr>
+    </w:lvl>
+    <w:lvl w:ilvl="3" w:tplc="FFFFFFFF" w:tentative="1">
+      <w:start w:val="1"/>
+      <w:numFmt w:val="decimal"/>
+      <w:lvlText w:val="%4."/>
+      <w:lvlJc w:val="left"/>
+      <w:pPr>
+        <w:ind w:left="2880" w:hanging="360"/>
+      </w:pPr>
+    </w:lvl>
+    <w:lvl w:ilvl="4" w:tplc="FFFFFFFF" w:tentative="1">
+      <w:start w:val="1"/>
+      <w:numFmt w:val="lowerLetter"/>
+      <w:lvlText w:val="%5."/>
+      <w:lvlJc w:val="left"/>
+      <w:pPr>
+        <w:ind w:left="3600" w:hanging="360"/>
+      </w:pPr>
+    </w:lvl>
+    <w:lvl w:ilvl="5" w:tplc="FFFFFFFF" w:tentative="1">
+      <w:start w:val="1"/>
+      <w:numFmt w:val="lowerRoman"/>
+      <w:lvlText w:val="%6."/>
+      <w:lvlJc w:val="right"/>
+      <w:pPr>
+        <w:ind w:left="4320" w:hanging="180"/>
+      </w:pPr>
+    </w:lvl>
+    <w:lvl w:ilvl="6" w:tplc="FFFFFFFF" w:tentative="1">
+      <w:start w:val="1"/>
+      <w:numFmt w:val="decimal"/>
+      <w:lvlText w:val="%7."/>
+      <w:lvlJc w:val="left"/>
+      <w:pPr>
+        <w:ind w:left="5040" w:hanging="360"/>
+      </w:pPr>
+    </w:lvl>
+    <w:lvl w:ilvl="7" w:tplc="FFFFFFFF" w:tentative="1">
+      <w:start w:val="1"/>
+      <w:numFmt w:val="lowerLetter"/>
+      <w:lvlText w:val="%8."/>
+      <w:lvlJc w:val="left"/>
+      <w:pPr>
+        <w:ind w:left="5760" w:hanging="360"/>
+      </w:pPr>
+    </w:lvl>
+    <w:lvl w:ilvl="8" w:tplc="FFFFFFFF" w:tentative="1">
+      <w:start w:val="1"/>
+      <w:numFmt w:val="lowerRoman"/>
+      <w:lvlText w:val="%9."/>
+      <w:lvlJc w:val="right"/>
+      <w:pPr>
+        <w:ind w:left="6480" w:hanging="180"/>
+      </w:pPr>
+    </w:lvl>
+  </w:abstractNum>
+  <w:abstractNum w:abstractNumId="23" w15:restartNumberingAfterBreak="0">
     <w:nsid w:val="6CE317A1"/>
     <w:multiLevelType w:val="multilevel"/>
     <w:tmpl w:val="84505656"/>
@@ -23551,7 +25343,7 @@
       </w:rPr>
     </w:lvl>
   </w:abstractNum>
-  <w:abstractNum w:abstractNumId="19" w15:restartNumberingAfterBreak="0">
+  <w:abstractNum w:abstractNumId="24" w15:restartNumberingAfterBreak="0">
     <w:nsid w:val="73C81EB0"/>
     <w:multiLevelType w:val="multilevel"/>
     <w:tmpl w:val="0ABAF93E"/>
@@ -23664,7 +25456,7 @@
       </w:pPr>
     </w:lvl>
   </w:abstractNum>
-  <w:abstractNum w:abstractNumId="20" w15:restartNumberingAfterBreak="0">
+  <w:abstractNum w:abstractNumId="25" w15:restartNumberingAfterBreak="0">
     <w:nsid w:val="74A76F55"/>
     <w:multiLevelType w:val="hybridMultilevel"/>
     <w:tmpl w:val="CBF621AE"/>
@@ -23750,7 +25542,7 @@
       </w:pPr>
     </w:lvl>
   </w:abstractNum>
-  <w:abstractNum w:abstractNumId="21" w15:restartNumberingAfterBreak="0">
+  <w:abstractNum w:abstractNumId="26" w15:restartNumberingAfterBreak="0">
     <w:nsid w:val="751324C9"/>
     <w:multiLevelType w:val="hybridMultilevel"/>
     <w:tmpl w:val="CBF621AE"/>
@@ -23836,71 +25628,178 @@
       </w:pPr>
     </w:lvl>
   </w:abstractNum>
+  <w:abstractNum w:abstractNumId="27" w15:restartNumberingAfterBreak="0">
+    <w:nsid w:val="7BA37760"/>
+    <w:multiLevelType w:val="hybridMultilevel"/>
+    <w:tmpl w:val="ABA2FDF6"/>
+    <w:lvl w:ilvl="0" w:tplc="FFFFFFFF">
+      <w:start w:val="1"/>
+      <w:numFmt w:val="decimal"/>
+      <w:lvlText w:val="%1."/>
+      <w:lvlJc w:val="left"/>
+      <w:pPr>
+        <w:ind w:left="720" w:hanging="360"/>
+      </w:pPr>
+      <w:rPr>
+        <w:rFonts w:hint="default"/>
+      </w:rPr>
+    </w:lvl>
+    <w:lvl w:ilvl="1" w:tplc="FFFFFFFF" w:tentative="1">
+      <w:start w:val="1"/>
+      <w:numFmt w:val="lowerLetter"/>
+      <w:lvlText w:val="%2."/>
+      <w:lvlJc w:val="left"/>
+      <w:pPr>
+        <w:ind w:left="1440" w:hanging="360"/>
+      </w:pPr>
+    </w:lvl>
+    <w:lvl w:ilvl="2" w:tplc="FFFFFFFF" w:tentative="1">
+      <w:start w:val="1"/>
+      <w:numFmt w:val="lowerRoman"/>
+      <w:lvlText w:val="%3."/>
+      <w:lvlJc w:val="right"/>
+      <w:pPr>
+        <w:ind w:left="2160" w:hanging="180"/>
+      </w:pPr>
+    </w:lvl>
+    <w:lvl w:ilvl="3" w:tplc="FFFFFFFF" w:tentative="1">
+      <w:start w:val="1"/>
+      <w:numFmt w:val="decimal"/>
+      <w:lvlText w:val="%4."/>
+      <w:lvlJc w:val="left"/>
+      <w:pPr>
+        <w:ind w:left="2880" w:hanging="360"/>
+      </w:pPr>
+    </w:lvl>
+    <w:lvl w:ilvl="4" w:tplc="FFFFFFFF" w:tentative="1">
+      <w:start w:val="1"/>
+      <w:numFmt w:val="lowerLetter"/>
+      <w:lvlText w:val="%5."/>
+      <w:lvlJc w:val="left"/>
+      <w:pPr>
+        <w:ind w:left="3600" w:hanging="360"/>
+      </w:pPr>
+    </w:lvl>
+    <w:lvl w:ilvl="5" w:tplc="FFFFFFFF" w:tentative="1">
+      <w:start w:val="1"/>
+      <w:numFmt w:val="lowerRoman"/>
+      <w:lvlText w:val="%6."/>
+      <w:lvlJc w:val="right"/>
+      <w:pPr>
+        <w:ind w:left="4320" w:hanging="180"/>
+      </w:pPr>
+    </w:lvl>
+    <w:lvl w:ilvl="6" w:tplc="FFFFFFFF" w:tentative="1">
+      <w:start w:val="1"/>
+      <w:numFmt w:val="decimal"/>
+      <w:lvlText w:val="%7."/>
+      <w:lvlJc w:val="left"/>
+      <w:pPr>
+        <w:ind w:left="5040" w:hanging="360"/>
+      </w:pPr>
+    </w:lvl>
+    <w:lvl w:ilvl="7" w:tplc="FFFFFFFF" w:tentative="1">
+      <w:start w:val="1"/>
+      <w:numFmt w:val="lowerLetter"/>
+      <w:lvlText w:val="%8."/>
+      <w:lvlJc w:val="left"/>
+      <w:pPr>
+        <w:ind w:left="5760" w:hanging="360"/>
+      </w:pPr>
+    </w:lvl>
+    <w:lvl w:ilvl="8" w:tplc="FFFFFFFF" w:tentative="1">
+      <w:start w:val="1"/>
+      <w:numFmt w:val="lowerRoman"/>
+      <w:lvlText w:val="%9."/>
+      <w:lvlJc w:val="right"/>
+      <w:pPr>
+        <w:ind w:left="6480" w:hanging="180"/>
+      </w:pPr>
+    </w:lvl>
+  </w:abstractNum>
   <w:num w:numId="1" w16cid:durableId="387261113">
-    <w:abstractNumId w:val="7"/>
+    <w:abstractNumId w:val="9"/>
   </w:num>
   <w:num w:numId="2" w16cid:durableId="1195117384">
-    <w:abstractNumId w:val="17"/>
+    <w:abstractNumId w:val="21"/>
   </w:num>
   <w:num w:numId="3" w16cid:durableId="694961435">
-    <w:abstractNumId w:val="18"/>
+    <w:abstractNumId w:val="23"/>
   </w:num>
   <w:num w:numId="4" w16cid:durableId="802504544">
     <w:abstractNumId w:val="0"/>
   </w:num>
   <w:num w:numId="5" w16cid:durableId="1082408976">
+    <w:abstractNumId w:val="4"/>
+  </w:num>
+  <w:num w:numId="6" w16cid:durableId="321352028">
+    <w:abstractNumId w:val="12"/>
+  </w:num>
+  <w:num w:numId="7" w16cid:durableId="1267734767">
+    <w:abstractNumId w:val="2"/>
+  </w:num>
+  <w:num w:numId="8" w16cid:durableId="1889560460">
+    <w:abstractNumId w:val="15"/>
+  </w:num>
+  <w:num w:numId="9" w16cid:durableId="1833719039">
+    <w:abstractNumId w:val="25"/>
+  </w:num>
+  <w:num w:numId="10" w16cid:durableId="1896961844">
+    <w:abstractNumId w:val="7"/>
+  </w:num>
+  <w:num w:numId="11" w16cid:durableId="240454632">
+    <w:abstractNumId w:val="16"/>
+  </w:num>
+  <w:num w:numId="12" w16cid:durableId="1727676097">
+    <w:abstractNumId w:val="26"/>
+  </w:num>
+  <w:num w:numId="13" w16cid:durableId="1910920402">
+    <w:abstractNumId w:val="11"/>
+  </w:num>
+  <w:num w:numId="14" w16cid:durableId="80223937">
+    <w:abstractNumId w:val="24"/>
+  </w:num>
+  <w:num w:numId="15" w16cid:durableId="360938580">
+    <w:abstractNumId w:val="18"/>
+  </w:num>
+  <w:num w:numId="16" w16cid:durableId="303853390">
+    <w:abstractNumId w:val="17"/>
+  </w:num>
+  <w:num w:numId="17" w16cid:durableId="1004863668">
+    <w:abstractNumId w:val="10"/>
+  </w:num>
+  <w:num w:numId="18" w16cid:durableId="1901791547">
+    <w:abstractNumId w:val="6"/>
+  </w:num>
+  <w:num w:numId="19" w16cid:durableId="1066220149">
+    <w:abstractNumId w:val="14"/>
+  </w:num>
+  <w:num w:numId="20" w16cid:durableId="1836145115">
+    <w:abstractNumId w:val="5"/>
+  </w:num>
+  <w:num w:numId="21" w16cid:durableId="125516083">
+    <w:abstractNumId w:val="19"/>
+  </w:num>
+  <w:num w:numId="22" w16cid:durableId="893352471">
     <w:abstractNumId w:val="3"/>
   </w:num>
-  <w:num w:numId="6" w16cid:durableId="321352028">
-    <w:abstractNumId w:val="10"/>
+  <w:num w:numId="23" w16cid:durableId="434596380">
+    <w:abstractNumId w:val="13"/>
   </w:num>
-  <w:num w:numId="7" w16cid:durableId="1267734767">
+  <w:num w:numId="24" w16cid:durableId="1230389108">
+    <w:abstractNumId w:val="20"/>
+  </w:num>
+  <w:num w:numId="25" w16cid:durableId="1024597896">
     <w:abstractNumId w:val="1"/>
   </w:num>
-  <w:num w:numId="8" w16cid:durableId="1889560460">
-    <w:abstractNumId w:val="12"/>
-  </w:num>
-  <w:num w:numId="9" w16cid:durableId="1833719039">
-    <w:abstractNumId w:val="20"/>
-  </w:num>
-  <w:num w:numId="10" w16cid:durableId="1896961844">
-    <w:abstractNumId w:val="6"/>
-  </w:num>
-  <w:num w:numId="11" w16cid:durableId="240454632">
-    <w:abstractNumId w:val="13"/>
-  </w:num>
-  <w:num w:numId="12" w16cid:durableId="1727676097">
-    <w:abstractNumId w:val="21"/>
-  </w:num>
-  <w:num w:numId="13" w16cid:durableId="1910920402">
-    <w:abstractNumId w:val="9"/>
-  </w:num>
-  <w:num w:numId="14" w16cid:durableId="80223937">
-    <w:abstractNumId w:val="19"/>
-  </w:num>
-  <w:num w:numId="15" w16cid:durableId="360938580">
-    <w:abstractNumId w:val="15"/>
-  </w:num>
-  <w:num w:numId="16" w16cid:durableId="303853390">
-    <w:abstractNumId w:val="14"/>
-  </w:num>
-  <w:num w:numId="17" w16cid:durableId="1004863668">
+  <w:num w:numId="26" w16cid:durableId="272983342">
     <w:abstractNumId w:val="8"/>
   </w:num>
-  <w:num w:numId="18" w16cid:durableId="1901791547">
-    <w:abstractNumId w:val="5"/>
+  <w:num w:numId="27" w16cid:durableId="2093699604">
+    <w:abstractNumId w:val="27"/>
   </w:num>
-  <w:num w:numId="19" w16cid:durableId="1066220149">
-    <w:abstractNumId w:val="11"/>
-  </w:num>
-  <w:num w:numId="20" w16cid:durableId="1836145115">
-    <w:abstractNumId w:val="4"/>
-  </w:num>
-  <w:num w:numId="21" w16cid:durableId="125516083">
-    <w:abstractNumId w:val="16"/>
-  </w:num>
-  <w:num w:numId="22" w16cid:durableId="893352471">
-    <w:abstractNumId w:val="2"/>
+  <w:num w:numId="28" w16cid:durableId="254873476">
+    <w:abstractNumId w:val="22"/>
   </w:num>
 </w:numbering>
 </file>
@@ -24373,6 +26272,50 @@
       <w:szCs w:val="20"/>
     </w:rPr>
   </w:style>
+  <w:style w:type="paragraph" w:styleId="En-tte">
+    <w:name w:val="header"/>
+    <w:basedOn w:val="Normal"/>
+    <w:link w:val="En-tteCar"/>
+    <w:uiPriority w:val="99"/>
+    <w:unhideWhenUsed/>
+    <w:rsid w:val="00B05C45"/>
+    <w:pPr>
+      <w:tabs>
+        <w:tab w:val="center" w:pos="4536"/>
+        <w:tab w:val="right" w:pos="9072"/>
+      </w:tabs>
+      <w:spacing w:after="0" w:line="240" w:lineRule="auto"/>
+    </w:pPr>
+  </w:style>
+  <w:style w:type="character" w:customStyle="1" w:styleId="En-tteCar">
+    <w:name w:val="En-tête Car"/>
+    <w:basedOn w:val="Policepardfaut"/>
+    <w:link w:val="En-tte"/>
+    <w:uiPriority w:val="99"/>
+    <w:rsid w:val="00B05C45"/>
+  </w:style>
+  <w:style w:type="paragraph" w:styleId="Pieddepage">
+    <w:name w:val="footer"/>
+    <w:basedOn w:val="Normal"/>
+    <w:link w:val="PieddepageCar"/>
+    <w:uiPriority w:val="99"/>
+    <w:unhideWhenUsed/>
+    <w:rsid w:val="00B05C45"/>
+    <w:pPr>
+      <w:tabs>
+        <w:tab w:val="center" w:pos="4536"/>
+        <w:tab w:val="right" w:pos="9072"/>
+      </w:tabs>
+      <w:spacing w:after="0" w:line="240" w:lineRule="auto"/>
+    </w:pPr>
+  </w:style>
+  <w:style w:type="character" w:customStyle="1" w:styleId="PieddepageCar">
+    <w:name w:val="Pied de page Car"/>
+    <w:basedOn w:val="Policepardfaut"/>
+    <w:link w:val="Pieddepage"/>
+    <w:uiPriority w:val="99"/>
+    <w:rsid w:val="00B05C45"/>
+  </w:style>
 </w:styles>
 </file>
 

</xml_diff>

<commit_message>
Add Express to our course
</commit_message>
<xml_diff>
--- a/NodeJs.docx
+++ b/NodeJs.docx
@@ -12237,6 +12237,7 @@
       </w:pPr>
       <w:r>
         <w:rPr>
+          <w:noProof/>
           <w:color w:val="00B050"/>
           <w:sz w:val="28"/>
           <w:szCs w:val="28"/>
@@ -12347,13 +12348,7 @@
         <w:rPr>
           <w:lang w:val="en-US"/>
         </w:rPr>
-        <w:t xml:space="preserve">First </w:t>
-      </w:r>
-      <w:r>
-        <w:rPr>
-          <w:lang w:val="en-US"/>
-        </w:rPr>
-        <w:t xml:space="preserve">Thing we create our html file (In this case is </w:t>
+        <w:t xml:space="preserve">First Thing we create our html file (In this case is </w:t>
       </w:r>
       <w:r>
         <w:rPr>
@@ -15793,7 +15788,7 @@
           <w:color w:val="D4D4D4"/>
           <w:sz w:val="21"/>
           <w:szCs w:val="21"/>
-          <w:lang w:val="en-US" w:eastAsia="fr-FR"/>
+          <w:lang w:eastAsia="fr-FR"/>
         </w:rPr>
       </w:pPr>
       <w:r>
@@ -15812,7 +15807,7 @@
           <w:color w:val="9CDCFE"/>
           <w:sz w:val="21"/>
           <w:szCs w:val="21"/>
-          <w:lang w:val="en-US" w:eastAsia="fr-FR"/>
+          <w:lang w:eastAsia="fr-FR"/>
         </w:rPr>
         <w:t>console</w:t>
       </w:r>
@@ -15822,7 +15817,7 @@
           <w:color w:val="D4D4D4"/>
           <w:sz w:val="21"/>
           <w:szCs w:val="21"/>
-          <w:lang w:val="en-US" w:eastAsia="fr-FR"/>
+          <w:lang w:eastAsia="fr-FR"/>
         </w:rPr>
         <w:t>.</w:t>
       </w:r>
@@ -15832,7 +15827,7 @@
           <w:color w:val="DCDCAA"/>
           <w:sz w:val="21"/>
           <w:szCs w:val="21"/>
-          <w:lang w:val="en-US" w:eastAsia="fr-FR"/>
+          <w:lang w:eastAsia="fr-FR"/>
         </w:rPr>
         <w:t>log</w:t>
       </w:r>
@@ -15842,20 +15837,22 @@
           <w:color w:val="D4D4D4"/>
           <w:sz w:val="21"/>
           <w:szCs w:val="21"/>
-          <w:lang w:val="en-US" w:eastAsia="fr-FR"/>
+          <w:lang w:eastAsia="fr-FR"/>
         </w:rPr>
         <w:t>(</w:t>
       </w:r>
+      <w:proofErr w:type="spellStart"/>
       <w:r>
         <w:rPr>
           <w:rFonts w:ascii="Consolas" w:eastAsia="Times New Roman" w:hAnsi="Consolas" w:cs="Times New Roman"/>
           <w:color w:val="9CDCFE"/>
           <w:sz w:val="21"/>
           <w:szCs w:val="21"/>
-          <w:lang w:val="en-US" w:eastAsia="fr-FR"/>
+          <w:lang w:eastAsia="fr-FR"/>
         </w:rPr>
         <w:t>err</w:t>
       </w:r>
+      <w:proofErr w:type="spellEnd"/>
       <w:proofErr w:type="gramStart"/>
       <w:r>
         <w:rPr>
@@ -15863,7 +15860,7 @@
           <w:color w:val="D4D4D4"/>
           <w:sz w:val="21"/>
           <w:szCs w:val="21"/>
-          <w:lang w:val="en-US" w:eastAsia="fr-FR"/>
+          <w:lang w:eastAsia="fr-FR"/>
         </w:rPr>
         <w:t>);</w:t>
       </w:r>
@@ -15878,16 +15875,16 @@
           <w:color w:val="D4D4D4"/>
           <w:sz w:val="21"/>
           <w:szCs w:val="21"/>
-          <w:lang w:val="en-US" w:eastAsia="fr-FR"/>
-        </w:rPr>
-      </w:pPr>
-      <w:r>
-        <w:rPr>
-          <w:rFonts w:ascii="Consolas" w:eastAsia="Times New Roman" w:hAnsi="Consolas" w:cs="Times New Roman"/>
-          <w:color w:val="D4D4D4"/>
-          <w:sz w:val="21"/>
-          <w:szCs w:val="21"/>
-          <w:lang w:val="en-US" w:eastAsia="fr-FR"/>
+          <w:lang w:eastAsia="fr-FR"/>
+        </w:rPr>
+      </w:pPr>
+      <w:r>
+        <w:rPr>
+          <w:rFonts w:ascii="Consolas" w:eastAsia="Times New Roman" w:hAnsi="Consolas" w:cs="Times New Roman"/>
+          <w:color w:val="D4D4D4"/>
+          <w:sz w:val="21"/>
+          <w:szCs w:val="21"/>
+          <w:lang w:eastAsia="fr-FR"/>
         </w:rPr>
         <w:t xml:space="preserve">      </w:t>
       </w:r>
@@ -15899,7 +15896,7 @@
           <w:color w:val="9CDCFE"/>
           <w:sz w:val="21"/>
           <w:szCs w:val="21"/>
-          <w:lang w:val="en-US" w:eastAsia="fr-FR"/>
+          <w:lang w:eastAsia="fr-FR"/>
         </w:rPr>
         <w:t>res</w:t>
       </w:r>
@@ -15909,7 +15906,7 @@
           <w:color w:val="D4D4D4"/>
           <w:sz w:val="21"/>
           <w:szCs w:val="21"/>
-          <w:lang w:val="en-US" w:eastAsia="fr-FR"/>
+          <w:lang w:eastAsia="fr-FR"/>
         </w:rPr>
         <w:t>.</w:t>
       </w:r>
@@ -15919,7 +15916,7 @@
           <w:color w:val="DCDCAA"/>
           <w:sz w:val="21"/>
           <w:szCs w:val="21"/>
-          <w:lang w:val="en-US" w:eastAsia="fr-FR"/>
+          <w:lang w:eastAsia="fr-FR"/>
         </w:rPr>
         <w:t>end</w:t>
       </w:r>
@@ -15930,7 +15927,7 @@
           <w:color w:val="D4D4D4"/>
           <w:sz w:val="21"/>
           <w:szCs w:val="21"/>
-          <w:lang w:val="en-US" w:eastAsia="fr-FR"/>
+          <w:lang w:eastAsia="fr-FR"/>
         </w:rPr>
         <w:t>(</w:t>
       </w:r>
@@ -15941,7 +15938,7 @@
           <w:color w:val="D4D4D4"/>
           <w:sz w:val="21"/>
           <w:szCs w:val="21"/>
-          <w:lang w:val="en-US" w:eastAsia="fr-FR"/>
+          <w:lang w:eastAsia="fr-FR"/>
         </w:rPr>
         <w:t>);</w:t>
       </w:r>
@@ -15964,9 +15961,19 @@
           <w:color w:val="D4D4D4"/>
           <w:sz w:val="21"/>
           <w:szCs w:val="21"/>
-          <w:lang w:val="en-US" w:eastAsia="fr-FR"/>
-        </w:rPr>
-        <w:t xml:space="preserve">    } </w:t>
+          <w:lang w:eastAsia="fr-FR"/>
+        </w:rPr>
+        <w:t xml:space="preserve">    </w:t>
+      </w:r>
+      <w:r>
+        <w:rPr>
+          <w:rFonts w:ascii="Consolas" w:eastAsia="Times New Roman" w:hAnsi="Consolas" w:cs="Times New Roman"/>
+          <w:color w:val="D4D4D4"/>
+          <w:sz w:val="21"/>
+          <w:szCs w:val="21"/>
+          <w:lang w:val="en-US" w:eastAsia="fr-FR"/>
+        </w:rPr>
+        <w:t xml:space="preserve">} </w:t>
       </w:r>
       <w:r>
         <w:rPr>
@@ -16085,7 +16092,7 @@
           <w:color w:val="D4D4D4"/>
           <w:sz w:val="21"/>
           <w:szCs w:val="21"/>
-          <w:lang w:eastAsia="fr-FR"/>
+          <w:lang w:val="en-US" w:eastAsia="fr-FR"/>
         </w:rPr>
       </w:pPr>
       <w:r>
@@ -16106,7 +16113,7 @@
           <w:color w:val="9CDCFE"/>
           <w:sz w:val="21"/>
           <w:szCs w:val="21"/>
-          <w:lang w:eastAsia="fr-FR"/>
+          <w:lang w:val="en-US" w:eastAsia="fr-FR"/>
         </w:rPr>
         <w:t>res</w:t>
       </w:r>
@@ -16116,7 +16123,7 @@
           <w:color w:val="D4D4D4"/>
           <w:sz w:val="21"/>
           <w:szCs w:val="21"/>
-          <w:lang w:eastAsia="fr-FR"/>
+          <w:lang w:val="en-US" w:eastAsia="fr-FR"/>
         </w:rPr>
         <w:t>.</w:t>
       </w:r>
@@ -16126,7 +16133,7 @@
           <w:color w:val="DCDCAA"/>
           <w:sz w:val="21"/>
           <w:szCs w:val="21"/>
-          <w:lang w:eastAsia="fr-FR"/>
+          <w:lang w:val="en-US" w:eastAsia="fr-FR"/>
         </w:rPr>
         <w:t>end</w:t>
       </w:r>
@@ -16137,7 +16144,7 @@
           <w:color w:val="D4D4D4"/>
           <w:sz w:val="21"/>
           <w:szCs w:val="21"/>
-          <w:lang w:eastAsia="fr-FR"/>
+          <w:lang w:val="en-US" w:eastAsia="fr-FR"/>
         </w:rPr>
         <w:t>(</w:t>
       </w:r>
@@ -16148,7 +16155,7 @@
           <w:color w:val="D4D4D4"/>
           <w:sz w:val="21"/>
           <w:szCs w:val="21"/>
-          <w:lang w:eastAsia="fr-FR"/>
+          <w:lang w:val="en-US" w:eastAsia="fr-FR"/>
         </w:rPr>
         <w:t>);</w:t>
       </w:r>
@@ -16171,9 +16178,19 @@
           <w:color w:val="D4D4D4"/>
           <w:sz w:val="21"/>
           <w:szCs w:val="21"/>
-          <w:lang w:eastAsia="fr-FR"/>
-        </w:rPr>
-        <w:t>    }</w:t>
+          <w:lang w:val="en-US" w:eastAsia="fr-FR"/>
+        </w:rPr>
+        <w:t xml:space="preserve">    </w:t>
+      </w:r>
+      <w:r>
+        <w:rPr>
+          <w:rFonts w:ascii="Consolas" w:eastAsia="Times New Roman" w:hAnsi="Consolas" w:cs="Times New Roman"/>
+          <w:color w:val="D4D4D4"/>
+          <w:sz w:val="21"/>
+          <w:szCs w:val="21"/>
+          <w:lang w:eastAsia="fr-FR"/>
+        </w:rPr>
+        <w:t>}</w:t>
       </w:r>
     </w:p>
     <w:p>
@@ -16783,15 +16800,7 @@
           <w:color w:val="374151"/>
           <w:shd w:val="clear" w:color="auto" w:fill="F7F7F8"/>
         </w:rPr>
-        <w:t> :</w:t>
-      </w:r>
-      <w:r>
-        <w:rPr>
-          <w:rFonts w:ascii="Segoe UI" w:hAnsi="Segoe UI" w:cs="Segoe UI"/>
-          <w:color w:val="374151"/>
-          <w:shd w:val="clear" w:color="auto" w:fill="F7F7F8"/>
-        </w:rPr>
-        <w:t>est</w:t>
+        <w:t> :est</w:t>
       </w:r>
       <w:proofErr w:type="gramEnd"/>
       <w:r>
@@ -18416,7 +18425,7 @@
           <w:color w:val="D4D4D4"/>
           <w:sz w:val="21"/>
           <w:szCs w:val="21"/>
-          <w:lang w:val="en-US" w:eastAsia="fr-FR"/>
+          <w:lang w:eastAsia="fr-FR"/>
         </w:rPr>
       </w:pPr>
       <w:r>
@@ -18435,7 +18444,7 @@
           <w:color w:val="9CDCFE"/>
           <w:sz w:val="21"/>
           <w:szCs w:val="21"/>
-          <w:lang w:val="en-US" w:eastAsia="fr-FR"/>
+          <w:lang w:eastAsia="fr-FR"/>
         </w:rPr>
         <w:t>console</w:t>
       </w:r>
@@ -18445,7 +18454,7 @@
           <w:color w:val="D4D4D4"/>
           <w:sz w:val="21"/>
           <w:szCs w:val="21"/>
-          <w:lang w:val="en-US" w:eastAsia="fr-FR"/>
+          <w:lang w:eastAsia="fr-FR"/>
         </w:rPr>
         <w:t>.</w:t>
       </w:r>
@@ -18455,7 +18464,7 @@
           <w:color w:val="DCDCAA"/>
           <w:sz w:val="21"/>
           <w:szCs w:val="21"/>
-          <w:lang w:val="en-US" w:eastAsia="fr-FR"/>
+          <w:lang w:eastAsia="fr-FR"/>
         </w:rPr>
         <w:t>log</w:t>
       </w:r>
@@ -18465,20 +18474,22 @@
           <w:color w:val="D4D4D4"/>
           <w:sz w:val="21"/>
           <w:szCs w:val="21"/>
-          <w:lang w:val="en-US" w:eastAsia="fr-FR"/>
+          <w:lang w:eastAsia="fr-FR"/>
         </w:rPr>
         <w:t>(</w:t>
       </w:r>
+      <w:proofErr w:type="spellStart"/>
       <w:r>
         <w:rPr>
           <w:rFonts w:ascii="Consolas" w:eastAsia="Times New Roman" w:hAnsi="Consolas" w:cs="Times New Roman"/>
           <w:color w:val="9CDCFE"/>
           <w:sz w:val="21"/>
           <w:szCs w:val="21"/>
-          <w:lang w:val="en-US" w:eastAsia="fr-FR"/>
+          <w:lang w:eastAsia="fr-FR"/>
         </w:rPr>
         <w:t>err</w:t>
       </w:r>
+      <w:proofErr w:type="spellEnd"/>
       <w:proofErr w:type="gramStart"/>
       <w:r>
         <w:rPr>
@@ -18486,7 +18497,7 @@
           <w:color w:val="D4D4D4"/>
           <w:sz w:val="21"/>
           <w:szCs w:val="21"/>
-          <w:lang w:val="en-US" w:eastAsia="fr-FR"/>
+          <w:lang w:eastAsia="fr-FR"/>
         </w:rPr>
         <w:t>);</w:t>
       </w:r>
@@ -18501,16 +18512,16 @@
           <w:color w:val="D4D4D4"/>
           <w:sz w:val="21"/>
           <w:szCs w:val="21"/>
-          <w:lang w:val="en-US" w:eastAsia="fr-FR"/>
-        </w:rPr>
-      </w:pPr>
-      <w:r>
-        <w:rPr>
-          <w:rFonts w:ascii="Consolas" w:eastAsia="Times New Roman" w:hAnsi="Consolas" w:cs="Times New Roman"/>
-          <w:color w:val="D4D4D4"/>
-          <w:sz w:val="21"/>
-          <w:szCs w:val="21"/>
-          <w:lang w:val="en-US" w:eastAsia="fr-FR"/>
+          <w:lang w:eastAsia="fr-FR"/>
+        </w:rPr>
+      </w:pPr>
+      <w:r>
+        <w:rPr>
+          <w:rFonts w:ascii="Consolas" w:eastAsia="Times New Roman" w:hAnsi="Consolas" w:cs="Times New Roman"/>
+          <w:color w:val="D4D4D4"/>
+          <w:sz w:val="21"/>
+          <w:szCs w:val="21"/>
+          <w:lang w:eastAsia="fr-FR"/>
         </w:rPr>
         <w:t xml:space="preserve">      </w:t>
       </w:r>
@@ -18522,7 +18533,7 @@
           <w:color w:val="9CDCFE"/>
           <w:sz w:val="21"/>
           <w:szCs w:val="21"/>
-          <w:lang w:val="en-US" w:eastAsia="fr-FR"/>
+          <w:lang w:eastAsia="fr-FR"/>
         </w:rPr>
         <w:t>res</w:t>
       </w:r>
@@ -18532,7 +18543,7 @@
           <w:color w:val="D4D4D4"/>
           <w:sz w:val="21"/>
           <w:szCs w:val="21"/>
-          <w:lang w:val="en-US" w:eastAsia="fr-FR"/>
+          <w:lang w:eastAsia="fr-FR"/>
         </w:rPr>
         <w:t>.</w:t>
       </w:r>
@@ -18542,7 +18553,7 @@
           <w:color w:val="DCDCAA"/>
           <w:sz w:val="21"/>
           <w:szCs w:val="21"/>
-          <w:lang w:val="en-US" w:eastAsia="fr-FR"/>
+          <w:lang w:eastAsia="fr-FR"/>
         </w:rPr>
         <w:t>end</w:t>
       </w:r>
@@ -18553,7 +18564,7 @@
           <w:color w:val="D4D4D4"/>
           <w:sz w:val="21"/>
           <w:szCs w:val="21"/>
-          <w:lang w:val="en-US" w:eastAsia="fr-FR"/>
+          <w:lang w:eastAsia="fr-FR"/>
         </w:rPr>
         <w:t>(</w:t>
       </w:r>
@@ -18564,7 +18575,7 @@
           <w:color w:val="D4D4D4"/>
           <w:sz w:val="21"/>
           <w:szCs w:val="21"/>
-          <w:lang w:val="en-US" w:eastAsia="fr-FR"/>
+          <w:lang w:eastAsia="fr-FR"/>
         </w:rPr>
         <w:t>);</w:t>
       </w:r>
@@ -18587,9 +18598,19 @@
           <w:color w:val="D4D4D4"/>
           <w:sz w:val="21"/>
           <w:szCs w:val="21"/>
-          <w:lang w:val="en-US" w:eastAsia="fr-FR"/>
-        </w:rPr>
-        <w:t xml:space="preserve">    } </w:t>
+          <w:lang w:eastAsia="fr-FR"/>
+        </w:rPr>
+        <w:t xml:space="preserve">    </w:t>
+      </w:r>
+      <w:r>
+        <w:rPr>
+          <w:rFonts w:ascii="Consolas" w:eastAsia="Times New Roman" w:hAnsi="Consolas" w:cs="Times New Roman"/>
+          <w:color w:val="D4D4D4"/>
+          <w:sz w:val="21"/>
+          <w:szCs w:val="21"/>
+          <w:lang w:val="en-US" w:eastAsia="fr-FR"/>
+        </w:rPr>
+        <w:t xml:space="preserve">} </w:t>
       </w:r>
       <w:r>
         <w:rPr>
@@ -18708,7 +18729,7 @@
           <w:color w:val="D4D4D4"/>
           <w:sz w:val="21"/>
           <w:szCs w:val="21"/>
-          <w:lang w:eastAsia="fr-FR"/>
+          <w:lang w:val="en-US" w:eastAsia="fr-FR"/>
         </w:rPr>
       </w:pPr>
       <w:r>
@@ -18729,7 +18750,7 @@
           <w:color w:val="9CDCFE"/>
           <w:sz w:val="21"/>
           <w:szCs w:val="21"/>
-          <w:lang w:eastAsia="fr-FR"/>
+          <w:lang w:val="en-US" w:eastAsia="fr-FR"/>
         </w:rPr>
         <w:t>res</w:t>
       </w:r>
@@ -18739,7 +18760,7 @@
           <w:color w:val="D4D4D4"/>
           <w:sz w:val="21"/>
           <w:szCs w:val="21"/>
-          <w:lang w:eastAsia="fr-FR"/>
+          <w:lang w:val="en-US" w:eastAsia="fr-FR"/>
         </w:rPr>
         <w:t>.</w:t>
       </w:r>
@@ -18749,7 +18770,7 @@
           <w:color w:val="DCDCAA"/>
           <w:sz w:val="21"/>
           <w:szCs w:val="21"/>
-          <w:lang w:eastAsia="fr-FR"/>
+          <w:lang w:val="en-US" w:eastAsia="fr-FR"/>
         </w:rPr>
         <w:t>end</w:t>
       </w:r>
@@ -18760,7 +18781,7 @@
           <w:color w:val="D4D4D4"/>
           <w:sz w:val="21"/>
           <w:szCs w:val="21"/>
-          <w:lang w:eastAsia="fr-FR"/>
+          <w:lang w:val="en-US" w:eastAsia="fr-FR"/>
         </w:rPr>
         <w:t>(</w:t>
       </w:r>
@@ -18771,7 +18792,7 @@
           <w:color w:val="D4D4D4"/>
           <w:sz w:val="21"/>
           <w:szCs w:val="21"/>
-          <w:lang w:eastAsia="fr-FR"/>
+          <w:lang w:val="en-US" w:eastAsia="fr-FR"/>
         </w:rPr>
         <w:t>);</w:t>
       </w:r>
@@ -18794,9 +18815,19 @@
           <w:color w:val="D4D4D4"/>
           <w:sz w:val="21"/>
           <w:szCs w:val="21"/>
-          <w:lang w:eastAsia="fr-FR"/>
-        </w:rPr>
-        <w:t>    }</w:t>
+          <w:lang w:val="en-US" w:eastAsia="fr-FR"/>
+        </w:rPr>
+        <w:t xml:space="preserve">    </w:t>
+      </w:r>
+      <w:r>
+        <w:rPr>
+          <w:rFonts w:ascii="Consolas" w:eastAsia="Times New Roman" w:hAnsi="Consolas" w:cs="Times New Roman"/>
+          <w:color w:val="D4D4D4"/>
+          <w:sz w:val="21"/>
+          <w:szCs w:val="21"/>
+          <w:lang w:eastAsia="fr-FR"/>
+        </w:rPr>
+        <w:t>}</w:t>
       </w:r>
     </w:p>
     <w:p>
@@ -19267,19 +19298,7 @@
         <w:rPr>
           <w:lang w:val="en-US"/>
         </w:rPr>
-        <w:t xml:space="preserve">In </w:t>
-      </w:r>
-      <w:r>
-        <w:rPr>
-          <w:lang w:val="en-US"/>
-        </w:rPr>
-        <w:t>this example</w:t>
-      </w:r>
-      <w:r>
-        <w:rPr>
-          <w:lang w:val="en-US"/>
-        </w:rPr>
-        <w:t xml:space="preserve"> we change the </w:t>
+        <w:t xml:space="preserve">In this example we change the </w:t>
       </w:r>
       <w:proofErr w:type="spellStart"/>
       <w:r>
@@ -20845,7 +20864,7 @@
           <w:color w:val="D4D4D4"/>
           <w:sz w:val="21"/>
           <w:szCs w:val="21"/>
-          <w:lang w:val="en-US" w:eastAsia="fr-FR"/>
+          <w:lang w:eastAsia="fr-FR"/>
         </w:rPr>
       </w:pPr>
       <w:r>
@@ -20864,7 +20883,7 @@
           <w:color w:val="9CDCFE"/>
           <w:sz w:val="21"/>
           <w:szCs w:val="21"/>
-          <w:lang w:val="en-US" w:eastAsia="fr-FR"/>
+          <w:lang w:eastAsia="fr-FR"/>
         </w:rPr>
         <w:t>console</w:t>
       </w:r>
@@ -20874,7 +20893,7 @@
           <w:color w:val="D4D4D4"/>
           <w:sz w:val="21"/>
           <w:szCs w:val="21"/>
-          <w:lang w:val="en-US" w:eastAsia="fr-FR"/>
+          <w:lang w:eastAsia="fr-FR"/>
         </w:rPr>
         <w:t>.</w:t>
       </w:r>
@@ -20884,7 +20903,7 @@
           <w:color w:val="DCDCAA"/>
           <w:sz w:val="21"/>
           <w:szCs w:val="21"/>
-          <w:lang w:val="en-US" w:eastAsia="fr-FR"/>
+          <w:lang w:eastAsia="fr-FR"/>
         </w:rPr>
         <w:t>log</w:t>
       </w:r>
@@ -20894,20 +20913,22 @@
           <w:color w:val="D4D4D4"/>
           <w:sz w:val="21"/>
           <w:szCs w:val="21"/>
-          <w:lang w:val="en-US" w:eastAsia="fr-FR"/>
+          <w:lang w:eastAsia="fr-FR"/>
         </w:rPr>
         <w:t>(</w:t>
       </w:r>
+      <w:proofErr w:type="spellStart"/>
       <w:r>
         <w:rPr>
           <w:rFonts w:ascii="Consolas" w:eastAsia="Times New Roman" w:hAnsi="Consolas" w:cs="Times New Roman"/>
           <w:color w:val="9CDCFE"/>
           <w:sz w:val="21"/>
           <w:szCs w:val="21"/>
-          <w:lang w:val="en-US" w:eastAsia="fr-FR"/>
+          <w:lang w:eastAsia="fr-FR"/>
         </w:rPr>
         <w:t>err</w:t>
       </w:r>
+      <w:proofErr w:type="spellEnd"/>
       <w:proofErr w:type="gramStart"/>
       <w:r>
         <w:rPr>
@@ -20915,7 +20936,7 @@
           <w:color w:val="D4D4D4"/>
           <w:sz w:val="21"/>
           <w:szCs w:val="21"/>
-          <w:lang w:val="en-US" w:eastAsia="fr-FR"/>
+          <w:lang w:eastAsia="fr-FR"/>
         </w:rPr>
         <w:t>);</w:t>
       </w:r>
@@ -20930,16 +20951,16 @@
           <w:color w:val="D4D4D4"/>
           <w:sz w:val="21"/>
           <w:szCs w:val="21"/>
-          <w:lang w:val="en-US" w:eastAsia="fr-FR"/>
-        </w:rPr>
-      </w:pPr>
-      <w:r>
-        <w:rPr>
-          <w:rFonts w:ascii="Consolas" w:eastAsia="Times New Roman" w:hAnsi="Consolas" w:cs="Times New Roman"/>
-          <w:color w:val="D4D4D4"/>
-          <w:sz w:val="21"/>
-          <w:szCs w:val="21"/>
-          <w:lang w:val="en-US" w:eastAsia="fr-FR"/>
+          <w:lang w:eastAsia="fr-FR"/>
+        </w:rPr>
+      </w:pPr>
+      <w:r>
+        <w:rPr>
+          <w:rFonts w:ascii="Consolas" w:eastAsia="Times New Roman" w:hAnsi="Consolas" w:cs="Times New Roman"/>
+          <w:color w:val="D4D4D4"/>
+          <w:sz w:val="21"/>
+          <w:szCs w:val="21"/>
+          <w:lang w:eastAsia="fr-FR"/>
         </w:rPr>
         <w:t xml:space="preserve">      </w:t>
       </w:r>
@@ -20951,7 +20972,7 @@
           <w:color w:val="9CDCFE"/>
           <w:sz w:val="21"/>
           <w:szCs w:val="21"/>
-          <w:lang w:val="en-US" w:eastAsia="fr-FR"/>
+          <w:lang w:eastAsia="fr-FR"/>
         </w:rPr>
         <w:t>res</w:t>
       </w:r>
@@ -20961,7 +20982,7 @@
           <w:color w:val="D4D4D4"/>
           <w:sz w:val="21"/>
           <w:szCs w:val="21"/>
-          <w:lang w:val="en-US" w:eastAsia="fr-FR"/>
+          <w:lang w:eastAsia="fr-FR"/>
         </w:rPr>
         <w:t>.</w:t>
       </w:r>
@@ -20971,7 +20992,7 @@
           <w:color w:val="DCDCAA"/>
           <w:sz w:val="21"/>
           <w:szCs w:val="21"/>
-          <w:lang w:val="en-US" w:eastAsia="fr-FR"/>
+          <w:lang w:eastAsia="fr-FR"/>
         </w:rPr>
         <w:t>end</w:t>
       </w:r>
@@ -20982,7 +21003,7 @@
           <w:color w:val="D4D4D4"/>
           <w:sz w:val="21"/>
           <w:szCs w:val="21"/>
-          <w:lang w:val="en-US" w:eastAsia="fr-FR"/>
+          <w:lang w:eastAsia="fr-FR"/>
         </w:rPr>
         <w:t>(</w:t>
       </w:r>
@@ -20993,7 +21014,7 @@
           <w:color w:val="D4D4D4"/>
           <w:sz w:val="21"/>
           <w:szCs w:val="21"/>
-          <w:lang w:val="en-US" w:eastAsia="fr-FR"/>
+          <w:lang w:eastAsia="fr-FR"/>
         </w:rPr>
         <w:t>);</w:t>
       </w:r>
@@ -21016,9 +21037,19 @@
           <w:color w:val="D4D4D4"/>
           <w:sz w:val="21"/>
           <w:szCs w:val="21"/>
-          <w:lang w:val="en-US" w:eastAsia="fr-FR"/>
-        </w:rPr>
-        <w:t xml:space="preserve">    } </w:t>
+          <w:lang w:eastAsia="fr-FR"/>
+        </w:rPr>
+        <w:t xml:space="preserve">    </w:t>
+      </w:r>
+      <w:r>
+        <w:rPr>
+          <w:rFonts w:ascii="Consolas" w:eastAsia="Times New Roman" w:hAnsi="Consolas" w:cs="Times New Roman"/>
+          <w:color w:val="D4D4D4"/>
+          <w:sz w:val="21"/>
+          <w:szCs w:val="21"/>
+          <w:lang w:val="en-US" w:eastAsia="fr-FR"/>
+        </w:rPr>
+        <w:t xml:space="preserve">} </w:t>
       </w:r>
       <w:r>
         <w:rPr>
@@ -21137,7 +21168,7 @@
           <w:color w:val="D4D4D4"/>
           <w:sz w:val="21"/>
           <w:szCs w:val="21"/>
-          <w:lang w:eastAsia="fr-FR"/>
+          <w:lang w:val="en-US" w:eastAsia="fr-FR"/>
         </w:rPr>
       </w:pPr>
       <w:r>
@@ -21158,7 +21189,7 @@
           <w:color w:val="9CDCFE"/>
           <w:sz w:val="21"/>
           <w:szCs w:val="21"/>
-          <w:lang w:eastAsia="fr-FR"/>
+          <w:lang w:val="en-US" w:eastAsia="fr-FR"/>
         </w:rPr>
         <w:t>res</w:t>
       </w:r>
@@ -21168,7 +21199,7 @@
           <w:color w:val="D4D4D4"/>
           <w:sz w:val="21"/>
           <w:szCs w:val="21"/>
-          <w:lang w:eastAsia="fr-FR"/>
+          <w:lang w:val="en-US" w:eastAsia="fr-FR"/>
         </w:rPr>
         <w:t>.</w:t>
       </w:r>
@@ -21178,7 +21209,7 @@
           <w:color w:val="DCDCAA"/>
           <w:sz w:val="21"/>
           <w:szCs w:val="21"/>
-          <w:lang w:eastAsia="fr-FR"/>
+          <w:lang w:val="en-US" w:eastAsia="fr-FR"/>
         </w:rPr>
         <w:t>end</w:t>
       </w:r>
@@ -21189,7 +21220,7 @@
           <w:color w:val="D4D4D4"/>
           <w:sz w:val="21"/>
           <w:szCs w:val="21"/>
-          <w:lang w:eastAsia="fr-FR"/>
+          <w:lang w:val="en-US" w:eastAsia="fr-FR"/>
         </w:rPr>
         <w:t>(</w:t>
       </w:r>
@@ -21200,7 +21231,7 @@
           <w:color w:val="D4D4D4"/>
           <w:sz w:val="21"/>
           <w:szCs w:val="21"/>
-          <w:lang w:eastAsia="fr-FR"/>
+          <w:lang w:val="en-US" w:eastAsia="fr-FR"/>
         </w:rPr>
         <w:t>);</w:t>
       </w:r>
@@ -21223,9 +21254,19 @@
           <w:color w:val="D4D4D4"/>
           <w:sz w:val="21"/>
           <w:szCs w:val="21"/>
-          <w:lang w:eastAsia="fr-FR"/>
-        </w:rPr>
-        <w:t>    }</w:t>
+          <w:lang w:val="en-US" w:eastAsia="fr-FR"/>
+        </w:rPr>
+        <w:t xml:space="preserve">    </w:t>
+      </w:r>
+      <w:r>
+        <w:rPr>
+          <w:rFonts w:ascii="Consolas" w:eastAsia="Times New Roman" w:hAnsi="Consolas" w:cs="Times New Roman"/>
+          <w:color w:val="D4D4D4"/>
+          <w:sz w:val="21"/>
+          <w:szCs w:val="21"/>
+          <w:lang w:eastAsia="fr-FR"/>
+        </w:rPr>
+        <w:t>}</w:t>
       </w:r>
     </w:p>
     <w:p>
@@ -21580,6 +21621,7 @@
           <w:lang w:val="en-US"/>
         </w:rPr>
       </w:pPr>
+      <w:bookmarkStart w:id="1" w:name="_Hlk134085177"/>
       <w:proofErr w:type="spellStart"/>
       <w:r>
         <w:rPr>
@@ -21592,6 +21634,7 @@
       </w:r>
       <w:proofErr w:type="spellEnd"/>
     </w:p>
+    <w:bookmarkEnd w:id="1"/>
     <w:p>
       <w:pPr>
         <w:pStyle w:val="Paragraphedeliste"/>
@@ -22799,6 +22842,2071 @@
           <w:color w:val="00B050"/>
           <w:sz w:val="40"/>
           <w:szCs w:val="40"/>
+        </w:rPr>
+      </w:pPr>
+    </w:p>
+    <w:p>
+      <w:pPr>
+        <w:pStyle w:val="Paragraphedeliste"/>
+        <w:numPr>
+          <w:ilvl w:val="0"/>
+          <w:numId w:val="29"/>
+        </w:numPr>
+        <w:rPr>
+          <w:color w:val="FF0000"/>
+          <w:sz w:val="40"/>
+          <w:szCs w:val="40"/>
+          <w:lang w:val="en-US"/>
+        </w:rPr>
+      </w:pPr>
+      <w:r>
+        <w:rPr>
+          <w:color w:val="FF0000"/>
+          <w:sz w:val="40"/>
+          <w:szCs w:val="40"/>
+          <w:lang w:val="en-US"/>
+        </w:rPr>
+        <w:t>Express Apps</w:t>
+      </w:r>
+    </w:p>
+    <w:p>
+      <w:pPr>
+        <w:pStyle w:val="Paragraphedeliste"/>
+        <w:numPr>
+          <w:ilvl w:val="0"/>
+          <w:numId w:val="30"/>
+        </w:numPr>
+        <w:rPr>
+          <w:color w:val="00B050"/>
+          <w:sz w:val="32"/>
+          <w:szCs w:val="32"/>
+          <w:lang w:val="en-US"/>
+        </w:rPr>
+      </w:pPr>
+      <w:r>
+        <w:rPr>
+          <w:color w:val="00B050"/>
+          <w:sz w:val="32"/>
+          <w:szCs w:val="32"/>
+          <w:lang w:val="en-US"/>
+        </w:rPr>
+        <w:t xml:space="preserve">Definition </w:t>
+      </w:r>
+    </w:p>
+    <w:p>
+      <w:pPr>
+        <w:pStyle w:val="NormalWeb"/>
+        <w:pBdr>
+          <w:top w:val="single" w:sz="2" w:space="0" w:color="D9D9E3"/>
+          <w:left w:val="single" w:sz="2" w:space="0" w:color="D9D9E3"/>
+          <w:bottom w:val="single" w:sz="2" w:space="0" w:color="D9D9E3"/>
+          <w:right w:val="single" w:sz="2" w:space="0" w:color="D9D9E3"/>
+        </w:pBdr>
+        <w:shd w:val="clear" w:color="auto" w:fill="F7F7F8"/>
+        <w:spacing w:before="0" w:beforeAutospacing="0" w:after="300" w:afterAutospacing="0"/>
+        <w:rPr>
+          <w:rFonts w:ascii="Segoe UI" w:hAnsi="Segoe UI" w:cs="Segoe UI"/>
+          <w:color w:val="374151"/>
+        </w:rPr>
+      </w:pPr>
+      <w:r>
+        <w:rPr>
+          <w:rFonts w:ascii="Segoe UI" w:hAnsi="Segoe UI" w:cs="Segoe UI"/>
+          <w:color w:val="374151"/>
+        </w:rPr>
+        <w:t xml:space="preserve">Express est un </w:t>
+      </w:r>
+      <w:proofErr w:type="spellStart"/>
+      <w:r>
+        <w:rPr>
+          <w:rFonts w:ascii="Segoe UI" w:hAnsi="Segoe UI" w:cs="Segoe UI"/>
+          <w:color w:val="374151"/>
+        </w:rPr>
+        <w:t>framework</w:t>
+      </w:r>
+      <w:proofErr w:type="spellEnd"/>
+      <w:r>
+        <w:rPr>
+          <w:rFonts w:ascii="Segoe UI" w:hAnsi="Segoe UI" w:cs="Segoe UI"/>
+          <w:color w:val="374151"/>
+        </w:rPr>
+        <w:t xml:space="preserve"> web pour Node.js. Il est conçu pour simplifier le processus de création d'applications web en fournissant un ensemble de fonctionnalités de base pour la création de serveurs web, telles que la gestion des routes, la gestion des requêtes et des réponses HTTP, la gestion des cookies, la gestion des sessions, etc.</w:t>
+      </w:r>
+    </w:p>
+    <w:p>
+      <w:pPr>
+        <w:pStyle w:val="NormalWeb"/>
+        <w:pBdr>
+          <w:top w:val="single" w:sz="2" w:space="0" w:color="D9D9E3"/>
+          <w:left w:val="single" w:sz="2" w:space="0" w:color="D9D9E3"/>
+          <w:bottom w:val="single" w:sz="2" w:space="0" w:color="D9D9E3"/>
+          <w:right w:val="single" w:sz="2" w:space="0" w:color="D9D9E3"/>
+        </w:pBdr>
+        <w:shd w:val="clear" w:color="auto" w:fill="F7F7F8"/>
+        <w:spacing w:before="300" w:beforeAutospacing="0" w:after="300" w:afterAutospacing="0"/>
+        <w:rPr>
+          <w:rFonts w:ascii="Segoe UI" w:hAnsi="Segoe UI" w:cs="Segoe UI"/>
+          <w:color w:val="374151"/>
+        </w:rPr>
+      </w:pPr>
+      <w:r>
+        <w:rPr>
+          <w:rFonts w:ascii="Segoe UI" w:hAnsi="Segoe UI" w:cs="Segoe UI"/>
+          <w:color w:val="374151"/>
+        </w:rPr>
+        <w:t>Express est très populaire dans l'écosystème Node.js et est utilisé par de nombreux développeurs pour créer des applications web rapides et évolutives. Il est également hautement personnalisable et extensible, permettant aux développeurs d'ajouter facilement des fonctionnalités supplémentaires via des modules complémentaires tiers.</w:t>
+      </w:r>
+    </w:p>
+    <w:p>
+      <w:pPr>
+        <w:pStyle w:val="NormalWeb"/>
+        <w:pBdr>
+          <w:top w:val="single" w:sz="2" w:space="0" w:color="D9D9E3"/>
+          <w:left w:val="single" w:sz="2" w:space="0" w:color="D9D9E3"/>
+          <w:bottom w:val="single" w:sz="2" w:space="0" w:color="D9D9E3"/>
+          <w:right w:val="single" w:sz="2" w:space="0" w:color="D9D9E3"/>
+        </w:pBdr>
+        <w:shd w:val="clear" w:color="auto" w:fill="F7F7F8"/>
+        <w:spacing w:before="300" w:beforeAutospacing="0" w:after="0" w:afterAutospacing="0"/>
+        <w:rPr>
+          <w:rFonts w:ascii="Segoe UI" w:hAnsi="Segoe UI" w:cs="Segoe UI"/>
+          <w:color w:val="374151"/>
+        </w:rPr>
+      </w:pPr>
+      <w:r>
+        <w:rPr>
+          <w:rFonts w:ascii="Segoe UI" w:hAnsi="Segoe UI" w:cs="Segoe UI"/>
+          <w:color w:val="374151"/>
+        </w:rPr>
+        <w:lastRenderedPageBreak/>
+        <w:t>En résumé, Express est un outil puissant et flexible pour la création d'applications web en utilisant Node.js, permettant aux développeurs de se concentrer sur la création de fonctionnalités plutôt que sur la configuration et la gestion du serveur web.</w:t>
+      </w:r>
+    </w:p>
+    <w:p>
+      <w:pPr>
+        <w:rPr>
+          <w:color w:val="FF0000"/>
+          <w:sz w:val="40"/>
+          <w:szCs w:val="40"/>
+        </w:rPr>
+      </w:pPr>
+    </w:p>
+    <w:p>
+      <w:pPr>
+        <w:pStyle w:val="Paragraphedeliste"/>
+        <w:numPr>
+          <w:ilvl w:val="0"/>
+          <w:numId w:val="30"/>
+        </w:numPr>
+        <w:rPr>
+          <w:color w:val="00B050"/>
+          <w:sz w:val="32"/>
+          <w:szCs w:val="32"/>
+        </w:rPr>
+      </w:pPr>
+      <w:proofErr w:type="spellStart"/>
+      <w:r>
+        <w:rPr>
+          <w:color w:val="00B050"/>
+          <w:sz w:val="32"/>
+          <w:szCs w:val="32"/>
+        </w:rPr>
+        <w:t>Creating</w:t>
+      </w:r>
+      <w:proofErr w:type="spellEnd"/>
+      <w:r>
+        <w:rPr>
+          <w:color w:val="00B050"/>
+          <w:sz w:val="32"/>
+          <w:szCs w:val="32"/>
+        </w:rPr>
+        <w:t xml:space="preserve"> an express app</w:t>
+      </w:r>
+    </w:p>
+    <w:p>
+      <w:pPr>
+        <w:shd w:val="clear" w:color="auto" w:fill="1E1E1E"/>
+        <w:spacing w:after="0" w:line="285" w:lineRule="atLeast"/>
+        <w:rPr>
+          <w:rFonts w:ascii="Consolas" w:eastAsia="Times New Roman" w:hAnsi="Consolas" w:cs="Times New Roman"/>
+          <w:color w:val="D4D4D4"/>
+          <w:sz w:val="21"/>
+          <w:szCs w:val="21"/>
+          <w:lang w:val="en-US" w:eastAsia="fr-FR"/>
+        </w:rPr>
+      </w:pPr>
+      <w:r>
+        <w:rPr>
+          <w:rFonts w:ascii="Consolas" w:eastAsia="Times New Roman" w:hAnsi="Consolas" w:cs="Times New Roman"/>
+          <w:color w:val="569CD6"/>
+          <w:sz w:val="21"/>
+          <w:szCs w:val="21"/>
+          <w:lang w:val="en-US" w:eastAsia="fr-FR"/>
+        </w:rPr>
+        <w:t>const</w:t>
+      </w:r>
+      <w:r>
+        <w:rPr>
+          <w:rFonts w:ascii="Consolas" w:eastAsia="Times New Roman" w:hAnsi="Consolas" w:cs="Times New Roman"/>
+          <w:color w:val="D4D4D4"/>
+          <w:sz w:val="21"/>
+          <w:szCs w:val="21"/>
+          <w:lang w:val="en-US" w:eastAsia="fr-FR"/>
+        </w:rPr>
+        <w:t xml:space="preserve"> </w:t>
+      </w:r>
+      <w:r>
+        <w:rPr>
+          <w:rFonts w:ascii="Consolas" w:eastAsia="Times New Roman" w:hAnsi="Consolas" w:cs="Times New Roman"/>
+          <w:color w:val="DCDCAA"/>
+          <w:sz w:val="21"/>
+          <w:szCs w:val="21"/>
+          <w:lang w:val="en-US" w:eastAsia="fr-FR"/>
+        </w:rPr>
+        <w:t>express</w:t>
+      </w:r>
+      <w:r>
+        <w:rPr>
+          <w:rFonts w:ascii="Consolas" w:eastAsia="Times New Roman" w:hAnsi="Consolas" w:cs="Times New Roman"/>
+          <w:color w:val="D4D4D4"/>
+          <w:sz w:val="21"/>
+          <w:szCs w:val="21"/>
+          <w:lang w:val="en-US" w:eastAsia="fr-FR"/>
+        </w:rPr>
+        <w:t xml:space="preserve"> = </w:t>
+      </w:r>
+      <w:r>
+        <w:rPr>
+          <w:rFonts w:ascii="Consolas" w:eastAsia="Times New Roman" w:hAnsi="Consolas" w:cs="Times New Roman"/>
+          <w:color w:val="DCDCAA"/>
+          <w:sz w:val="21"/>
+          <w:szCs w:val="21"/>
+          <w:lang w:val="en-US" w:eastAsia="fr-FR"/>
+        </w:rPr>
+        <w:t>require</w:t>
+      </w:r>
+      <w:r>
+        <w:rPr>
+          <w:rFonts w:ascii="Consolas" w:eastAsia="Times New Roman" w:hAnsi="Consolas" w:cs="Times New Roman"/>
+          <w:color w:val="D4D4D4"/>
+          <w:sz w:val="21"/>
+          <w:szCs w:val="21"/>
+          <w:lang w:val="en-US" w:eastAsia="fr-FR"/>
+        </w:rPr>
+        <w:t>(</w:t>
+      </w:r>
+      <w:r>
+        <w:rPr>
+          <w:rFonts w:ascii="Consolas" w:eastAsia="Times New Roman" w:hAnsi="Consolas" w:cs="Times New Roman"/>
+          <w:color w:val="CE9178"/>
+          <w:sz w:val="21"/>
+          <w:szCs w:val="21"/>
+          <w:lang w:val="en-US" w:eastAsia="fr-FR"/>
+        </w:rPr>
+        <w:t>"express"</w:t>
+      </w:r>
+      <w:proofErr w:type="gramStart"/>
+      <w:r>
+        <w:rPr>
+          <w:rFonts w:ascii="Consolas" w:eastAsia="Times New Roman" w:hAnsi="Consolas" w:cs="Times New Roman"/>
+          <w:color w:val="D4D4D4"/>
+          <w:sz w:val="21"/>
+          <w:szCs w:val="21"/>
+          <w:lang w:val="en-US" w:eastAsia="fr-FR"/>
+        </w:rPr>
+        <w:t>);</w:t>
+      </w:r>
+      <w:proofErr w:type="gramEnd"/>
+    </w:p>
+    <w:p>
+      <w:pPr>
+        <w:shd w:val="clear" w:color="auto" w:fill="1E1E1E"/>
+        <w:spacing w:after="0" w:line="285" w:lineRule="atLeast"/>
+        <w:rPr>
+          <w:rFonts w:ascii="Consolas" w:eastAsia="Times New Roman" w:hAnsi="Consolas" w:cs="Times New Roman"/>
+          <w:color w:val="D4D4D4"/>
+          <w:sz w:val="21"/>
+          <w:szCs w:val="21"/>
+          <w:lang w:val="en-US" w:eastAsia="fr-FR"/>
+        </w:rPr>
+      </w:pPr>
+    </w:p>
+    <w:p>
+      <w:pPr>
+        <w:shd w:val="clear" w:color="auto" w:fill="1E1E1E"/>
+        <w:spacing w:after="0" w:line="285" w:lineRule="atLeast"/>
+        <w:rPr>
+          <w:rFonts w:ascii="Consolas" w:eastAsia="Times New Roman" w:hAnsi="Consolas" w:cs="Times New Roman"/>
+          <w:color w:val="D4D4D4"/>
+          <w:sz w:val="21"/>
+          <w:szCs w:val="21"/>
+          <w:lang w:val="en-US" w:eastAsia="fr-FR"/>
+        </w:rPr>
+      </w:pPr>
+      <w:r>
+        <w:rPr>
+          <w:rFonts w:ascii="Consolas" w:eastAsia="Times New Roman" w:hAnsi="Consolas" w:cs="Times New Roman"/>
+          <w:color w:val="6A9955"/>
+          <w:sz w:val="21"/>
+          <w:szCs w:val="21"/>
+          <w:lang w:val="en-US" w:eastAsia="fr-FR"/>
+        </w:rPr>
+        <w:t>// express app</w:t>
+      </w:r>
+    </w:p>
+    <w:p>
+      <w:pPr>
+        <w:shd w:val="clear" w:color="auto" w:fill="1E1E1E"/>
+        <w:spacing w:after="0" w:line="285" w:lineRule="atLeast"/>
+        <w:rPr>
+          <w:rFonts w:ascii="Consolas" w:eastAsia="Times New Roman" w:hAnsi="Consolas" w:cs="Times New Roman"/>
+          <w:color w:val="D4D4D4"/>
+          <w:sz w:val="21"/>
+          <w:szCs w:val="21"/>
+          <w:lang w:val="en-US" w:eastAsia="fr-FR"/>
+        </w:rPr>
+      </w:pPr>
+      <w:r>
+        <w:rPr>
+          <w:rFonts w:ascii="Consolas" w:eastAsia="Times New Roman" w:hAnsi="Consolas" w:cs="Times New Roman"/>
+          <w:color w:val="569CD6"/>
+          <w:sz w:val="21"/>
+          <w:szCs w:val="21"/>
+          <w:lang w:val="en-US" w:eastAsia="fr-FR"/>
+        </w:rPr>
+        <w:t>const</w:t>
+      </w:r>
+      <w:r>
+        <w:rPr>
+          <w:rFonts w:ascii="Consolas" w:eastAsia="Times New Roman" w:hAnsi="Consolas" w:cs="Times New Roman"/>
+          <w:color w:val="D4D4D4"/>
+          <w:sz w:val="21"/>
+          <w:szCs w:val="21"/>
+          <w:lang w:val="en-US" w:eastAsia="fr-FR"/>
+        </w:rPr>
+        <w:t xml:space="preserve"> </w:t>
+      </w:r>
+      <w:r>
+        <w:rPr>
+          <w:rFonts w:ascii="Consolas" w:eastAsia="Times New Roman" w:hAnsi="Consolas" w:cs="Times New Roman"/>
+          <w:color w:val="4FC1FF"/>
+          <w:sz w:val="21"/>
+          <w:szCs w:val="21"/>
+          <w:lang w:val="en-US" w:eastAsia="fr-FR"/>
+        </w:rPr>
+        <w:t>app</w:t>
+      </w:r>
+      <w:r>
+        <w:rPr>
+          <w:rFonts w:ascii="Consolas" w:eastAsia="Times New Roman" w:hAnsi="Consolas" w:cs="Times New Roman"/>
+          <w:color w:val="D4D4D4"/>
+          <w:sz w:val="21"/>
+          <w:szCs w:val="21"/>
+          <w:lang w:val="en-US" w:eastAsia="fr-FR"/>
+        </w:rPr>
+        <w:t xml:space="preserve"> = </w:t>
+      </w:r>
+      <w:proofErr w:type="gramStart"/>
+      <w:r>
+        <w:rPr>
+          <w:rFonts w:ascii="Consolas" w:eastAsia="Times New Roman" w:hAnsi="Consolas" w:cs="Times New Roman"/>
+          <w:color w:val="DCDCAA"/>
+          <w:sz w:val="21"/>
+          <w:szCs w:val="21"/>
+          <w:lang w:val="en-US" w:eastAsia="fr-FR"/>
+        </w:rPr>
+        <w:t>express</w:t>
+      </w:r>
+      <w:r>
+        <w:rPr>
+          <w:rFonts w:ascii="Consolas" w:eastAsia="Times New Roman" w:hAnsi="Consolas" w:cs="Times New Roman"/>
+          <w:color w:val="D4D4D4"/>
+          <w:sz w:val="21"/>
+          <w:szCs w:val="21"/>
+          <w:lang w:val="en-US" w:eastAsia="fr-FR"/>
+        </w:rPr>
+        <w:t>(</w:t>
+      </w:r>
+      <w:proofErr w:type="gramEnd"/>
+      <w:r>
+        <w:rPr>
+          <w:rFonts w:ascii="Consolas" w:eastAsia="Times New Roman" w:hAnsi="Consolas" w:cs="Times New Roman"/>
+          <w:color w:val="D4D4D4"/>
+          <w:sz w:val="21"/>
+          <w:szCs w:val="21"/>
+          <w:lang w:val="en-US" w:eastAsia="fr-FR"/>
+        </w:rPr>
+        <w:t>);</w:t>
+      </w:r>
+    </w:p>
+    <w:p>
+      <w:pPr>
+        <w:shd w:val="clear" w:color="auto" w:fill="1E1E1E"/>
+        <w:spacing w:after="0" w:line="285" w:lineRule="atLeast"/>
+        <w:rPr>
+          <w:rFonts w:ascii="Consolas" w:eastAsia="Times New Roman" w:hAnsi="Consolas" w:cs="Times New Roman"/>
+          <w:color w:val="D4D4D4"/>
+          <w:sz w:val="21"/>
+          <w:szCs w:val="21"/>
+          <w:lang w:val="en-US" w:eastAsia="fr-FR"/>
+        </w:rPr>
+      </w:pPr>
+    </w:p>
+    <w:p>
+      <w:pPr>
+        <w:shd w:val="clear" w:color="auto" w:fill="1E1E1E"/>
+        <w:spacing w:after="0" w:line="285" w:lineRule="atLeast"/>
+        <w:rPr>
+          <w:rFonts w:ascii="Consolas" w:eastAsia="Times New Roman" w:hAnsi="Consolas" w:cs="Times New Roman"/>
+          <w:color w:val="D4D4D4"/>
+          <w:sz w:val="21"/>
+          <w:szCs w:val="21"/>
+          <w:lang w:val="en-US" w:eastAsia="fr-FR"/>
+        </w:rPr>
+      </w:pPr>
+      <w:r>
+        <w:rPr>
+          <w:rFonts w:ascii="Consolas" w:eastAsia="Times New Roman" w:hAnsi="Consolas" w:cs="Times New Roman"/>
+          <w:color w:val="6A9955"/>
+          <w:sz w:val="21"/>
+          <w:szCs w:val="21"/>
+          <w:lang w:val="en-US" w:eastAsia="fr-FR"/>
+        </w:rPr>
+        <w:t>// Listen for requests</w:t>
+      </w:r>
+    </w:p>
+    <w:p>
+      <w:pPr>
+        <w:shd w:val="clear" w:color="auto" w:fill="1E1E1E"/>
+        <w:spacing w:after="0" w:line="285" w:lineRule="atLeast"/>
+        <w:rPr>
+          <w:rFonts w:ascii="Consolas" w:eastAsia="Times New Roman" w:hAnsi="Consolas" w:cs="Times New Roman"/>
+          <w:color w:val="D4D4D4"/>
+          <w:sz w:val="21"/>
+          <w:szCs w:val="21"/>
+          <w:lang w:eastAsia="fr-FR"/>
+        </w:rPr>
+      </w:pPr>
+      <w:proofErr w:type="spellStart"/>
+      <w:proofErr w:type="gramStart"/>
+      <w:r>
+        <w:rPr>
+          <w:rFonts w:ascii="Consolas" w:eastAsia="Times New Roman" w:hAnsi="Consolas" w:cs="Times New Roman"/>
+          <w:color w:val="4FC1FF"/>
+          <w:sz w:val="21"/>
+          <w:szCs w:val="21"/>
+          <w:lang w:eastAsia="fr-FR"/>
+        </w:rPr>
+        <w:t>app</w:t>
+      </w:r>
+      <w:r>
+        <w:rPr>
+          <w:rFonts w:ascii="Consolas" w:eastAsia="Times New Roman" w:hAnsi="Consolas" w:cs="Times New Roman"/>
+          <w:color w:val="D4D4D4"/>
+          <w:sz w:val="21"/>
+          <w:szCs w:val="21"/>
+          <w:lang w:eastAsia="fr-FR"/>
+        </w:rPr>
+        <w:t>.</w:t>
+      </w:r>
+      <w:r>
+        <w:rPr>
+          <w:rFonts w:ascii="Consolas" w:eastAsia="Times New Roman" w:hAnsi="Consolas" w:cs="Times New Roman"/>
+          <w:color w:val="DCDCAA"/>
+          <w:sz w:val="21"/>
+          <w:szCs w:val="21"/>
+          <w:lang w:eastAsia="fr-FR"/>
+        </w:rPr>
+        <w:t>listen</w:t>
+      </w:r>
+      <w:proofErr w:type="spellEnd"/>
+      <w:proofErr w:type="gramEnd"/>
+      <w:r>
+        <w:rPr>
+          <w:rFonts w:ascii="Consolas" w:eastAsia="Times New Roman" w:hAnsi="Consolas" w:cs="Times New Roman"/>
+          <w:color w:val="D4D4D4"/>
+          <w:sz w:val="21"/>
+          <w:szCs w:val="21"/>
+          <w:lang w:eastAsia="fr-FR"/>
+        </w:rPr>
+        <w:t>(</w:t>
+      </w:r>
+      <w:r>
+        <w:rPr>
+          <w:rFonts w:ascii="Consolas" w:eastAsia="Times New Roman" w:hAnsi="Consolas" w:cs="Times New Roman"/>
+          <w:color w:val="B5CEA8"/>
+          <w:sz w:val="21"/>
+          <w:szCs w:val="21"/>
+          <w:lang w:eastAsia="fr-FR"/>
+        </w:rPr>
+        <w:t>3000</w:t>
+      </w:r>
+      <w:r>
+        <w:rPr>
+          <w:rFonts w:ascii="Consolas" w:eastAsia="Times New Roman" w:hAnsi="Consolas" w:cs="Times New Roman"/>
+          <w:color w:val="D4D4D4"/>
+          <w:sz w:val="21"/>
+          <w:szCs w:val="21"/>
+          <w:lang w:eastAsia="fr-FR"/>
+        </w:rPr>
+        <w:t>)</w:t>
+      </w:r>
+    </w:p>
+    <w:p>
+      <w:pPr>
+        <w:shd w:val="clear" w:color="auto" w:fill="1E1E1E"/>
+        <w:spacing w:after="0" w:line="285" w:lineRule="atLeast"/>
+        <w:rPr>
+          <w:rFonts w:ascii="Consolas" w:eastAsia="Times New Roman" w:hAnsi="Consolas" w:cs="Times New Roman"/>
+          <w:color w:val="D4D4D4"/>
+          <w:sz w:val="21"/>
+          <w:szCs w:val="21"/>
+          <w:lang w:eastAsia="fr-FR"/>
+        </w:rPr>
+      </w:pPr>
+    </w:p>
+    <w:p>
+      <w:pPr>
+        <w:shd w:val="clear" w:color="auto" w:fill="1E1E1E"/>
+        <w:spacing w:after="0" w:line="285" w:lineRule="atLeast"/>
+        <w:rPr>
+          <w:rFonts w:ascii="Consolas" w:eastAsia="Times New Roman" w:hAnsi="Consolas" w:cs="Times New Roman"/>
+          <w:color w:val="D4D4D4"/>
+          <w:sz w:val="21"/>
+          <w:szCs w:val="21"/>
+          <w:lang w:eastAsia="fr-FR"/>
+        </w:rPr>
+      </w:pPr>
+      <w:proofErr w:type="spellStart"/>
+      <w:r>
+        <w:rPr>
+          <w:rFonts w:ascii="Consolas" w:eastAsia="Times New Roman" w:hAnsi="Consolas" w:cs="Times New Roman"/>
+          <w:color w:val="4FC1FF"/>
+          <w:sz w:val="21"/>
+          <w:szCs w:val="21"/>
+          <w:lang w:eastAsia="fr-FR"/>
+        </w:rPr>
+        <w:t>app</w:t>
+      </w:r>
+      <w:r>
+        <w:rPr>
+          <w:rFonts w:ascii="Consolas" w:eastAsia="Times New Roman" w:hAnsi="Consolas" w:cs="Times New Roman"/>
+          <w:color w:val="D4D4D4"/>
+          <w:sz w:val="21"/>
+          <w:szCs w:val="21"/>
+          <w:lang w:eastAsia="fr-FR"/>
+        </w:rPr>
+        <w:t>.</w:t>
+      </w:r>
+      <w:r>
+        <w:rPr>
+          <w:rFonts w:ascii="Consolas" w:eastAsia="Times New Roman" w:hAnsi="Consolas" w:cs="Times New Roman"/>
+          <w:color w:val="DCDCAA"/>
+          <w:sz w:val="21"/>
+          <w:szCs w:val="21"/>
+          <w:lang w:eastAsia="fr-FR"/>
+        </w:rPr>
+        <w:t>get</w:t>
+      </w:r>
+      <w:proofErr w:type="spellEnd"/>
+      <w:r>
+        <w:rPr>
+          <w:rFonts w:ascii="Consolas" w:eastAsia="Times New Roman" w:hAnsi="Consolas" w:cs="Times New Roman"/>
+          <w:color w:val="D4D4D4"/>
+          <w:sz w:val="21"/>
+          <w:szCs w:val="21"/>
+          <w:lang w:eastAsia="fr-FR"/>
+        </w:rPr>
+        <w:t>(</w:t>
+      </w:r>
+      <w:r>
+        <w:rPr>
+          <w:rFonts w:ascii="Consolas" w:eastAsia="Times New Roman" w:hAnsi="Consolas" w:cs="Times New Roman"/>
+          <w:color w:val="CE9178"/>
+          <w:sz w:val="21"/>
+          <w:szCs w:val="21"/>
+          <w:lang w:eastAsia="fr-FR"/>
+        </w:rPr>
+        <w:t>"/</w:t>
+      </w:r>
+      <w:proofErr w:type="gramStart"/>
+      <w:r>
+        <w:rPr>
+          <w:rFonts w:ascii="Consolas" w:eastAsia="Times New Roman" w:hAnsi="Consolas" w:cs="Times New Roman"/>
+          <w:color w:val="CE9178"/>
+          <w:sz w:val="21"/>
+          <w:szCs w:val="21"/>
+          <w:lang w:eastAsia="fr-FR"/>
+        </w:rPr>
+        <w:t>"</w:t>
+      </w:r>
+      <w:r>
+        <w:rPr>
+          <w:rFonts w:ascii="Consolas" w:eastAsia="Times New Roman" w:hAnsi="Consolas" w:cs="Times New Roman"/>
+          <w:color w:val="D4D4D4"/>
+          <w:sz w:val="21"/>
+          <w:szCs w:val="21"/>
+          <w:lang w:eastAsia="fr-FR"/>
+        </w:rPr>
+        <w:t>,(</w:t>
+      </w:r>
+      <w:proofErr w:type="spellStart"/>
+      <w:proofErr w:type="gramEnd"/>
+      <w:r>
+        <w:rPr>
+          <w:rFonts w:ascii="Consolas" w:eastAsia="Times New Roman" w:hAnsi="Consolas" w:cs="Times New Roman"/>
+          <w:color w:val="9CDCFE"/>
+          <w:sz w:val="21"/>
+          <w:szCs w:val="21"/>
+          <w:lang w:eastAsia="fr-FR"/>
+        </w:rPr>
+        <w:t>req</w:t>
+      </w:r>
+      <w:r>
+        <w:rPr>
+          <w:rFonts w:ascii="Consolas" w:eastAsia="Times New Roman" w:hAnsi="Consolas" w:cs="Times New Roman"/>
+          <w:color w:val="D4D4D4"/>
+          <w:sz w:val="21"/>
+          <w:szCs w:val="21"/>
+          <w:lang w:eastAsia="fr-FR"/>
+        </w:rPr>
+        <w:t>,</w:t>
+      </w:r>
+      <w:r>
+        <w:rPr>
+          <w:rFonts w:ascii="Consolas" w:eastAsia="Times New Roman" w:hAnsi="Consolas" w:cs="Times New Roman"/>
+          <w:color w:val="9CDCFE"/>
+          <w:sz w:val="21"/>
+          <w:szCs w:val="21"/>
+          <w:lang w:eastAsia="fr-FR"/>
+        </w:rPr>
+        <w:t>res</w:t>
+      </w:r>
+      <w:proofErr w:type="spellEnd"/>
+      <w:r>
+        <w:rPr>
+          <w:rFonts w:ascii="Consolas" w:eastAsia="Times New Roman" w:hAnsi="Consolas" w:cs="Times New Roman"/>
+          <w:color w:val="D4D4D4"/>
+          <w:sz w:val="21"/>
+          <w:szCs w:val="21"/>
+          <w:lang w:eastAsia="fr-FR"/>
+        </w:rPr>
+        <w:t>)</w:t>
+      </w:r>
+      <w:r>
+        <w:rPr>
+          <w:rFonts w:ascii="Consolas" w:eastAsia="Times New Roman" w:hAnsi="Consolas" w:cs="Times New Roman"/>
+          <w:color w:val="569CD6"/>
+          <w:sz w:val="21"/>
+          <w:szCs w:val="21"/>
+          <w:lang w:eastAsia="fr-FR"/>
+        </w:rPr>
+        <w:t>=&gt;</w:t>
+      </w:r>
+      <w:r>
+        <w:rPr>
+          <w:rFonts w:ascii="Consolas" w:eastAsia="Times New Roman" w:hAnsi="Consolas" w:cs="Times New Roman"/>
+          <w:color w:val="D4D4D4"/>
+          <w:sz w:val="21"/>
+          <w:szCs w:val="21"/>
+          <w:lang w:eastAsia="fr-FR"/>
+        </w:rPr>
+        <w:t>{</w:t>
+      </w:r>
+    </w:p>
+    <w:p>
+      <w:pPr>
+        <w:shd w:val="clear" w:color="auto" w:fill="1E1E1E"/>
+        <w:spacing w:after="0" w:line="285" w:lineRule="atLeast"/>
+        <w:rPr>
+          <w:rFonts w:ascii="Consolas" w:eastAsia="Times New Roman" w:hAnsi="Consolas" w:cs="Times New Roman"/>
+          <w:color w:val="D4D4D4"/>
+          <w:sz w:val="21"/>
+          <w:szCs w:val="21"/>
+          <w:lang w:eastAsia="fr-FR"/>
+        </w:rPr>
+      </w:pPr>
+      <w:r>
+        <w:rPr>
+          <w:rFonts w:ascii="Consolas" w:eastAsia="Times New Roman" w:hAnsi="Consolas" w:cs="Times New Roman"/>
+          <w:color w:val="D4D4D4"/>
+          <w:sz w:val="21"/>
+          <w:szCs w:val="21"/>
+          <w:lang w:eastAsia="fr-FR"/>
+        </w:rPr>
+        <w:t xml:space="preserve">    </w:t>
+      </w:r>
+      <w:proofErr w:type="spellStart"/>
+      <w:r>
+        <w:rPr>
+          <w:rFonts w:ascii="Consolas" w:eastAsia="Times New Roman" w:hAnsi="Consolas" w:cs="Times New Roman"/>
+          <w:color w:val="9CDCFE"/>
+          <w:sz w:val="21"/>
+          <w:szCs w:val="21"/>
+          <w:lang w:eastAsia="fr-FR"/>
+        </w:rPr>
+        <w:t>res</w:t>
+      </w:r>
+      <w:r>
+        <w:rPr>
+          <w:rFonts w:ascii="Consolas" w:eastAsia="Times New Roman" w:hAnsi="Consolas" w:cs="Times New Roman"/>
+          <w:color w:val="D4D4D4"/>
+          <w:sz w:val="21"/>
+          <w:szCs w:val="21"/>
+          <w:lang w:eastAsia="fr-FR"/>
+        </w:rPr>
+        <w:t>.</w:t>
+      </w:r>
+      <w:r>
+        <w:rPr>
+          <w:rFonts w:ascii="Consolas" w:eastAsia="Times New Roman" w:hAnsi="Consolas" w:cs="Times New Roman"/>
+          <w:color w:val="DCDCAA"/>
+          <w:sz w:val="21"/>
+          <w:szCs w:val="21"/>
+          <w:lang w:eastAsia="fr-FR"/>
+        </w:rPr>
+        <w:t>end</w:t>
+      </w:r>
+      <w:proofErr w:type="spellEnd"/>
+      <w:r>
+        <w:rPr>
+          <w:rFonts w:ascii="Consolas" w:eastAsia="Times New Roman" w:hAnsi="Consolas" w:cs="Times New Roman"/>
+          <w:color w:val="D4D4D4"/>
+          <w:sz w:val="21"/>
+          <w:szCs w:val="21"/>
+          <w:lang w:eastAsia="fr-FR"/>
+        </w:rPr>
+        <w:t>(</w:t>
+      </w:r>
+      <w:r>
+        <w:rPr>
+          <w:rFonts w:ascii="Consolas" w:eastAsia="Times New Roman" w:hAnsi="Consolas" w:cs="Times New Roman"/>
+          <w:color w:val="CE9178"/>
+          <w:sz w:val="21"/>
+          <w:szCs w:val="21"/>
+          <w:lang w:eastAsia="fr-FR"/>
+        </w:rPr>
+        <w:t>'&lt;p&gt;Home page&lt;/p&gt;'</w:t>
+      </w:r>
+      <w:r>
+        <w:rPr>
+          <w:rFonts w:ascii="Consolas" w:eastAsia="Times New Roman" w:hAnsi="Consolas" w:cs="Times New Roman"/>
+          <w:color w:val="D4D4D4"/>
+          <w:sz w:val="21"/>
+          <w:szCs w:val="21"/>
+          <w:lang w:eastAsia="fr-FR"/>
+        </w:rPr>
+        <w:t>)</w:t>
+      </w:r>
+    </w:p>
+    <w:p>
+      <w:pPr>
+        <w:shd w:val="clear" w:color="auto" w:fill="1E1E1E"/>
+        <w:spacing w:after="0" w:line="285" w:lineRule="atLeast"/>
+        <w:rPr>
+          <w:rFonts w:ascii="Consolas" w:eastAsia="Times New Roman" w:hAnsi="Consolas" w:cs="Times New Roman"/>
+          <w:color w:val="D4D4D4"/>
+          <w:sz w:val="21"/>
+          <w:szCs w:val="21"/>
+          <w:lang w:eastAsia="fr-FR"/>
+        </w:rPr>
+      </w:pPr>
+      <w:r>
+        <w:rPr>
+          <w:rFonts w:ascii="Consolas" w:eastAsia="Times New Roman" w:hAnsi="Consolas" w:cs="Times New Roman"/>
+          <w:color w:val="D4D4D4"/>
+          <w:sz w:val="21"/>
+          <w:szCs w:val="21"/>
+          <w:lang w:eastAsia="fr-FR"/>
+        </w:rPr>
+        <w:t>})</w:t>
+      </w:r>
+    </w:p>
+    <w:p>
+      <w:pPr>
+        <w:shd w:val="clear" w:color="auto" w:fill="1E1E1E"/>
+        <w:spacing w:after="0" w:line="285" w:lineRule="atLeast"/>
+        <w:rPr>
+          <w:rFonts w:ascii="Consolas" w:eastAsia="Times New Roman" w:hAnsi="Consolas" w:cs="Times New Roman"/>
+          <w:color w:val="D4D4D4"/>
+          <w:sz w:val="21"/>
+          <w:szCs w:val="21"/>
+          <w:lang w:eastAsia="fr-FR"/>
+        </w:rPr>
+      </w:pPr>
+    </w:p>
+    <w:p>
+      <w:pPr>
+        <w:rPr>
+          <w:color w:val="00B050"/>
+          <w:sz w:val="32"/>
+          <w:szCs w:val="32"/>
+        </w:rPr>
+      </w:pPr>
+    </w:p>
+    <w:p>
+      <w:pPr>
+        <w:rPr>
+          <w:color w:val="00B050"/>
+          <w:sz w:val="32"/>
+          <w:szCs w:val="32"/>
+        </w:rPr>
+      </w:pPr>
+      <w:r>
+        <w:rPr>
+          <w:color w:val="00B050"/>
+          <w:sz w:val="32"/>
+          <w:szCs w:val="32"/>
+        </w:rPr>
+        <w:t xml:space="preserve">3. </w:t>
+      </w:r>
+      <w:proofErr w:type="spellStart"/>
+      <w:r>
+        <w:rPr>
+          <w:color w:val="00B050"/>
+          <w:sz w:val="32"/>
+          <w:szCs w:val="32"/>
+        </w:rPr>
+        <w:t>Routing</w:t>
+      </w:r>
+      <w:proofErr w:type="spellEnd"/>
+      <w:r>
+        <w:rPr>
+          <w:color w:val="00B050"/>
+          <w:sz w:val="32"/>
+          <w:szCs w:val="32"/>
+        </w:rPr>
+        <w:t xml:space="preserve"> &amp; Html</w:t>
+      </w:r>
+    </w:p>
+    <w:p>
+      <w:pPr>
+        <w:shd w:val="clear" w:color="auto" w:fill="1E1E1E"/>
+        <w:spacing w:after="0" w:line="285" w:lineRule="atLeast"/>
+        <w:rPr>
+          <w:rFonts w:ascii="Consolas" w:eastAsia="Times New Roman" w:hAnsi="Consolas" w:cs="Times New Roman"/>
+          <w:color w:val="D4D4D4"/>
+          <w:sz w:val="21"/>
+          <w:szCs w:val="21"/>
+          <w:lang w:val="en-US" w:eastAsia="fr-FR"/>
+        </w:rPr>
+      </w:pPr>
+      <w:r>
+        <w:rPr>
+          <w:rFonts w:ascii="Consolas" w:eastAsia="Times New Roman" w:hAnsi="Consolas" w:cs="Times New Roman"/>
+          <w:color w:val="6A9955"/>
+          <w:sz w:val="21"/>
+          <w:szCs w:val="21"/>
+          <w:lang w:val="en-US" w:eastAsia="fr-FR"/>
+        </w:rPr>
+        <w:t>// express app</w:t>
+      </w:r>
+    </w:p>
+    <w:p>
+      <w:pPr>
+        <w:shd w:val="clear" w:color="auto" w:fill="1E1E1E"/>
+        <w:spacing w:after="0" w:line="285" w:lineRule="atLeast"/>
+        <w:rPr>
+          <w:rFonts w:ascii="Consolas" w:eastAsia="Times New Roman" w:hAnsi="Consolas" w:cs="Times New Roman"/>
+          <w:color w:val="D4D4D4"/>
+          <w:sz w:val="21"/>
+          <w:szCs w:val="21"/>
+          <w:lang w:val="en-US" w:eastAsia="fr-FR"/>
+        </w:rPr>
+      </w:pPr>
+      <w:r>
+        <w:rPr>
+          <w:rFonts w:ascii="Consolas" w:eastAsia="Times New Roman" w:hAnsi="Consolas" w:cs="Times New Roman"/>
+          <w:color w:val="569CD6"/>
+          <w:sz w:val="21"/>
+          <w:szCs w:val="21"/>
+          <w:lang w:val="en-US" w:eastAsia="fr-FR"/>
+        </w:rPr>
+        <w:t>const</w:t>
+      </w:r>
+      <w:r>
+        <w:rPr>
+          <w:rFonts w:ascii="Consolas" w:eastAsia="Times New Roman" w:hAnsi="Consolas" w:cs="Times New Roman"/>
+          <w:color w:val="D4D4D4"/>
+          <w:sz w:val="21"/>
+          <w:szCs w:val="21"/>
+          <w:lang w:val="en-US" w:eastAsia="fr-FR"/>
+        </w:rPr>
+        <w:t xml:space="preserve"> </w:t>
+      </w:r>
+      <w:r>
+        <w:rPr>
+          <w:rFonts w:ascii="Consolas" w:eastAsia="Times New Roman" w:hAnsi="Consolas" w:cs="Times New Roman"/>
+          <w:color w:val="4FC1FF"/>
+          <w:sz w:val="21"/>
+          <w:szCs w:val="21"/>
+          <w:lang w:val="en-US" w:eastAsia="fr-FR"/>
+        </w:rPr>
+        <w:t>app</w:t>
+      </w:r>
+      <w:r>
+        <w:rPr>
+          <w:rFonts w:ascii="Consolas" w:eastAsia="Times New Roman" w:hAnsi="Consolas" w:cs="Times New Roman"/>
+          <w:color w:val="D4D4D4"/>
+          <w:sz w:val="21"/>
+          <w:szCs w:val="21"/>
+          <w:lang w:val="en-US" w:eastAsia="fr-FR"/>
+        </w:rPr>
+        <w:t xml:space="preserve"> = </w:t>
+      </w:r>
+      <w:proofErr w:type="gramStart"/>
+      <w:r>
+        <w:rPr>
+          <w:rFonts w:ascii="Consolas" w:eastAsia="Times New Roman" w:hAnsi="Consolas" w:cs="Times New Roman"/>
+          <w:color w:val="DCDCAA"/>
+          <w:sz w:val="21"/>
+          <w:szCs w:val="21"/>
+          <w:lang w:val="en-US" w:eastAsia="fr-FR"/>
+        </w:rPr>
+        <w:t>express</w:t>
+      </w:r>
+      <w:r>
+        <w:rPr>
+          <w:rFonts w:ascii="Consolas" w:eastAsia="Times New Roman" w:hAnsi="Consolas" w:cs="Times New Roman"/>
+          <w:color w:val="D4D4D4"/>
+          <w:sz w:val="21"/>
+          <w:szCs w:val="21"/>
+          <w:lang w:val="en-US" w:eastAsia="fr-FR"/>
+        </w:rPr>
+        <w:t>(</w:t>
+      </w:r>
+      <w:proofErr w:type="gramEnd"/>
+      <w:r>
+        <w:rPr>
+          <w:rFonts w:ascii="Consolas" w:eastAsia="Times New Roman" w:hAnsi="Consolas" w:cs="Times New Roman"/>
+          <w:color w:val="D4D4D4"/>
+          <w:sz w:val="21"/>
+          <w:szCs w:val="21"/>
+          <w:lang w:val="en-US" w:eastAsia="fr-FR"/>
+        </w:rPr>
+        <w:t>);</w:t>
+      </w:r>
+    </w:p>
+    <w:p>
+      <w:pPr>
+        <w:shd w:val="clear" w:color="auto" w:fill="1E1E1E"/>
+        <w:spacing w:after="0" w:line="285" w:lineRule="atLeast"/>
+        <w:rPr>
+          <w:rFonts w:ascii="Consolas" w:eastAsia="Times New Roman" w:hAnsi="Consolas" w:cs="Times New Roman"/>
+          <w:color w:val="D4D4D4"/>
+          <w:sz w:val="21"/>
+          <w:szCs w:val="21"/>
+          <w:lang w:val="en-US" w:eastAsia="fr-FR"/>
+        </w:rPr>
+      </w:pPr>
+    </w:p>
+    <w:p>
+      <w:pPr>
+        <w:shd w:val="clear" w:color="auto" w:fill="1E1E1E"/>
+        <w:spacing w:after="0" w:line="285" w:lineRule="atLeast"/>
+        <w:rPr>
+          <w:rFonts w:ascii="Consolas" w:eastAsia="Times New Roman" w:hAnsi="Consolas" w:cs="Times New Roman"/>
+          <w:color w:val="D4D4D4"/>
+          <w:sz w:val="21"/>
+          <w:szCs w:val="21"/>
+          <w:lang w:val="en-US" w:eastAsia="fr-FR"/>
+        </w:rPr>
+      </w:pPr>
+      <w:r>
+        <w:rPr>
+          <w:rFonts w:ascii="Consolas" w:eastAsia="Times New Roman" w:hAnsi="Consolas" w:cs="Times New Roman"/>
+          <w:color w:val="6A9955"/>
+          <w:sz w:val="21"/>
+          <w:szCs w:val="21"/>
+          <w:lang w:val="en-US" w:eastAsia="fr-FR"/>
+        </w:rPr>
+        <w:t>// Listen for requests</w:t>
+      </w:r>
+    </w:p>
+    <w:p>
+      <w:pPr>
+        <w:shd w:val="clear" w:color="auto" w:fill="1E1E1E"/>
+        <w:spacing w:after="0" w:line="285" w:lineRule="atLeast"/>
+        <w:rPr>
+          <w:rFonts w:ascii="Consolas" w:eastAsia="Times New Roman" w:hAnsi="Consolas" w:cs="Times New Roman"/>
+          <w:color w:val="D4D4D4"/>
+          <w:sz w:val="21"/>
+          <w:szCs w:val="21"/>
+          <w:lang w:val="en-US" w:eastAsia="fr-FR"/>
+        </w:rPr>
+      </w:pPr>
+      <w:proofErr w:type="spellStart"/>
+      <w:proofErr w:type="gramStart"/>
+      <w:r>
+        <w:rPr>
+          <w:rFonts w:ascii="Consolas" w:eastAsia="Times New Roman" w:hAnsi="Consolas" w:cs="Times New Roman"/>
+          <w:color w:val="4FC1FF"/>
+          <w:sz w:val="21"/>
+          <w:szCs w:val="21"/>
+          <w:lang w:val="en-US" w:eastAsia="fr-FR"/>
+        </w:rPr>
+        <w:t>app</w:t>
+      </w:r>
+      <w:r>
+        <w:rPr>
+          <w:rFonts w:ascii="Consolas" w:eastAsia="Times New Roman" w:hAnsi="Consolas" w:cs="Times New Roman"/>
+          <w:color w:val="D4D4D4"/>
+          <w:sz w:val="21"/>
+          <w:szCs w:val="21"/>
+          <w:lang w:val="en-US" w:eastAsia="fr-FR"/>
+        </w:rPr>
+        <w:t>.</w:t>
+      </w:r>
+      <w:r>
+        <w:rPr>
+          <w:rFonts w:ascii="Consolas" w:eastAsia="Times New Roman" w:hAnsi="Consolas" w:cs="Times New Roman"/>
+          <w:color w:val="DCDCAA"/>
+          <w:sz w:val="21"/>
+          <w:szCs w:val="21"/>
+          <w:lang w:val="en-US" w:eastAsia="fr-FR"/>
+        </w:rPr>
+        <w:t>listen</w:t>
+      </w:r>
+      <w:proofErr w:type="spellEnd"/>
+      <w:proofErr w:type="gramEnd"/>
+      <w:r>
+        <w:rPr>
+          <w:rFonts w:ascii="Consolas" w:eastAsia="Times New Roman" w:hAnsi="Consolas" w:cs="Times New Roman"/>
+          <w:color w:val="D4D4D4"/>
+          <w:sz w:val="21"/>
+          <w:szCs w:val="21"/>
+          <w:lang w:val="en-US" w:eastAsia="fr-FR"/>
+        </w:rPr>
+        <w:t>(</w:t>
+      </w:r>
+      <w:r>
+        <w:rPr>
+          <w:rFonts w:ascii="Consolas" w:eastAsia="Times New Roman" w:hAnsi="Consolas" w:cs="Times New Roman"/>
+          <w:color w:val="B5CEA8"/>
+          <w:sz w:val="21"/>
+          <w:szCs w:val="21"/>
+          <w:lang w:val="en-US" w:eastAsia="fr-FR"/>
+        </w:rPr>
+        <w:t>3000</w:t>
+      </w:r>
+      <w:r>
+        <w:rPr>
+          <w:rFonts w:ascii="Consolas" w:eastAsia="Times New Roman" w:hAnsi="Consolas" w:cs="Times New Roman"/>
+          <w:color w:val="D4D4D4"/>
+          <w:sz w:val="21"/>
+          <w:szCs w:val="21"/>
+          <w:lang w:val="en-US" w:eastAsia="fr-FR"/>
+        </w:rPr>
+        <w:t>);</w:t>
+      </w:r>
+    </w:p>
+    <w:p>
+      <w:pPr>
+        <w:shd w:val="clear" w:color="auto" w:fill="1E1E1E"/>
+        <w:spacing w:after="0" w:line="285" w:lineRule="atLeast"/>
+        <w:rPr>
+          <w:rFonts w:ascii="Consolas" w:eastAsia="Times New Roman" w:hAnsi="Consolas" w:cs="Times New Roman"/>
+          <w:color w:val="D4D4D4"/>
+          <w:sz w:val="21"/>
+          <w:szCs w:val="21"/>
+          <w:lang w:val="en-US" w:eastAsia="fr-FR"/>
+        </w:rPr>
+      </w:pPr>
+    </w:p>
+    <w:p>
+      <w:pPr>
+        <w:shd w:val="clear" w:color="auto" w:fill="1E1E1E"/>
+        <w:spacing w:after="0" w:line="285" w:lineRule="atLeast"/>
+        <w:rPr>
+          <w:rFonts w:ascii="Consolas" w:eastAsia="Times New Roman" w:hAnsi="Consolas" w:cs="Times New Roman"/>
+          <w:color w:val="D4D4D4"/>
+          <w:sz w:val="21"/>
+          <w:szCs w:val="21"/>
+          <w:lang w:val="en-US" w:eastAsia="fr-FR"/>
+        </w:rPr>
+      </w:pPr>
+      <w:proofErr w:type="spellStart"/>
+      <w:proofErr w:type="gramStart"/>
+      <w:r>
+        <w:rPr>
+          <w:rFonts w:ascii="Consolas" w:eastAsia="Times New Roman" w:hAnsi="Consolas" w:cs="Times New Roman"/>
+          <w:color w:val="4FC1FF"/>
+          <w:sz w:val="21"/>
+          <w:szCs w:val="21"/>
+          <w:lang w:val="en-US" w:eastAsia="fr-FR"/>
+        </w:rPr>
+        <w:t>path</w:t>
+      </w:r>
+      <w:r>
+        <w:rPr>
+          <w:rFonts w:ascii="Consolas" w:eastAsia="Times New Roman" w:hAnsi="Consolas" w:cs="Times New Roman"/>
+          <w:color w:val="D4D4D4"/>
+          <w:sz w:val="21"/>
+          <w:szCs w:val="21"/>
+          <w:lang w:val="en-US" w:eastAsia="fr-FR"/>
+        </w:rPr>
+        <w:t>.</w:t>
+      </w:r>
+      <w:r>
+        <w:rPr>
+          <w:rFonts w:ascii="Consolas" w:eastAsia="Times New Roman" w:hAnsi="Consolas" w:cs="Times New Roman"/>
+          <w:color w:val="DCDCAA"/>
+          <w:sz w:val="21"/>
+          <w:szCs w:val="21"/>
+          <w:lang w:val="en-US" w:eastAsia="fr-FR"/>
+        </w:rPr>
+        <w:t>join</w:t>
+      </w:r>
+      <w:proofErr w:type="spellEnd"/>
+      <w:proofErr w:type="gramEnd"/>
+      <w:r>
+        <w:rPr>
+          <w:rFonts w:ascii="Consolas" w:eastAsia="Times New Roman" w:hAnsi="Consolas" w:cs="Times New Roman"/>
+          <w:color w:val="D4D4D4"/>
+          <w:sz w:val="21"/>
+          <w:szCs w:val="21"/>
+          <w:lang w:val="en-US" w:eastAsia="fr-FR"/>
+        </w:rPr>
+        <w:t>(</w:t>
+      </w:r>
+      <w:r>
+        <w:rPr>
+          <w:rFonts w:ascii="Consolas" w:eastAsia="Times New Roman" w:hAnsi="Consolas" w:cs="Times New Roman"/>
+          <w:color w:val="9CDCFE"/>
+          <w:sz w:val="21"/>
+          <w:szCs w:val="21"/>
+          <w:lang w:val="en-US" w:eastAsia="fr-FR"/>
+        </w:rPr>
+        <w:t>__</w:t>
+      </w:r>
+      <w:proofErr w:type="spellStart"/>
+      <w:r>
+        <w:rPr>
+          <w:rFonts w:ascii="Consolas" w:eastAsia="Times New Roman" w:hAnsi="Consolas" w:cs="Times New Roman"/>
+          <w:color w:val="9CDCFE"/>
+          <w:sz w:val="21"/>
+          <w:szCs w:val="21"/>
+          <w:lang w:val="en-US" w:eastAsia="fr-FR"/>
+        </w:rPr>
+        <w:t>dirname</w:t>
+      </w:r>
+      <w:proofErr w:type="spellEnd"/>
+      <w:r>
+        <w:rPr>
+          <w:rFonts w:ascii="Consolas" w:eastAsia="Times New Roman" w:hAnsi="Consolas" w:cs="Times New Roman"/>
+          <w:color w:val="D4D4D4"/>
+          <w:sz w:val="21"/>
+          <w:szCs w:val="21"/>
+          <w:lang w:val="en-US" w:eastAsia="fr-FR"/>
+        </w:rPr>
+        <w:t xml:space="preserve">, </w:t>
+      </w:r>
+      <w:r>
+        <w:rPr>
+          <w:rFonts w:ascii="Consolas" w:eastAsia="Times New Roman" w:hAnsi="Consolas" w:cs="Times New Roman"/>
+          <w:color w:val="CE9178"/>
+          <w:sz w:val="21"/>
+          <w:szCs w:val="21"/>
+          <w:lang w:val="en-US" w:eastAsia="fr-FR"/>
+        </w:rPr>
+        <w:t>"views"</w:t>
+      </w:r>
+      <w:r>
+        <w:rPr>
+          <w:rFonts w:ascii="Consolas" w:eastAsia="Times New Roman" w:hAnsi="Consolas" w:cs="Times New Roman"/>
+          <w:color w:val="D4D4D4"/>
+          <w:sz w:val="21"/>
+          <w:szCs w:val="21"/>
+          <w:lang w:val="en-US" w:eastAsia="fr-FR"/>
+        </w:rPr>
+        <w:t xml:space="preserve">, </w:t>
+      </w:r>
+      <w:r>
+        <w:rPr>
+          <w:rFonts w:ascii="Consolas" w:eastAsia="Times New Roman" w:hAnsi="Consolas" w:cs="Times New Roman"/>
+          <w:color w:val="CE9178"/>
+          <w:sz w:val="21"/>
+          <w:szCs w:val="21"/>
+          <w:lang w:val="en-US" w:eastAsia="fr-FR"/>
+        </w:rPr>
+        <w:t>"index.js"</w:t>
+      </w:r>
+      <w:r>
+        <w:rPr>
+          <w:rFonts w:ascii="Consolas" w:eastAsia="Times New Roman" w:hAnsi="Consolas" w:cs="Times New Roman"/>
+          <w:color w:val="D4D4D4"/>
+          <w:sz w:val="21"/>
+          <w:szCs w:val="21"/>
+          <w:lang w:val="en-US" w:eastAsia="fr-FR"/>
+        </w:rPr>
+        <w:t>);</w:t>
+      </w:r>
+    </w:p>
+    <w:p>
+      <w:pPr>
+        <w:shd w:val="clear" w:color="auto" w:fill="1E1E1E"/>
+        <w:spacing w:after="0" w:line="285" w:lineRule="atLeast"/>
+        <w:rPr>
+          <w:rFonts w:ascii="Consolas" w:eastAsia="Times New Roman" w:hAnsi="Consolas" w:cs="Times New Roman"/>
+          <w:color w:val="D4D4D4"/>
+          <w:sz w:val="21"/>
+          <w:szCs w:val="21"/>
+          <w:lang w:val="en-US" w:eastAsia="fr-FR"/>
+        </w:rPr>
+      </w:pPr>
+    </w:p>
+    <w:p>
+      <w:pPr>
+        <w:shd w:val="clear" w:color="auto" w:fill="1E1E1E"/>
+        <w:spacing w:after="0" w:line="285" w:lineRule="atLeast"/>
+        <w:rPr>
+          <w:rFonts w:ascii="Consolas" w:eastAsia="Times New Roman" w:hAnsi="Consolas" w:cs="Times New Roman"/>
+          <w:color w:val="D4D4D4"/>
+          <w:sz w:val="21"/>
+          <w:szCs w:val="21"/>
+          <w:lang w:val="en-US" w:eastAsia="fr-FR"/>
+        </w:rPr>
+      </w:pPr>
+      <w:proofErr w:type="spellStart"/>
+      <w:proofErr w:type="gramStart"/>
+      <w:r>
+        <w:rPr>
+          <w:rFonts w:ascii="Consolas" w:eastAsia="Times New Roman" w:hAnsi="Consolas" w:cs="Times New Roman"/>
+          <w:color w:val="4FC1FF"/>
+          <w:sz w:val="21"/>
+          <w:szCs w:val="21"/>
+          <w:lang w:val="en-US" w:eastAsia="fr-FR"/>
+        </w:rPr>
+        <w:t>app</w:t>
+      </w:r>
+      <w:r>
+        <w:rPr>
+          <w:rFonts w:ascii="Consolas" w:eastAsia="Times New Roman" w:hAnsi="Consolas" w:cs="Times New Roman"/>
+          <w:color w:val="D4D4D4"/>
+          <w:sz w:val="21"/>
+          <w:szCs w:val="21"/>
+          <w:lang w:val="en-US" w:eastAsia="fr-FR"/>
+        </w:rPr>
+        <w:t>.</w:t>
+      </w:r>
+      <w:r>
+        <w:rPr>
+          <w:rFonts w:ascii="Consolas" w:eastAsia="Times New Roman" w:hAnsi="Consolas" w:cs="Times New Roman"/>
+          <w:color w:val="DCDCAA"/>
+          <w:sz w:val="21"/>
+          <w:szCs w:val="21"/>
+          <w:lang w:val="en-US" w:eastAsia="fr-FR"/>
+        </w:rPr>
+        <w:t>get</w:t>
+      </w:r>
+      <w:proofErr w:type="spellEnd"/>
+      <w:r>
+        <w:rPr>
+          <w:rFonts w:ascii="Consolas" w:eastAsia="Times New Roman" w:hAnsi="Consolas" w:cs="Times New Roman"/>
+          <w:color w:val="D4D4D4"/>
+          <w:sz w:val="21"/>
+          <w:szCs w:val="21"/>
+          <w:lang w:val="en-US" w:eastAsia="fr-FR"/>
+        </w:rPr>
+        <w:t>(</w:t>
+      </w:r>
+      <w:proofErr w:type="gramEnd"/>
+      <w:r>
+        <w:rPr>
+          <w:rFonts w:ascii="Consolas" w:eastAsia="Times New Roman" w:hAnsi="Consolas" w:cs="Times New Roman"/>
+          <w:color w:val="CE9178"/>
+          <w:sz w:val="21"/>
+          <w:szCs w:val="21"/>
+          <w:lang w:val="en-US" w:eastAsia="fr-FR"/>
+        </w:rPr>
+        <w:t>"/"</w:t>
+      </w:r>
+      <w:r>
+        <w:rPr>
+          <w:rFonts w:ascii="Consolas" w:eastAsia="Times New Roman" w:hAnsi="Consolas" w:cs="Times New Roman"/>
+          <w:color w:val="D4D4D4"/>
+          <w:sz w:val="21"/>
+          <w:szCs w:val="21"/>
+          <w:lang w:val="en-US" w:eastAsia="fr-FR"/>
+        </w:rPr>
+        <w:t>, (</w:t>
+      </w:r>
+      <w:r>
+        <w:rPr>
+          <w:rFonts w:ascii="Consolas" w:eastAsia="Times New Roman" w:hAnsi="Consolas" w:cs="Times New Roman"/>
+          <w:color w:val="9CDCFE"/>
+          <w:sz w:val="21"/>
+          <w:szCs w:val="21"/>
+          <w:lang w:val="en-US" w:eastAsia="fr-FR"/>
+        </w:rPr>
+        <w:t>req</w:t>
+      </w:r>
+      <w:r>
+        <w:rPr>
+          <w:rFonts w:ascii="Consolas" w:eastAsia="Times New Roman" w:hAnsi="Consolas" w:cs="Times New Roman"/>
+          <w:color w:val="D4D4D4"/>
+          <w:sz w:val="21"/>
+          <w:szCs w:val="21"/>
+          <w:lang w:val="en-US" w:eastAsia="fr-FR"/>
+        </w:rPr>
+        <w:t xml:space="preserve">, </w:t>
+      </w:r>
+      <w:r>
+        <w:rPr>
+          <w:rFonts w:ascii="Consolas" w:eastAsia="Times New Roman" w:hAnsi="Consolas" w:cs="Times New Roman"/>
+          <w:color w:val="9CDCFE"/>
+          <w:sz w:val="21"/>
+          <w:szCs w:val="21"/>
+          <w:lang w:val="en-US" w:eastAsia="fr-FR"/>
+        </w:rPr>
+        <w:t>res</w:t>
+      </w:r>
+      <w:r>
+        <w:rPr>
+          <w:rFonts w:ascii="Consolas" w:eastAsia="Times New Roman" w:hAnsi="Consolas" w:cs="Times New Roman"/>
+          <w:color w:val="D4D4D4"/>
+          <w:sz w:val="21"/>
+          <w:szCs w:val="21"/>
+          <w:lang w:val="en-US" w:eastAsia="fr-FR"/>
+        </w:rPr>
+        <w:t xml:space="preserve">) </w:t>
+      </w:r>
+      <w:r>
+        <w:rPr>
+          <w:rFonts w:ascii="Consolas" w:eastAsia="Times New Roman" w:hAnsi="Consolas" w:cs="Times New Roman"/>
+          <w:color w:val="569CD6"/>
+          <w:sz w:val="21"/>
+          <w:szCs w:val="21"/>
+          <w:lang w:val="en-US" w:eastAsia="fr-FR"/>
+        </w:rPr>
+        <w:t>=&gt;</w:t>
+      </w:r>
+      <w:r>
+        <w:rPr>
+          <w:rFonts w:ascii="Consolas" w:eastAsia="Times New Roman" w:hAnsi="Consolas" w:cs="Times New Roman"/>
+          <w:color w:val="D4D4D4"/>
+          <w:sz w:val="21"/>
+          <w:szCs w:val="21"/>
+          <w:lang w:val="en-US" w:eastAsia="fr-FR"/>
+        </w:rPr>
+        <w:t xml:space="preserve"> {</w:t>
+      </w:r>
+    </w:p>
+    <w:p>
+      <w:pPr>
+        <w:shd w:val="clear" w:color="auto" w:fill="1E1E1E"/>
+        <w:spacing w:after="0" w:line="285" w:lineRule="atLeast"/>
+        <w:rPr>
+          <w:rFonts w:ascii="Consolas" w:eastAsia="Times New Roman" w:hAnsi="Consolas" w:cs="Times New Roman"/>
+          <w:color w:val="D4D4D4"/>
+          <w:sz w:val="21"/>
+          <w:szCs w:val="21"/>
+          <w:lang w:val="en-US" w:eastAsia="fr-FR"/>
+        </w:rPr>
+      </w:pPr>
+      <w:r>
+        <w:rPr>
+          <w:rFonts w:ascii="Consolas" w:eastAsia="Times New Roman" w:hAnsi="Consolas" w:cs="Times New Roman"/>
+          <w:color w:val="D4D4D4"/>
+          <w:sz w:val="21"/>
+          <w:szCs w:val="21"/>
+          <w:lang w:val="en-US" w:eastAsia="fr-FR"/>
+        </w:rPr>
+        <w:t xml:space="preserve">  </w:t>
+      </w:r>
+      <w:r>
+        <w:rPr>
+          <w:rFonts w:ascii="Consolas" w:eastAsia="Times New Roman" w:hAnsi="Consolas" w:cs="Times New Roman"/>
+          <w:color w:val="6A9955"/>
+          <w:sz w:val="21"/>
+          <w:szCs w:val="21"/>
+          <w:lang w:val="en-US" w:eastAsia="fr-FR"/>
+        </w:rPr>
+        <w:t xml:space="preserve">// </w:t>
+      </w:r>
+      <w:proofErr w:type="spellStart"/>
+      <w:r>
+        <w:rPr>
+          <w:rFonts w:ascii="Consolas" w:eastAsia="Times New Roman" w:hAnsi="Consolas" w:cs="Times New Roman"/>
+          <w:color w:val="6A9955"/>
+          <w:sz w:val="21"/>
+          <w:szCs w:val="21"/>
+          <w:lang w:val="en-US" w:eastAsia="fr-FR"/>
+        </w:rPr>
+        <w:t>res.end</w:t>
+      </w:r>
+      <w:proofErr w:type="spellEnd"/>
+      <w:r>
+        <w:rPr>
+          <w:rFonts w:ascii="Consolas" w:eastAsia="Times New Roman" w:hAnsi="Consolas" w:cs="Times New Roman"/>
+          <w:color w:val="6A9955"/>
+          <w:sz w:val="21"/>
+          <w:szCs w:val="21"/>
+          <w:lang w:val="en-US" w:eastAsia="fr-FR"/>
+        </w:rPr>
+        <w:t>('&lt;p&gt;Home page&lt;/p&gt;')</w:t>
+      </w:r>
+    </w:p>
+    <w:p>
+      <w:pPr>
+        <w:shd w:val="clear" w:color="auto" w:fill="1E1E1E"/>
+        <w:spacing w:after="0" w:line="285" w:lineRule="atLeast"/>
+        <w:rPr>
+          <w:rFonts w:ascii="Consolas" w:eastAsia="Times New Roman" w:hAnsi="Consolas" w:cs="Times New Roman"/>
+          <w:color w:val="D4D4D4"/>
+          <w:sz w:val="21"/>
+          <w:szCs w:val="21"/>
+          <w:lang w:val="en-US" w:eastAsia="fr-FR"/>
+        </w:rPr>
+      </w:pPr>
+      <w:r>
+        <w:rPr>
+          <w:rFonts w:ascii="Consolas" w:eastAsia="Times New Roman" w:hAnsi="Consolas" w:cs="Times New Roman"/>
+          <w:color w:val="D4D4D4"/>
+          <w:sz w:val="21"/>
+          <w:szCs w:val="21"/>
+          <w:lang w:val="en-US" w:eastAsia="fr-FR"/>
+        </w:rPr>
+        <w:t xml:space="preserve">  </w:t>
+      </w:r>
+      <w:proofErr w:type="spellStart"/>
+      <w:proofErr w:type="gramStart"/>
+      <w:r>
+        <w:rPr>
+          <w:rFonts w:ascii="Consolas" w:eastAsia="Times New Roman" w:hAnsi="Consolas" w:cs="Times New Roman"/>
+          <w:color w:val="9CDCFE"/>
+          <w:sz w:val="21"/>
+          <w:szCs w:val="21"/>
+          <w:lang w:val="en-US" w:eastAsia="fr-FR"/>
+        </w:rPr>
+        <w:t>res</w:t>
+      </w:r>
+      <w:r>
+        <w:rPr>
+          <w:rFonts w:ascii="Consolas" w:eastAsia="Times New Roman" w:hAnsi="Consolas" w:cs="Times New Roman"/>
+          <w:color w:val="D4D4D4"/>
+          <w:sz w:val="21"/>
+          <w:szCs w:val="21"/>
+          <w:lang w:val="en-US" w:eastAsia="fr-FR"/>
+        </w:rPr>
+        <w:t>.</w:t>
+      </w:r>
+      <w:r>
+        <w:rPr>
+          <w:rFonts w:ascii="Consolas" w:eastAsia="Times New Roman" w:hAnsi="Consolas" w:cs="Times New Roman"/>
+          <w:color w:val="DCDCAA"/>
+          <w:sz w:val="21"/>
+          <w:szCs w:val="21"/>
+          <w:lang w:val="en-US" w:eastAsia="fr-FR"/>
+        </w:rPr>
+        <w:t>sendFile</w:t>
+      </w:r>
+      <w:proofErr w:type="spellEnd"/>
+      <w:proofErr w:type="gramEnd"/>
+      <w:r>
+        <w:rPr>
+          <w:rFonts w:ascii="Consolas" w:eastAsia="Times New Roman" w:hAnsi="Consolas" w:cs="Times New Roman"/>
+          <w:color w:val="D4D4D4"/>
+          <w:sz w:val="21"/>
+          <w:szCs w:val="21"/>
+          <w:lang w:val="en-US" w:eastAsia="fr-FR"/>
+        </w:rPr>
+        <w:t>(</w:t>
+      </w:r>
+      <w:proofErr w:type="spellStart"/>
+      <w:r>
+        <w:rPr>
+          <w:rFonts w:ascii="Consolas" w:eastAsia="Times New Roman" w:hAnsi="Consolas" w:cs="Times New Roman"/>
+          <w:color w:val="4FC1FF"/>
+          <w:sz w:val="21"/>
+          <w:szCs w:val="21"/>
+          <w:lang w:val="en-US" w:eastAsia="fr-FR"/>
+        </w:rPr>
+        <w:t>path</w:t>
+      </w:r>
+      <w:r>
+        <w:rPr>
+          <w:rFonts w:ascii="Consolas" w:eastAsia="Times New Roman" w:hAnsi="Consolas" w:cs="Times New Roman"/>
+          <w:color w:val="D4D4D4"/>
+          <w:sz w:val="21"/>
+          <w:szCs w:val="21"/>
+          <w:lang w:val="en-US" w:eastAsia="fr-FR"/>
+        </w:rPr>
+        <w:t>.</w:t>
+      </w:r>
+      <w:r>
+        <w:rPr>
+          <w:rFonts w:ascii="Consolas" w:eastAsia="Times New Roman" w:hAnsi="Consolas" w:cs="Times New Roman"/>
+          <w:color w:val="DCDCAA"/>
+          <w:sz w:val="21"/>
+          <w:szCs w:val="21"/>
+          <w:lang w:val="en-US" w:eastAsia="fr-FR"/>
+        </w:rPr>
+        <w:t>join</w:t>
+      </w:r>
+      <w:proofErr w:type="spellEnd"/>
+      <w:r>
+        <w:rPr>
+          <w:rFonts w:ascii="Consolas" w:eastAsia="Times New Roman" w:hAnsi="Consolas" w:cs="Times New Roman"/>
+          <w:color w:val="D4D4D4"/>
+          <w:sz w:val="21"/>
+          <w:szCs w:val="21"/>
+          <w:lang w:val="en-US" w:eastAsia="fr-FR"/>
+        </w:rPr>
+        <w:t>(</w:t>
+      </w:r>
+      <w:r>
+        <w:rPr>
+          <w:rFonts w:ascii="Consolas" w:eastAsia="Times New Roman" w:hAnsi="Consolas" w:cs="Times New Roman"/>
+          <w:color w:val="9CDCFE"/>
+          <w:sz w:val="21"/>
+          <w:szCs w:val="21"/>
+          <w:lang w:val="en-US" w:eastAsia="fr-FR"/>
+        </w:rPr>
+        <w:t>__</w:t>
+      </w:r>
+      <w:proofErr w:type="spellStart"/>
+      <w:r>
+        <w:rPr>
+          <w:rFonts w:ascii="Consolas" w:eastAsia="Times New Roman" w:hAnsi="Consolas" w:cs="Times New Roman"/>
+          <w:color w:val="9CDCFE"/>
+          <w:sz w:val="21"/>
+          <w:szCs w:val="21"/>
+          <w:lang w:val="en-US" w:eastAsia="fr-FR"/>
+        </w:rPr>
+        <w:t>dirname</w:t>
+      </w:r>
+      <w:proofErr w:type="spellEnd"/>
+      <w:r>
+        <w:rPr>
+          <w:rFonts w:ascii="Consolas" w:eastAsia="Times New Roman" w:hAnsi="Consolas" w:cs="Times New Roman"/>
+          <w:color w:val="D4D4D4"/>
+          <w:sz w:val="21"/>
+          <w:szCs w:val="21"/>
+          <w:lang w:val="en-US" w:eastAsia="fr-FR"/>
+        </w:rPr>
+        <w:t xml:space="preserve">, </w:t>
+      </w:r>
+      <w:r>
+        <w:rPr>
+          <w:rFonts w:ascii="Consolas" w:eastAsia="Times New Roman" w:hAnsi="Consolas" w:cs="Times New Roman"/>
+          <w:color w:val="CE9178"/>
+          <w:sz w:val="21"/>
+          <w:szCs w:val="21"/>
+          <w:lang w:val="en-US" w:eastAsia="fr-FR"/>
+        </w:rPr>
+        <w:t>"views"</w:t>
+      </w:r>
+      <w:r>
+        <w:rPr>
+          <w:rFonts w:ascii="Consolas" w:eastAsia="Times New Roman" w:hAnsi="Consolas" w:cs="Times New Roman"/>
+          <w:color w:val="D4D4D4"/>
+          <w:sz w:val="21"/>
+          <w:szCs w:val="21"/>
+          <w:lang w:val="en-US" w:eastAsia="fr-FR"/>
+        </w:rPr>
+        <w:t xml:space="preserve">, </w:t>
+      </w:r>
+      <w:r>
+        <w:rPr>
+          <w:rFonts w:ascii="Consolas" w:eastAsia="Times New Roman" w:hAnsi="Consolas" w:cs="Times New Roman"/>
+          <w:color w:val="CE9178"/>
+          <w:sz w:val="21"/>
+          <w:szCs w:val="21"/>
+          <w:lang w:val="en-US" w:eastAsia="fr-FR"/>
+        </w:rPr>
+        <w:t>"index.html"</w:t>
+      </w:r>
+      <w:r>
+        <w:rPr>
+          <w:rFonts w:ascii="Consolas" w:eastAsia="Times New Roman" w:hAnsi="Consolas" w:cs="Times New Roman"/>
+          <w:color w:val="D4D4D4"/>
+          <w:sz w:val="21"/>
+          <w:szCs w:val="21"/>
+          <w:lang w:val="en-US" w:eastAsia="fr-FR"/>
+        </w:rPr>
+        <w:t>));</w:t>
+      </w:r>
+    </w:p>
+    <w:p>
+      <w:pPr>
+        <w:shd w:val="clear" w:color="auto" w:fill="1E1E1E"/>
+        <w:spacing w:after="0" w:line="285" w:lineRule="atLeast"/>
+        <w:rPr>
+          <w:rFonts w:ascii="Consolas" w:eastAsia="Times New Roman" w:hAnsi="Consolas" w:cs="Times New Roman"/>
+          <w:color w:val="D4D4D4"/>
+          <w:sz w:val="21"/>
+          <w:szCs w:val="21"/>
+          <w:lang w:val="en-US" w:eastAsia="fr-FR"/>
+        </w:rPr>
+      </w:pPr>
+      <w:r>
+        <w:rPr>
+          <w:rFonts w:ascii="Consolas" w:eastAsia="Times New Roman" w:hAnsi="Consolas" w:cs="Times New Roman"/>
+          <w:color w:val="D4D4D4"/>
+          <w:sz w:val="21"/>
+          <w:szCs w:val="21"/>
+          <w:lang w:val="en-US" w:eastAsia="fr-FR"/>
+        </w:rPr>
+        <w:t>});</w:t>
+      </w:r>
+    </w:p>
+    <w:p>
+      <w:pPr>
+        <w:shd w:val="clear" w:color="auto" w:fill="1E1E1E"/>
+        <w:spacing w:after="0" w:line="285" w:lineRule="atLeast"/>
+        <w:rPr>
+          <w:rFonts w:ascii="Consolas" w:eastAsia="Times New Roman" w:hAnsi="Consolas" w:cs="Times New Roman"/>
+          <w:color w:val="D4D4D4"/>
+          <w:sz w:val="21"/>
+          <w:szCs w:val="21"/>
+          <w:lang w:val="en-US" w:eastAsia="fr-FR"/>
+        </w:rPr>
+      </w:pPr>
+    </w:p>
+    <w:p>
+      <w:pPr>
+        <w:shd w:val="clear" w:color="auto" w:fill="1E1E1E"/>
+        <w:spacing w:after="0" w:line="285" w:lineRule="atLeast"/>
+        <w:rPr>
+          <w:rFonts w:ascii="Consolas" w:eastAsia="Times New Roman" w:hAnsi="Consolas" w:cs="Times New Roman"/>
+          <w:color w:val="D4D4D4"/>
+          <w:sz w:val="21"/>
+          <w:szCs w:val="21"/>
+          <w:lang w:val="en-US" w:eastAsia="fr-FR"/>
+        </w:rPr>
+      </w:pPr>
+      <w:proofErr w:type="spellStart"/>
+      <w:proofErr w:type="gramStart"/>
+      <w:r>
+        <w:rPr>
+          <w:rFonts w:ascii="Consolas" w:eastAsia="Times New Roman" w:hAnsi="Consolas" w:cs="Times New Roman"/>
+          <w:color w:val="4FC1FF"/>
+          <w:sz w:val="21"/>
+          <w:szCs w:val="21"/>
+          <w:lang w:val="en-US" w:eastAsia="fr-FR"/>
+        </w:rPr>
+        <w:t>app</w:t>
+      </w:r>
+      <w:r>
+        <w:rPr>
+          <w:rFonts w:ascii="Consolas" w:eastAsia="Times New Roman" w:hAnsi="Consolas" w:cs="Times New Roman"/>
+          <w:color w:val="D4D4D4"/>
+          <w:sz w:val="21"/>
+          <w:szCs w:val="21"/>
+          <w:lang w:val="en-US" w:eastAsia="fr-FR"/>
+        </w:rPr>
+        <w:t>.</w:t>
+      </w:r>
+      <w:r>
+        <w:rPr>
+          <w:rFonts w:ascii="Consolas" w:eastAsia="Times New Roman" w:hAnsi="Consolas" w:cs="Times New Roman"/>
+          <w:color w:val="DCDCAA"/>
+          <w:sz w:val="21"/>
+          <w:szCs w:val="21"/>
+          <w:lang w:val="en-US" w:eastAsia="fr-FR"/>
+        </w:rPr>
+        <w:t>get</w:t>
+      </w:r>
+      <w:proofErr w:type="spellEnd"/>
+      <w:r>
+        <w:rPr>
+          <w:rFonts w:ascii="Consolas" w:eastAsia="Times New Roman" w:hAnsi="Consolas" w:cs="Times New Roman"/>
+          <w:color w:val="D4D4D4"/>
+          <w:sz w:val="21"/>
+          <w:szCs w:val="21"/>
+          <w:lang w:val="en-US" w:eastAsia="fr-FR"/>
+        </w:rPr>
+        <w:t>(</w:t>
+      </w:r>
+      <w:proofErr w:type="gramEnd"/>
+      <w:r>
+        <w:rPr>
+          <w:rFonts w:ascii="Consolas" w:eastAsia="Times New Roman" w:hAnsi="Consolas" w:cs="Times New Roman"/>
+          <w:color w:val="CE9178"/>
+          <w:sz w:val="21"/>
+          <w:szCs w:val="21"/>
+          <w:lang w:val="en-US" w:eastAsia="fr-FR"/>
+        </w:rPr>
+        <w:t>"/about"</w:t>
+      </w:r>
+      <w:r>
+        <w:rPr>
+          <w:rFonts w:ascii="Consolas" w:eastAsia="Times New Roman" w:hAnsi="Consolas" w:cs="Times New Roman"/>
+          <w:color w:val="D4D4D4"/>
+          <w:sz w:val="21"/>
+          <w:szCs w:val="21"/>
+          <w:lang w:val="en-US" w:eastAsia="fr-FR"/>
+        </w:rPr>
+        <w:t>, (</w:t>
+      </w:r>
+      <w:r>
+        <w:rPr>
+          <w:rFonts w:ascii="Consolas" w:eastAsia="Times New Roman" w:hAnsi="Consolas" w:cs="Times New Roman"/>
+          <w:color w:val="9CDCFE"/>
+          <w:sz w:val="21"/>
+          <w:szCs w:val="21"/>
+          <w:lang w:val="en-US" w:eastAsia="fr-FR"/>
+        </w:rPr>
+        <w:t>req</w:t>
+      </w:r>
+      <w:r>
+        <w:rPr>
+          <w:rFonts w:ascii="Consolas" w:eastAsia="Times New Roman" w:hAnsi="Consolas" w:cs="Times New Roman"/>
+          <w:color w:val="D4D4D4"/>
+          <w:sz w:val="21"/>
+          <w:szCs w:val="21"/>
+          <w:lang w:val="en-US" w:eastAsia="fr-FR"/>
+        </w:rPr>
+        <w:t xml:space="preserve">, </w:t>
+      </w:r>
+      <w:r>
+        <w:rPr>
+          <w:rFonts w:ascii="Consolas" w:eastAsia="Times New Roman" w:hAnsi="Consolas" w:cs="Times New Roman"/>
+          <w:color w:val="9CDCFE"/>
+          <w:sz w:val="21"/>
+          <w:szCs w:val="21"/>
+          <w:lang w:val="en-US" w:eastAsia="fr-FR"/>
+        </w:rPr>
+        <w:t>res</w:t>
+      </w:r>
+      <w:r>
+        <w:rPr>
+          <w:rFonts w:ascii="Consolas" w:eastAsia="Times New Roman" w:hAnsi="Consolas" w:cs="Times New Roman"/>
+          <w:color w:val="D4D4D4"/>
+          <w:sz w:val="21"/>
+          <w:szCs w:val="21"/>
+          <w:lang w:val="en-US" w:eastAsia="fr-FR"/>
+        </w:rPr>
+        <w:t xml:space="preserve">) </w:t>
+      </w:r>
+      <w:r>
+        <w:rPr>
+          <w:rFonts w:ascii="Consolas" w:eastAsia="Times New Roman" w:hAnsi="Consolas" w:cs="Times New Roman"/>
+          <w:color w:val="569CD6"/>
+          <w:sz w:val="21"/>
+          <w:szCs w:val="21"/>
+          <w:lang w:val="en-US" w:eastAsia="fr-FR"/>
+        </w:rPr>
+        <w:t>=&gt;</w:t>
+      </w:r>
+      <w:r>
+        <w:rPr>
+          <w:rFonts w:ascii="Consolas" w:eastAsia="Times New Roman" w:hAnsi="Consolas" w:cs="Times New Roman"/>
+          <w:color w:val="D4D4D4"/>
+          <w:sz w:val="21"/>
+          <w:szCs w:val="21"/>
+          <w:lang w:val="en-US" w:eastAsia="fr-FR"/>
+        </w:rPr>
+        <w:t xml:space="preserve"> {</w:t>
+      </w:r>
+    </w:p>
+    <w:p>
+      <w:pPr>
+        <w:shd w:val="clear" w:color="auto" w:fill="1E1E1E"/>
+        <w:spacing w:after="0" w:line="285" w:lineRule="atLeast"/>
+        <w:rPr>
+          <w:rFonts w:ascii="Consolas" w:eastAsia="Times New Roman" w:hAnsi="Consolas" w:cs="Times New Roman"/>
+          <w:color w:val="D4D4D4"/>
+          <w:sz w:val="21"/>
+          <w:szCs w:val="21"/>
+          <w:lang w:val="en-US" w:eastAsia="fr-FR"/>
+        </w:rPr>
+      </w:pPr>
+      <w:r>
+        <w:rPr>
+          <w:rFonts w:ascii="Consolas" w:eastAsia="Times New Roman" w:hAnsi="Consolas" w:cs="Times New Roman"/>
+          <w:color w:val="D4D4D4"/>
+          <w:sz w:val="21"/>
+          <w:szCs w:val="21"/>
+          <w:lang w:val="en-US" w:eastAsia="fr-FR"/>
+        </w:rPr>
+        <w:t xml:space="preserve">  </w:t>
+      </w:r>
+      <w:r>
+        <w:rPr>
+          <w:rFonts w:ascii="Consolas" w:eastAsia="Times New Roman" w:hAnsi="Consolas" w:cs="Times New Roman"/>
+          <w:color w:val="6A9955"/>
+          <w:sz w:val="21"/>
+          <w:szCs w:val="21"/>
+          <w:lang w:val="en-US" w:eastAsia="fr-FR"/>
+        </w:rPr>
+        <w:t xml:space="preserve">// </w:t>
+      </w:r>
+      <w:proofErr w:type="spellStart"/>
+      <w:r>
+        <w:rPr>
+          <w:rFonts w:ascii="Consolas" w:eastAsia="Times New Roman" w:hAnsi="Consolas" w:cs="Times New Roman"/>
+          <w:color w:val="6A9955"/>
+          <w:sz w:val="21"/>
+          <w:szCs w:val="21"/>
+          <w:lang w:val="en-US" w:eastAsia="fr-FR"/>
+        </w:rPr>
+        <w:t>res.end</w:t>
+      </w:r>
+      <w:proofErr w:type="spellEnd"/>
+      <w:r>
+        <w:rPr>
+          <w:rFonts w:ascii="Consolas" w:eastAsia="Times New Roman" w:hAnsi="Consolas" w:cs="Times New Roman"/>
+          <w:color w:val="6A9955"/>
+          <w:sz w:val="21"/>
+          <w:szCs w:val="21"/>
+          <w:lang w:val="en-US" w:eastAsia="fr-FR"/>
+        </w:rPr>
+        <w:t>('&lt;p&gt;About page&lt;/p&gt;')</w:t>
+      </w:r>
+    </w:p>
+    <w:p>
+      <w:pPr>
+        <w:shd w:val="clear" w:color="auto" w:fill="1E1E1E"/>
+        <w:spacing w:after="0" w:line="285" w:lineRule="atLeast"/>
+        <w:rPr>
+          <w:rFonts w:ascii="Consolas" w:eastAsia="Times New Roman" w:hAnsi="Consolas" w:cs="Times New Roman"/>
+          <w:color w:val="D4D4D4"/>
+          <w:sz w:val="21"/>
+          <w:szCs w:val="21"/>
+          <w:lang w:val="en-US" w:eastAsia="fr-FR"/>
+        </w:rPr>
+      </w:pPr>
+      <w:r>
+        <w:rPr>
+          <w:rFonts w:ascii="Consolas" w:eastAsia="Times New Roman" w:hAnsi="Consolas" w:cs="Times New Roman"/>
+          <w:color w:val="D4D4D4"/>
+          <w:sz w:val="21"/>
+          <w:szCs w:val="21"/>
+          <w:lang w:val="en-US" w:eastAsia="fr-FR"/>
+        </w:rPr>
+        <w:t xml:space="preserve">  </w:t>
+      </w:r>
+      <w:proofErr w:type="spellStart"/>
+      <w:proofErr w:type="gramStart"/>
+      <w:r>
+        <w:rPr>
+          <w:rFonts w:ascii="Consolas" w:eastAsia="Times New Roman" w:hAnsi="Consolas" w:cs="Times New Roman"/>
+          <w:color w:val="9CDCFE"/>
+          <w:sz w:val="21"/>
+          <w:szCs w:val="21"/>
+          <w:lang w:val="en-US" w:eastAsia="fr-FR"/>
+        </w:rPr>
+        <w:t>res</w:t>
+      </w:r>
+      <w:r>
+        <w:rPr>
+          <w:rFonts w:ascii="Consolas" w:eastAsia="Times New Roman" w:hAnsi="Consolas" w:cs="Times New Roman"/>
+          <w:color w:val="D4D4D4"/>
+          <w:sz w:val="21"/>
+          <w:szCs w:val="21"/>
+          <w:lang w:val="en-US" w:eastAsia="fr-FR"/>
+        </w:rPr>
+        <w:t>.</w:t>
+      </w:r>
+      <w:r>
+        <w:rPr>
+          <w:rFonts w:ascii="Consolas" w:eastAsia="Times New Roman" w:hAnsi="Consolas" w:cs="Times New Roman"/>
+          <w:color w:val="DCDCAA"/>
+          <w:sz w:val="21"/>
+          <w:szCs w:val="21"/>
+          <w:lang w:val="en-US" w:eastAsia="fr-FR"/>
+        </w:rPr>
+        <w:t>sendFile</w:t>
+      </w:r>
+      <w:proofErr w:type="spellEnd"/>
+      <w:proofErr w:type="gramEnd"/>
+      <w:r>
+        <w:rPr>
+          <w:rFonts w:ascii="Consolas" w:eastAsia="Times New Roman" w:hAnsi="Consolas" w:cs="Times New Roman"/>
+          <w:color w:val="D4D4D4"/>
+          <w:sz w:val="21"/>
+          <w:szCs w:val="21"/>
+          <w:lang w:val="en-US" w:eastAsia="fr-FR"/>
+        </w:rPr>
+        <w:t>(</w:t>
+      </w:r>
+      <w:proofErr w:type="spellStart"/>
+      <w:r>
+        <w:rPr>
+          <w:rFonts w:ascii="Consolas" w:eastAsia="Times New Roman" w:hAnsi="Consolas" w:cs="Times New Roman"/>
+          <w:color w:val="4FC1FF"/>
+          <w:sz w:val="21"/>
+          <w:szCs w:val="21"/>
+          <w:lang w:val="en-US" w:eastAsia="fr-FR"/>
+        </w:rPr>
+        <w:t>path</w:t>
+      </w:r>
+      <w:r>
+        <w:rPr>
+          <w:rFonts w:ascii="Consolas" w:eastAsia="Times New Roman" w:hAnsi="Consolas" w:cs="Times New Roman"/>
+          <w:color w:val="D4D4D4"/>
+          <w:sz w:val="21"/>
+          <w:szCs w:val="21"/>
+          <w:lang w:val="en-US" w:eastAsia="fr-FR"/>
+        </w:rPr>
+        <w:t>.</w:t>
+      </w:r>
+      <w:r>
+        <w:rPr>
+          <w:rFonts w:ascii="Consolas" w:eastAsia="Times New Roman" w:hAnsi="Consolas" w:cs="Times New Roman"/>
+          <w:color w:val="DCDCAA"/>
+          <w:sz w:val="21"/>
+          <w:szCs w:val="21"/>
+          <w:lang w:val="en-US" w:eastAsia="fr-FR"/>
+        </w:rPr>
+        <w:t>join</w:t>
+      </w:r>
+      <w:proofErr w:type="spellEnd"/>
+      <w:r>
+        <w:rPr>
+          <w:rFonts w:ascii="Consolas" w:eastAsia="Times New Roman" w:hAnsi="Consolas" w:cs="Times New Roman"/>
+          <w:color w:val="D4D4D4"/>
+          <w:sz w:val="21"/>
+          <w:szCs w:val="21"/>
+          <w:lang w:val="en-US" w:eastAsia="fr-FR"/>
+        </w:rPr>
+        <w:t>(</w:t>
+      </w:r>
+      <w:r>
+        <w:rPr>
+          <w:rFonts w:ascii="Consolas" w:eastAsia="Times New Roman" w:hAnsi="Consolas" w:cs="Times New Roman"/>
+          <w:color w:val="9CDCFE"/>
+          <w:sz w:val="21"/>
+          <w:szCs w:val="21"/>
+          <w:lang w:val="en-US" w:eastAsia="fr-FR"/>
+        </w:rPr>
+        <w:t>__</w:t>
+      </w:r>
+      <w:proofErr w:type="spellStart"/>
+      <w:r>
+        <w:rPr>
+          <w:rFonts w:ascii="Consolas" w:eastAsia="Times New Roman" w:hAnsi="Consolas" w:cs="Times New Roman"/>
+          <w:color w:val="9CDCFE"/>
+          <w:sz w:val="21"/>
+          <w:szCs w:val="21"/>
+          <w:lang w:val="en-US" w:eastAsia="fr-FR"/>
+        </w:rPr>
+        <w:t>dirname</w:t>
+      </w:r>
+      <w:proofErr w:type="spellEnd"/>
+      <w:r>
+        <w:rPr>
+          <w:rFonts w:ascii="Consolas" w:eastAsia="Times New Roman" w:hAnsi="Consolas" w:cs="Times New Roman"/>
+          <w:color w:val="D4D4D4"/>
+          <w:sz w:val="21"/>
+          <w:szCs w:val="21"/>
+          <w:lang w:val="en-US" w:eastAsia="fr-FR"/>
+        </w:rPr>
+        <w:t xml:space="preserve">, </w:t>
+      </w:r>
+      <w:r>
+        <w:rPr>
+          <w:rFonts w:ascii="Consolas" w:eastAsia="Times New Roman" w:hAnsi="Consolas" w:cs="Times New Roman"/>
+          <w:color w:val="CE9178"/>
+          <w:sz w:val="21"/>
+          <w:szCs w:val="21"/>
+          <w:lang w:val="en-US" w:eastAsia="fr-FR"/>
+        </w:rPr>
+        <w:t>"views"</w:t>
+      </w:r>
+      <w:r>
+        <w:rPr>
+          <w:rFonts w:ascii="Consolas" w:eastAsia="Times New Roman" w:hAnsi="Consolas" w:cs="Times New Roman"/>
+          <w:color w:val="D4D4D4"/>
+          <w:sz w:val="21"/>
+          <w:szCs w:val="21"/>
+          <w:lang w:val="en-US" w:eastAsia="fr-FR"/>
+        </w:rPr>
+        <w:t xml:space="preserve">, </w:t>
+      </w:r>
+      <w:r>
+        <w:rPr>
+          <w:rFonts w:ascii="Consolas" w:eastAsia="Times New Roman" w:hAnsi="Consolas" w:cs="Times New Roman"/>
+          <w:color w:val="CE9178"/>
+          <w:sz w:val="21"/>
+          <w:szCs w:val="21"/>
+          <w:lang w:val="en-US" w:eastAsia="fr-FR"/>
+        </w:rPr>
+        <w:t>"about.html"</w:t>
+      </w:r>
+      <w:r>
+        <w:rPr>
+          <w:rFonts w:ascii="Consolas" w:eastAsia="Times New Roman" w:hAnsi="Consolas" w:cs="Times New Roman"/>
+          <w:color w:val="D4D4D4"/>
+          <w:sz w:val="21"/>
+          <w:szCs w:val="21"/>
+          <w:lang w:val="en-US" w:eastAsia="fr-FR"/>
+        </w:rPr>
+        <w:t>));</w:t>
+      </w:r>
+    </w:p>
+    <w:p>
+      <w:pPr>
+        <w:shd w:val="clear" w:color="auto" w:fill="1E1E1E"/>
+        <w:spacing w:after="0" w:line="285" w:lineRule="atLeast"/>
+        <w:rPr>
+          <w:rFonts w:ascii="Consolas" w:eastAsia="Times New Roman" w:hAnsi="Consolas" w:cs="Times New Roman"/>
+          <w:color w:val="D4D4D4"/>
+          <w:sz w:val="21"/>
+          <w:szCs w:val="21"/>
+          <w:lang w:eastAsia="fr-FR"/>
+        </w:rPr>
+      </w:pPr>
+      <w:r>
+        <w:rPr>
+          <w:rFonts w:ascii="Consolas" w:eastAsia="Times New Roman" w:hAnsi="Consolas" w:cs="Times New Roman"/>
+          <w:color w:val="D4D4D4"/>
+          <w:sz w:val="21"/>
+          <w:szCs w:val="21"/>
+          <w:lang w:eastAsia="fr-FR"/>
+        </w:rPr>
+        <w:t>});</w:t>
+      </w:r>
+    </w:p>
+    <w:p>
+      <w:pPr>
+        <w:rPr>
+          <w:color w:val="00B050"/>
+          <w:sz w:val="32"/>
+          <w:szCs w:val="32"/>
+        </w:rPr>
+      </w:pPr>
+    </w:p>
+    <w:p>
+      <w:pPr>
+        <w:pStyle w:val="Paragraphedeliste"/>
+        <w:numPr>
+          <w:ilvl w:val="0"/>
+          <w:numId w:val="30"/>
+        </w:numPr>
+        <w:rPr>
+          <w:color w:val="00B050"/>
+          <w:sz w:val="32"/>
+          <w:szCs w:val="32"/>
+        </w:rPr>
+      </w:pPr>
+      <w:proofErr w:type="spellStart"/>
+      <w:r>
+        <w:rPr>
+          <w:color w:val="00B050"/>
+          <w:sz w:val="32"/>
+          <w:szCs w:val="32"/>
+        </w:rPr>
+        <w:t>Redirects</w:t>
+      </w:r>
+      <w:proofErr w:type="spellEnd"/>
+      <w:r>
+        <w:rPr>
+          <w:color w:val="00B050"/>
+          <w:sz w:val="32"/>
+          <w:szCs w:val="32"/>
+        </w:rPr>
+        <w:t xml:space="preserve"> &amp; 404’s</w:t>
+      </w:r>
+    </w:p>
+    <w:p>
+      <w:pPr>
+        <w:rPr>
+          <w:color w:val="00B050"/>
+          <w:sz w:val="32"/>
+          <w:szCs w:val="32"/>
         </w:rPr>
       </w:pPr>
     </w:p>
@@ -23729,10 +25837,10 @@
     </w:lvl>
   </w:abstractNum>
   <w:abstractNum w:abstractNumId="8" w15:restartNumberingAfterBreak="0">
-    <w:nsid w:val="3CD20AA9"/>
+    <w:nsid w:val="2BF046A8"/>
     <w:multiLevelType w:val="hybridMultilevel"/>
-    <w:tmpl w:val="689A4A10"/>
-    <w:lvl w:ilvl="0" w:tplc="B0B812E2">
+    <w:tmpl w:val="B008A522"/>
+    <w:lvl w:ilvl="0" w:tplc="040C000F">
       <w:start w:val="1"/>
       <w:numFmt w:val="decimal"/>
       <w:lvlText w:val="%1."/>
@@ -23818,6 +25926,95 @@
     </w:lvl>
   </w:abstractNum>
   <w:abstractNum w:abstractNumId="9" w15:restartNumberingAfterBreak="0">
+    <w:nsid w:val="3CD20AA9"/>
+    <w:multiLevelType w:val="hybridMultilevel"/>
+    <w:tmpl w:val="689A4A10"/>
+    <w:lvl w:ilvl="0" w:tplc="B0B812E2">
+      <w:start w:val="1"/>
+      <w:numFmt w:val="decimal"/>
+      <w:lvlText w:val="%1."/>
+      <w:lvlJc w:val="left"/>
+      <w:pPr>
+        <w:ind w:left="720" w:hanging="360"/>
+      </w:pPr>
+      <w:rPr>
+        <w:rFonts w:hint="default"/>
+      </w:rPr>
+    </w:lvl>
+    <w:lvl w:ilvl="1" w:tplc="040C0019" w:tentative="1">
+      <w:start w:val="1"/>
+      <w:numFmt w:val="lowerLetter"/>
+      <w:lvlText w:val="%2."/>
+      <w:lvlJc w:val="left"/>
+      <w:pPr>
+        <w:ind w:left="1440" w:hanging="360"/>
+      </w:pPr>
+    </w:lvl>
+    <w:lvl w:ilvl="2" w:tplc="040C001B" w:tentative="1">
+      <w:start w:val="1"/>
+      <w:numFmt w:val="lowerRoman"/>
+      <w:lvlText w:val="%3."/>
+      <w:lvlJc w:val="right"/>
+      <w:pPr>
+        <w:ind w:left="2160" w:hanging="180"/>
+      </w:pPr>
+    </w:lvl>
+    <w:lvl w:ilvl="3" w:tplc="040C000F" w:tentative="1">
+      <w:start w:val="1"/>
+      <w:numFmt w:val="decimal"/>
+      <w:lvlText w:val="%4."/>
+      <w:lvlJc w:val="left"/>
+      <w:pPr>
+        <w:ind w:left="2880" w:hanging="360"/>
+      </w:pPr>
+    </w:lvl>
+    <w:lvl w:ilvl="4" w:tplc="040C0019" w:tentative="1">
+      <w:start w:val="1"/>
+      <w:numFmt w:val="lowerLetter"/>
+      <w:lvlText w:val="%5."/>
+      <w:lvlJc w:val="left"/>
+      <w:pPr>
+        <w:ind w:left="3600" w:hanging="360"/>
+      </w:pPr>
+    </w:lvl>
+    <w:lvl w:ilvl="5" w:tplc="040C001B" w:tentative="1">
+      <w:start w:val="1"/>
+      <w:numFmt w:val="lowerRoman"/>
+      <w:lvlText w:val="%6."/>
+      <w:lvlJc w:val="right"/>
+      <w:pPr>
+        <w:ind w:left="4320" w:hanging="180"/>
+      </w:pPr>
+    </w:lvl>
+    <w:lvl w:ilvl="6" w:tplc="040C000F" w:tentative="1">
+      <w:start w:val="1"/>
+      <w:numFmt w:val="decimal"/>
+      <w:lvlText w:val="%7."/>
+      <w:lvlJc w:val="left"/>
+      <w:pPr>
+        <w:ind w:left="5040" w:hanging="360"/>
+      </w:pPr>
+    </w:lvl>
+    <w:lvl w:ilvl="7" w:tplc="040C0019" w:tentative="1">
+      <w:start w:val="1"/>
+      <w:numFmt w:val="lowerLetter"/>
+      <w:lvlText w:val="%8."/>
+      <w:lvlJc w:val="left"/>
+      <w:pPr>
+        <w:ind w:left="5760" w:hanging="360"/>
+      </w:pPr>
+    </w:lvl>
+    <w:lvl w:ilvl="8" w:tplc="040C001B" w:tentative="1">
+      <w:start w:val="1"/>
+      <w:numFmt w:val="lowerRoman"/>
+      <w:lvlText w:val="%9."/>
+      <w:lvlJc w:val="right"/>
+      <w:pPr>
+        <w:ind w:left="6480" w:hanging="180"/>
+      </w:pPr>
+    </w:lvl>
+  </w:abstractNum>
+  <w:abstractNum w:abstractNumId="10" w15:restartNumberingAfterBreak="0">
     <w:nsid w:val="3E504B07"/>
     <w:multiLevelType w:val="hybridMultilevel"/>
     <w:tmpl w:val="820A3FCE"/>
@@ -23903,7 +26100,7 @@
       </w:pPr>
     </w:lvl>
   </w:abstractNum>
-  <w:abstractNum w:abstractNumId="10" w15:restartNumberingAfterBreak="0">
+  <w:abstractNum w:abstractNumId="11" w15:restartNumberingAfterBreak="0">
     <w:nsid w:val="453F38DF"/>
     <w:multiLevelType w:val="multilevel"/>
     <w:tmpl w:val="1B2CC3FE"/>
@@ -24016,7 +26213,120 @@
       </w:pPr>
     </w:lvl>
   </w:abstractNum>
-  <w:abstractNum w:abstractNumId="11" w15:restartNumberingAfterBreak="0">
+  <w:abstractNum w:abstractNumId="12" w15:restartNumberingAfterBreak="0">
+    <w:nsid w:val="45522C8B"/>
+    <w:multiLevelType w:val="multilevel"/>
+    <w:tmpl w:val="0F7C74F0"/>
+    <w:lvl w:ilvl="0">
+      <w:start w:val="5"/>
+      <w:numFmt w:val="upperRoman"/>
+      <w:lvlText w:val="%1."/>
+      <w:lvlJc w:val="right"/>
+      <w:pPr>
+        <w:ind w:left="360" w:hanging="360"/>
+      </w:pPr>
+      <w:rPr>
+        <w:rFonts w:hint="default"/>
+      </w:rPr>
+    </w:lvl>
+    <w:lvl w:ilvl="1">
+      <w:start w:val="1"/>
+      <w:numFmt w:val="decimal"/>
+      <w:lvlText w:val="%1.%2."/>
+      <w:lvlJc w:val="left"/>
+      <w:pPr>
+        <w:ind w:left="792" w:hanging="432"/>
+      </w:pPr>
+      <w:rPr>
+        <w:rFonts w:hint="default"/>
+      </w:rPr>
+    </w:lvl>
+    <w:lvl w:ilvl="2">
+      <w:start w:val="1"/>
+      <w:numFmt w:val="decimal"/>
+      <w:lvlText w:val="%1.%2.%3."/>
+      <w:lvlJc w:val="left"/>
+      <w:pPr>
+        <w:ind w:left="1224" w:hanging="504"/>
+      </w:pPr>
+      <w:rPr>
+        <w:rFonts w:hint="default"/>
+      </w:rPr>
+    </w:lvl>
+    <w:lvl w:ilvl="3">
+      <w:start w:val="1"/>
+      <w:numFmt w:val="decimal"/>
+      <w:lvlText w:val="%1.%2.%3.%4."/>
+      <w:lvlJc w:val="left"/>
+      <w:pPr>
+        <w:ind w:left="1728" w:hanging="648"/>
+      </w:pPr>
+      <w:rPr>
+        <w:rFonts w:hint="default"/>
+      </w:rPr>
+    </w:lvl>
+    <w:lvl w:ilvl="4">
+      <w:start w:val="1"/>
+      <w:numFmt w:val="decimal"/>
+      <w:lvlText w:val="%1.%2.%3.%4.%5."/>
+      <w:lvlJc w:val="left"/>
+      <w:pPr>
+        <w:ind w:left="2232" w:hanging="792"/>
+      </w:pPr>
+      <w:rPr>
+        <w:rFonts w:hint="default"/>
+      </w:rPr>
+    </w:lvl>
+    <w:lvl w:ilvl="5">
+      <w:start w:val="1"/>
+      <w:numFmt w:val="decimal"/>
+      <w:lvlText w:val="%1.%2.%3.%4.%5.%6."/>
+      <w:lvlJc w:val="left"/>
+      <w:pPr>
+        <w:ind w:left="2736" w:hanging="936"/>
+      </w:pPr>
+      <w:rPr>
+        <w:rFonts w:hint="default"/>
+      </w:rPr>
+    </w:lvl>
+    <w:lvl w:ilvl="6">
+      <w:start w:val="1"/>
+      <w:numFmt w:val="decimal"/>
+      <w:lvlText w:val="%1.%2.%3.%4.%5.%6.%7."/>
+      <w:lvlJc w:val="left"/>
+      <w:pPr>
+        <w:ind w:left="3240" w:hanging="1080"/>
+      </w:pPr>
+      <w:rPr>
+        <w:rFonts w:hint="default"/>
+      </w:rPr>
+    </w:lvl>
+    <w:lvl w:ilvl="7">
+      <w:start w:val="1"/>
+      <w:numFmt w:val="decimal"/>
+      <w:lvlText w:val="%1.%2.%3.%4.%5.%6.%7.%8."/>
+      <w:lvlJc w:val="left"/>
+      <w:pPr>
+        <w:ind w:left="3744" w:hanging="1224"/>
+      </w:pPr>
+      <w:rPr>
+        <w:rFonts w:hint="default"/>
+      </w:rPr>
+    </w:lvl>
+    <w:lvl w:ilvl="8">
+      <w:start w:val="1"/>
+      <w:numFmt w:val="decimal"/>
+      <w:lvlText w:val="%1.%2.%3.%4.%5.%6.%7.%8.%9."/>
+      <w:lvlJc w:val="left"/>
+      <w:pPr>
+        <w:ind w:left="4320" w:hanging="1440"/>
+      </w:pPr>
+      <w:rPr>
+        <w:rFonts w:hint="default"/>
+      </w:rPr>
+    </w:lvl>
+  </w:abstractNum>
+  <w:abstractNum w:abstractNumId="13" w15:restartNumberingAfterBreak="0">
     <w:nsid w:val="475421C5"/>
     <w:multiLevelType w:val="multilevel"/>
     <w:tmpl w:val="040C001F"/>
@@ -24102,7 +26412,7 @@
       </w:pPr>
     </w:lvl>
   </w:abstractNum>
-  <w:abstractNum w:abstractNumId="12" w15:restartNumberingAfterBreak="0">
+  <w:abstractNum w:abstractNumId="14" w15:restartNumberingAfterBreak="0">
     <w:nsid w:val="47F07D79"/>
     <w:multiLevelType w:val="multilevel"/>
     <w:tmpl w:val="A328A456"/>
@@ -24215,7 +26525,7 @@
       </w:pPr>
     </w:lvl>
   </w:abstractNum>
-  <w:abstractNum w:abstractNumId="13" w15:restartNumberingAfterBreak="0">
+  <w:abstractNum w:abstractNumId="15" w15:restartNumberingAfterBreak="0">
     <w:nsid w:val="519F1349"/>
     <w:multiLevelType w:val="hybridMultilevel"/>
     <w:tmpl w:val="820A3FCE"/>
@@ -24301,7 +26611,7 @@
       </w:pPr>
     </w:lvl>
   </w:abstractNum>
-  <w:abstractNum w:abstractNumId="14" w15:restartNumberingAfterBreak="0">
+  <w:abstractNum w:abstractNumId="16" w15:restartNumberingAfterBreak="0">
     <w:nsid w:val="51D17F84"/>
     <w:multiLevelType w:val="hybridMultilevel"/>
     <w:tmpl w:val="C382F57A"/>
@@ -24387,7 +26697,7 @@
       </w:pPr>
     </w:lvl>
   </w:abstractNum>
-  <w:abstractNum w:abstractNumId="15" w15:restartNumberingAfterBreak="0">
+  <w:abstractNum w:abstractNumId="17" w15:restartNumberingAfterBreak="0">
     <w:nsid w:val="54575215"/>
     <w:multiLevelType w:val="multilevel"/>
     <w:tmpl w:val="F816F3C6"/>
@@ -24500,7 +26810,7 @@
       </w:pPr>
     </w:lvl>
   </w:abstractNum>
-  <w:abstractNum w:abstractNumId="16" w15:restartNumberingAfterBreak="0">
+  <w:abstractNum w:abstractNumId="18" w15:restartNumberingAfterBreak="0">
     <w:nsid w:val="574D5FC3"/>
     <w:multiLevelType w:val="hybridMultilevel"/>
     <w:tmpl w:val="003C43DA"/>
@@ -24586,7 +26896,7 @@
       </w:pPr>
     </w:lvl>
   </w:abstractNum>
-  <w:abstractNum w:abstractNumId="17" w15:restartNumberingAfterBreak="0">
+  <w:abstractNum w:abstractNumId="19" w15:restartNumberingAfterBreak="0">
     <w:nsid w:val="5A5F30FE"/>
     <w:multiLevelType w:val="hybridMultilevel"/>
     <w:tmpl w:val="598E2970"/>
@@ -24699,7 +27009,7 @@
       </w:rPr>
     </w:lvl>
   </w:abstractNum>
-  <w:abstractNum w:abstractNumId="18" w15:restartNumberingAfterBreak="0">
+  <w:abstractNum w:abstractNumId="20" w15:restartNumberingAfterBreak="0">
     <w:nsid w:val="5B7F60EA"/>
     <w:multiLevelType w:val="multilevel"/>
     <w:tmpl w:val="60B8FF24"/>
@@ -24812,7 +27122,7 @@
       </w:pPr>
     </w:lvl>
   </w:abstractNum>
-  <w:abstractNum w:abstractNumId="19" w15:restartNumberingAfterBreak="0">
+  <w:abstractNum w:abstractNumId="21" w15:restartNumberingAfterBreak="0">
     <w:nsid w:val="5B84265E"/>
     <w:multiLevelType w:val="multilevel"/>
     <w:tmpl w:val="35705F0C"/>
@@ -24961,7 +27271,7 @@
       </w:rPr>
     </w:lvl>
   </w:abstractNum>
-  <w:abstractNum w:abstractNumId="20" w15:restartNumberingAfterBreak="0">
+  <w:abstractNum w:abstractNumId="22" w15:restartNumberingAfterBreak="0">
     <w:nsid w:val="5F3B184F"/>
     <w:multiLevelType w:val="hybridMultilevel"/>
     <w:tmpl w:val="42D6974C"/>
@@ -25050,7 +27360,7 @@
       </w:pPr>
     </w:lvl>
   </w:abstractNum>
-  <w:abstractNum w:abstractNumId="21" w15:restartNumberingAfterBreak="0">
+  <w:abstractNum w:abstractNumId="23" w15:restartNumberingAfterBreak="0">
     <w:nsid w:val="5F655FCF"/>
     <w:multiLevelType w:val="hybridMultilevel"/>
     <w:tmpl w:val="FD3C6C84"/>
@@ -25136,7 +27446,7 @@
       </w:pPr>
     </w:lvl>
   </w:abstractNum>
-  <w:abstractNum w:abstractNumId="22" w15:restartNumberingAfterBreak="0">
+  <w:abstractNum w:abstractNumId="24" w15:restartNumberingAfterBreak="0">
     <w:nsid w:val="688743C1"/>
     <w:multiLevelType w:val="hybridMultilevel"/>
     <w:tmpl w:val="D44AA946"/>
@@ -25225,7 +27535,7 @@
       </w:pPr>
     </w:lvl>
   </w:abstractNum>
-  <w:abstractNum w:abstractNumId="23" w15:restartNumberingAfterBreak="0">
+  <w:abstractNum w:abstractNumId="25" w15:restartNumberingAfterBreak="0">
     <w:nsid w:val="6CE317A1"/>
     <w:multiLevelType w:val="multilevel"/>
     <w:tmpl w:val="84505656"/>
@@ -25343,7 +27653,7 @@
       </w:rPr>
     </w:lvl>
   </w:abstractNum>
-  <w:abstractNum w:abstractNumId="24" w15:restartNumberingAfterBreak="0">
+  <w:abstractNum w:abstractNumId="26" w15:restartNumberingAfterBreak="0">
     <w:nsid w:val="73C81EB0"/>
     <w:multiLevelType w:val="multilevel"/>
     <w:tmpl w:val="0ABAF93E"/>
@@ -25456,7 +27766,7 @@
       </w:pPr>
     </w:lvl>
   </w:abstractNum>
-  <w:abstractNum w:abstractNumId="25" w15:restartNumberingAfterBreak="0">
+  <w:abstractNum w:abstractNumId="27" w15:restartNumberingAfterBreak="0">
     <w:nsid w:val="74A76F55"/>
     <w:multiLevelType w:val="hybridMultilevel"/>
     <w:tmpl w:val="CBF621AE"/>
@@ -25542,7 +27852,7 @@
       </w:pPr>
     </w:lvl>
   </w:abstractNum>
-  <w:abstractNum w:abstractNumId="26" w15:restartNumberingAfterBreak="0">
+  <w:abstractNum w:abstractNumId="28" w15:restartNumberingAfterBreak="0">
     <w:nsid w:val="751324C9"/>
     <w:multiLevelType w:val="hybridMultilevel"/>
     <w:tmpl w:val="CBF621AE"/>
@@ -25628,7 +27938,7 @@
       </w:pPr>
     </w:lvl>
   </w:abstractNum>
-  <w:abstractNum w:abstractNumId="27" w15:restartNumberingAfterBreak="0">
+  <w:abstractNum w:abstractNumId="29" w15:restartNumberingAfterBreak="0">
     <w:nsid w:val="7BA37760"/>
     <w:multiLevelType w:val="hybridMultilevel"/>
     <w:tmpl w:val="ABA2FDF6"/>
@@ -25718,13 +28028,13 @@
     </w:lvl>
   </w:abstractNum>
   <w:num w:numId="1" w16cid:durableId="387261113">
-    <w:abstractNumId w:val="9"/>
+    <w:abstractNumId w:val="10"/>
   </w:num>
   <w:num w:numId="2" w16cid:durableId="1195117384">
-    <w:abstractNumId w:val="21"/>
+    <w:abstractNumId w:val="23"/>
   </w:num>
   <w:num w:numId="3" w16cid:durableId="694961435">
-    <w:abstractNumId w:val="23"/>
+    <w:abstractNumId w:val="25"/>
   </w:num>
   <w:num w:numId="4" w16cid:durableId="802504544">
     <w:abstractNumId w:val="0"/>
@@ -25733,73 +28043,79 @@
     <w:abstractNumId w:val="4"/>
   </w:num>
   <w:num w:numId="6" w16cid:durableId="321352028">
-    <w:abstractNumId w:val="12"/>
+    <w:abstractNumId w:val="14"/>
   </w:num>
   <w:num w:numId="7" w16cid:durableId="1267734767">
     <w:abstractNumId w:val="2"/>
   </w:num>
   <w:num w:numId="8" w16cid:durableId="1889560460">
-    <w:abstractNumId w:val="15"/>
+    <w:abstractNumId w:val="17"/>
   </w:num>
   <w:num w:numId="9" w16cid:durableId="1833719039">
-    <w:abstractNumId w:val="25"/>
+    <w:abstractNumId w:val="27"/>
   </w:num>
   <w:num w:numId="10" w16cid:durableId="1896961844">
     <w:abstractNumId w:val="7"/>
   </w:num>
   <w:num w:numId="11" w16cid:durableId="240454632">
-    <w:abstractNumId w:val="16"/>
+    <w:abstractNumId w:val="18"/>
   </w:num>
   <w:num w:numId="12" w16cid:durableId="1727676097">
+    <w:abstractNumId w:val="28"/>
+  </w:num>
+  <w:num w:numId="13" w16cid:durableId="1910920402">
+    <w:abstractNumId w:val="13"/>
+  </w:num>
+  <w:num w:numId="14" w16cid:durableId="80223937">
     <w:abstractNumId w:val="26"/>
   </w:num>
-  <w:num w:numId="13" w16cid:durableId="1910920402">
-    <w:abstractNumId w:val="11"/>
-  </w:num>
-  <w:num w:numId="14" w16cid:durableId="80223937">
-    <w:abstractNumId w:val="24"/>
-  </w:num>
   <w:num w:numId="15" w16cid:durableId="360938580">
-    <w:abstractNumId w:val="18"/>
+    <w:abstractNumId w:val="20"/>
   </w:num>
   <w:num w:numId="16" w16cid:durableId="303853390">
-    <w:abstractNumId w:val="17"/>
+    <w:abstractNumId w:val="19"/>
   </w:num>
   <w:num w:numId="17" w16cid:durableId="1004863668">
-    <w:abstractNumId w:val="10"/>
+    <w:abstractNumId w:val="11"/>
   </w:num>
   <w:num w:numId="18" w16cid:durableId="1901791547">
     <w:abstractNumId w:val="6"/>
   </w:num>
   <w:num w:numId="19" w16cid:durableId="1066220149">
-    <w:abstractNumId w:val="14"/>
+    <w:abstractNumId w:val="16"/>
   </w:num>
   <w:num w:numId="20" w16cid:durableId="1836145115">
     <w:abstractNumId w:val="5"/>
   </w:num>
   <w:num w:numId="21" w16cid:durableId="125516083">
-    <w:abstractNumId w:val="19"/>
+    <w:abstractNumId w:val="21"/>
   </w:num>
   <w:num w:numId="22" w16cid:durableId="893352471">
     <w:abstractNumId w:val="3"/>
   </w:num>
   <w:num w:numId="23" w16cid:durableId="434596380">
-    <w:abstractNumId w:val="13"/>
+    <w:abstractNumId w:val="15"/>
   </w:num>
   <w:num w:numId="24" w16cid:durableId="1230389108">
-    <w:abstractNumId w:val="20"/>
+    <w:abstractNumId w:val="22"/>
   </w:num>
   <w:num w:numId="25" w16cid:durableId="1024597896">
     <w:abstractNumId w:val="1"/>
   </w:num>
   <w:num w:numId="26" w16cid:durableId="272983342">
-    <w:abstractNumId w:val="8"/>
+    <w:abstractNumId w:val="9"/>
   </w:num>
   <w:num w:numId="27" w16cid:durableId="2093699604">
-    <w:abstractNumId w:val="27"/>
+    <w:abstractNumId w:val="29"/>
   </w:num>
   <w:num w:numId="28" w16cid:durableId="254873476">
-    <w:abstractNumId w:val="22"/>
+    <w:abstractNumId w:val="24"/>
+  </w:num>
+  <w:num w:numId="29" w16cid:durableId="193008589">
+    <w:abstractNumId w:val="12"/>
+  </w:num>
+  <w:num w:numId="30" w16cid:durableId="1246454709">
+    <w:abstractNumId w:val="8"/>
   </w:num>
 </w:numbering>
 </file>

</xml_diff>

<commit_message>
Add lesson view engine using ejs
</commit_message>
<xml_diff>
--- a/NodeJs.docx
+++ b/NodeJs.docx
@@ -26309,6 +26309,7 @@
       </w:pPr>
       <w:r>
         <w:rPr>
+          <w:noProof/>
           <w:color w:val="00B050"/>
           <w:sz w:val="32"/>
           <w:szCs w:val="32"/>
@@ -26462,6 +26463,248 @@
         <w:t>Ejs</w:t>
       </w:r>
       <w:proofErr w:type="spellEnd"/>
+    </w:p>
+    <w:p>
+      <w:pPr>
+        <w:pStyle w:val="NormalWeb"/>
+        <w:numPr>
+          <w:ilvl w:val="0"/>
+          <w:numId w:val="32"/>
+        </w:numPr>
+        <w:pBdr>
+          <w:top w:val="single" w:sz="2" w:space="0" w:color="D9D9E3"/>
+          <w:left w:val="single" w:sz="2" w:space="0" w:color="D9D9E3"/>
+          <w:bottom w:val="single" w:sz="2" w:space="0" w:color="D9D9E3"/>
+          <w:right w:val="single" w:sz="2" w:space="0" w:color="D9D9E3"/>
+        </w:pBdr>
+        <w:shd w:val="clear" w:color="auto" w:fill="F7F7F8"/>
+        <w:spacing w:before="0" w:beforeAutospacing="0" w:after="300" w:afterAutospacing="0"/>
+        <w:rPr>
+          <w:rFonts w:ascii="Segoe UI" w:hAnsi="Segoe UI" w:cs="Segoe UI"/>
+          <w:color w:val="374151"/>
+        </w:rPr>
+      </w:pPr>
+      <w:r>
+        <w:rPr>
+          <w:rFonts w:ascii="Segoe UI" w:hAnsi="Segoe UI" w:cs="Segoe UI"/>
+          <w:color w:val="374151"/>
+        </w:rPr>
+        <w:lastRenderedPageBreak/>
+        <w:t xml:space="preserve">EJS (Embedded JavaScript) est un moteur de </w:t>
+      </w:r>
+      <w:proofErr w:type="spellStart"/>
+      <w:r>
+        <w:rPr>
+          <w:rFonts w:ascii="Segoe UI" w:hAnsi="Segoe UI" w:cs="Segoe UI"/>
+          <w:color w:val="374151"/>
+        </w:rPr>
+        <w:t>template</w:t>
+      </w:r>
+      <w:proofErr w:type="spellEnd"/>
+      <w:r>
+        <w:rPr>
+          <w:rFonts w:ascii="Segoe UI" w:hAnsi="Segoe UI" w:cs="Segoe UI"/>
+          <w:color w:val="374151"/>
+        </w:rPr>
+        <w:t xml:space="preserve"> pour Node.js qui permet de générer du contenu HTML dynamique à partir de données stockées côté serveur. EJS permet d'insérer des variables, des boucles, des conditions et d'autres instructions JavaScript dans un fichier de modèle HTML, ce qui rend la création de pages web dynamiques plus facile et plus efficace.</w:t>
+      </w:r>
+    </w:p>
+    <w:p>
+      <w:pPr>
+        <w:pStyle w:val="NormalWeb"/>
+        <w:numPr>
+          <w:ilvl w:val="0"/>
+          <w:numId w:val="32"/>
+        </w:numPr>
+        <w:pBdr>
+          <w:top w:val="single" w:sz="2" w:space="0" w:color="D9D9E3"/>
+          <w:left w:val="single" w:sz="2" w:space="0" w:color="D9D9E3"/>
+          <w:bottom w:val="single" w:sz="2" w:space="0" w:color="D9D9E3"/>
+          <w:right w:val="single" w:sz="2" w:space="0" w:color="D9D9E3"/>
+        </w:pBdr>
+        <w:shd w:val="clear" w:color="auto" w:fill="F7F7F8"/>
+        <w:spacing w:before="300" w:beforeAutospacing="0" w:after="300" w:afterAutospacing="0"/>
+        <w:rPr>
+          <w:rFonts w:ascii="Segoe UI" w:hAnsi="Segoe UI" w:cs="Segoe UI"/>
+          <w:color w:val="374151"/>
+        </w:rPr>
+      </w:pPr>
+      <w:r>
+        <w:rPr>
+          <w:rFonts w:ascii="Segoe UI" w:hAnsi="Segoe UI" w:cs="Segoe UI"/>
+          <w:color w:val="374151"/>
+        </w:rPr>
+        <w:t xml:space="preserve">EJS est souvent utilisé en combinaison avec Node.js car il est facile à intégrer dans des applications Node.js existantes. Il est également assez flexible pour être utilisé avec de nombreux </w:t>
+      </w:r>
+      <w:proofErr w:type="spellStart"/>
+      <w:r>
+        <w:rPr>
+          <w:rFonts w:ascii="Segoe UI" w:hAnsi="Segoe UI" w:cs="Segoe UI"/>
+          <w:color w:val="374151"/>
+        </w:rPr>
+        <w:t>frameworks</w:t>
+      </w:r>
+      <w:proofErr w:type="spellEnd"/>
+      <w:r>
+        <w:rPr>
+          <w:rFonts w:ascii="Segoe UI" w:hAnsi="Segoe UI" w:cs="Segoe UI"/>
+          <w:color w:val="374151"/>
+        </w:rPr>
+        <w:t xml:space="preserve"> web différents, tels que Express ou </w:t>
+      </w:r>
+      <w:proofErr w:type="spellStart"/>
+      <w:r>
+        <w:rPr>
+          <w:rFonts w:ascii="Segoe UI" w:hAnsi="Segoe UI" w:cs="Segoe UI"/>
+          <w:color w:val="374151"/>
+        </w:rPr>
+        <w:t>Koa</w:t>
+      </w:r>
+      <w:proofErr w:type="spellEnd"/>
+      <w:r>
+        <w:rPr>
+          <w:rFonts w:ascii="Segoe UI" w:hAnsi="Segoe UI" w:cs="Segoe UI"/>
+          <w:color w:val="374151"/>
+        </w:rPr>
+        <w:t>.</w:t>
+      </w:r>
+    </w:p>
+    <w:p>
+      <w:pPr>
+        <w:pStyle w:val="NormalWeb"/>
+        <w:numPr>
+          <w:ilvl w:val="0"/>
+          <w:numId w:val="32"/>
+        </w:numPr>
+        <w:pBdr>
+          <w:top w:val="single" w:sz="2" w:space="0" w:color="D9D9E3"/>
+          <w:left w:val="single" w:sz="2" w:space="0" w:color="D9D9E3"/>
+          <w:bottom w:val="single" w:sz="2" w:space="0" w:color="D9D9E3"/>
+          <w:right w:val="single" w:sz="2" w:space="0" w:color="D9D9E3"/>
+        </w:pBdr>
+        <w:shd w:val="clear" w:color="auto" w:fill="F7F7F8"/>
+        <w:spacing w:before="300" w:beforeAutospacing="0" w:after="300" w:afterAutospacing="0"/>
+        <w:rPr>
+          <w:rFonts w:ascii="Segoe UI" w:hAnsi="Segoe UI" w:cs="Segoe UI"/>
+          <w:color w:val="374151"/>
+        </w:rPr>
+      </w:pPr>
+      <w:r>
+        <w:rPr>
+          <w:rFonts w:ascii="Segoe UI" w:hAnsi="Segoe UI" w:cs="Segoe UI"/>
+          <w:color w:val="374151"/>
+        </w:rPr>
+        <w:t>En outre, EJS permet également de générer des pages HTML en fonction des événements de l'application Node.js, ce qui en fait un choix populaire pour les applications web en temps réel.</w:t>
+      </w:r>
+    </w:p>
+    <w:p>
+      <w:pPr>
+        <w:pStyle w:val="NormalWeb"/>
+        <w:numPr>
+          <w:ilvl w:val="0"/>
+          <w:numId w:val="32"/>
+        </w:numPr>
+        <w:pBdr>
+          <w:top w:val="single" w:sz="2" w:space="0" w:color="D9D9E3"/>
+          <w:left w:val="single" w:sz="2" w:space="0" w:color="D9D9E3"/>
+          <w:bottom w:val="single" w:sz="2" w:space="0" w:color="D9D9E3"/>
+          <w:right w:val="single" w:sz="2" w:space="0" w:color="D9D9E3"/>
+        </w:pBdr>
+        <w:shd w:val="clear" w:color="auto" w:fill="F7F7F8"/>
+        <w:spacing w:before="300" w:beforeAutospacing="0" w:after="0" w:afterAutospacing="0"/>
+        <w:rPr>
+          <w:rFonts w:ascii="Segoe UI" w:hAnsi="Segoe UI" w:cs="Segoe UI"/>
+          <w:color w:val="374151"/>
+        </w:rPr>
+      </w:pPr>
+      <w:r>
+        <w:rPr>
+          <w:rFonts w:ascii="Segoe UI" w:hAnsi="Segoe UI" w:cs="Segoe UI"/>
+          <w:color w:val="374151"/>
+        </w:rPr>
+        <w:t xml:space="preserve">En résumé, EJS est utilisé en Node.js pour générer du contenu HTML dynamique à partir de données stockées côté serveur et permet une intégration facile avec les </w:t>
+      </w:r>
+      <w:proofErr w:type="spellStart"/>
+      <w:r>
+        <w:rPr>
+          <w:rFonts w:ascii="Segoe UI" w:hAnsi="Segoe UI" w:cs="Segoe UI"/>
+          <w:color w:val="374151"/>
+        </w:rPr>
+        <w:t>frameworks</w:t>
+      </w:r>
+      <w:proofErr w:type="spellEnd"/>
+      <w:r>
+        <w:rPr>
+          <w:rFonts w:ascii="Segoe UI" w:hAnsi="Segoe UI" w:cs="Segoe UI"/>
+          <w:color w:val="374151"/>
+        </w:rPr>
+        <w:t xml:space="preserve"> web courants.</w:t>
+      </w:r>
+    </w:p>
+    <w:p>
+      <w:pPr>
+        <w:pStyle w:val="Paragraphedeliste"/>
+        <w:rPr>
+          <w:color w:val="00B050"/>
+        </w:rPr>
+      </w:pPr>
+    </w:p>
+    <w:p>
+      <w:pPr>
+        <w:pStyle w:val="Paragraphedeliste"/>
+        <w:rPr>
+          <w:color w:val="00B050"/>
+          <w:sz w:val="32"/>
+          <w:szCs w:val="32"/>
+        </w:rPr>
+      </w:pPr>
+      <w:r>
+        <w:rPr>
+          <w:color w:val="00B050"/>
+        </w:rPr>
+        <w:t xml:space="preserve">C’est comme </w:t>
+      </w:r>
+      <w:proofErr w:type="spellStart"/>
+      <w:r>
+        <w:rPr>
+          <w:color w:val="00B050"/>
+        </w:rPr>
+        <w:t>react</w:t>
+      </w:r>
+      <w:proofErr w:type="spellEnd"/>
+      <w:r>
+        <w:rPr>
+          <w:color w:val="00B050"/>
+        </w:rPr>
+        <w:t xml:space="preserve"> t’as pas besoin de l’apprendre voici le </w:t>
+      </w:r>
+      <w:proofErr w:type="gramStart"/>
+      <w:r>
+        <w:rPr>
+          <w:color w:val="00B050"/>
+        </w:rPr>
+        <w:t>lien en sait jamais</w:t>
+      </w:r>
+      <w:proofErr w:type="gramEnd"/>
+      <w:r>
+        <w:rPr>
+          <w:color w:val="00B050"/>
+        </w:rPr>
+        <w:t> :</w:t>
+      </w:r>
+      <w:r>
+        <w:t xml:space="preserve"> </w:t>
+      </w:r>
+      <w:hyperlink r:id="rId18" w:history="1">
+        <w:r>
+          <w:rPr>
+            <w:rStyle w:val="Lienhypertexte"/>
+            <w:sz w:val="24"/>
+            <w:szCs w:val="24"/>
+          </w:rPr>
+          <w:t>https://www.youtube.com/watch?v=yXEesONd_54&amp;list=PL4cUxeGkcC9jsz4LDYc6kv3ymONOKxwBU&amp;index=7&amp;ab_channel=TheNetNinja</w:t>
+        </w:r>
+      </w:hyperlink>
     </w:p>
     <w:p>
       <w:pPr>
@@ -30415,6 +30658,17 @@
     <w:uiPriority w:val="99"/>
     <w:rsid w:val="00B05C45"/>
   </w:style>
+  <w:style w:type="character" w:styleId="Lienhypertexte">
+    <w:name w:val="Hyperlink"/>
+    <w:basedOn w:val="Policepardfaut"/>
+    <w:uiPriority w:val="99"/>
+    <w:unhideWhenUsed/>
+    <w:rsid w:val="00F80257"/>
+    <w:rPr>
+      <w:color w:val="0563C1" w:themeColor="hyperlink"/>
+      <w:u w:val="single"/>
+    </w:rPr>
+  </w:style>
 </w:styles>
 </file>
 

</xml_diff>